<commit_message>
Versión 1.0 del Documento de Diseño de Software
</commit_message>
<xml_diff>
--- a/Documento de disenio/Documento de Diseño de Software.docx
+++ b/Documento de disenio/Documento de Diseño de Software.docx
@@ -22,6 +22,7 @@
           <w:r>
             <w:rPr>
               <w:noProof/>
+              <w:lang w:eastAsia="es-MX"/>
             </w:rPr>
             <mc:AlternateContent>
               <mc:Choice Requires="wpg">
@@ -290,6 +291,7 @@
           <w:r>
             <w:rPr>
               <w:noProof/>
+              <w:lang w:eastAsia="es-MX"/>
             </w:rPr>
             <mc:AlternateContent>
               <mc:Choice Requires="wps">
@@ -363,6 +365,7 @@
                                   <w:dataBinding w:prefixMappings="xmlns:ns0='http://purl.org/dc/elements/1.1/' xmlns:ns1='http://schemas.openxmlformats.org/package/2006/metadata/core-properties' " w:xpath="/ns1:coreProperties[1]/ns0:creator[1]" w:storeItemID="{6C3C8BC8-F283-45AE-878A-BAB7291924A1}"/>
                                   <w:text/>
                                 </w:sdtPr>
+                                <w:sdtEndPr/>
                                 <w:sdtContent>
                                   <w:p>
                                     <w:pPr>
@@ -408,6 +411,7 @@
                                     <w:dataBinding w:prefixMappings="xmlns:ns0='http://schemas.microsoft.com/office/2006/coverPageProps' " w:xpath="/ns0:CoverPageProperties[1]/ns0:CompanyEmail[1]" w:storeItemID="{55AF091B-3C7A-41E3-B477-F2FDAA23CFDA}"/>
                                     <w:text/>
                                   </w:sdtPr>
+                                  <w:sdtEndPr/>
                                   <w:sdtContent>
                                     <w:r>
                                       <w:rPr>
@@ -462,6 +466,7 @@
                             <w:dataBinding w:prefixMappings="xmlns:ns0='http://purl.org/dc/elements/1.1/' xmlns:ns1='http://schemas.openxmlformats.org/package/2006/metadata/core-properties' " w:xpath="/ns1:coreProperties[1]/ns0:creator[1]" w:storeItemID="{6C3C8BC8-F283-45AE-878A-BAB7291924A1}"/>
                             <w:text/>
                           </w:sdtPr>
+                          <w:sdtEndPr/>
                           <w:sdtContent>
                             <w:p>
                               <w:pPr>
@@ -507,6 +512,7 @@
                               <w:dataBinding w:prefixMappings="xmlns:ns0='http://schemas.microsoft.com/office/2006/coverPageProps' " w:xpath="/ns0:CoverPageProperties[1]/ns0:CompanyEmail[1]" w:storeItemID="{55AF091B-3C7A-41E3-B477-F2FDAA23CFDA}"/>
                               <w:text/>
                             </w:sdtPr>
+                            <w:sdtEndPr/>
                             <w:sdtContent>
                               <w:r>
                                 <w:rPr>
@@ -530,6 +536,7 @@
           <w:r>
             <w:rPr>
               <w:noProof/>
+              <w:lang w:eastAsia="es-MX"/>
             </w:rPr>
             <mc:AlternateContent>
               <mc:Choice Requires="wps">
@@ -607,18 +614,7 @@
                                     <w:szCs w:val="28"/>
                                     <w:lang w:val="es-ES"/>
                                   </w:rPr>
-                                  <w:t>Posgr</w:t>
-                                </w:r>
-                                <w:bookmarkStart w:id="0" w:name="_GoBack"/>
-                                <w:bookmarkEnd w:id="0"/>
-                                <w:r>
-                                  <w:rPr>
-                                    <w:color w:val="5B9BD5" w:themeColor="accent1"/>
-                                    <w:sz w:val="28"/>
-                                    <w:szCs w:val="28"/>
-                                    <w:lang w:val="es-ES"/>
-                                  </w:rPr>
-                                  <w:t>ado en Ciencias e Ingeniería de la Computación</w:t>
+                                  <w:t>Posgrado en Ciencias e Ingeniería de la Computación</w:t>
                                 </w:r>
                               </w:p>
                               <w:sdt>
@@ -634,6 +630,7 @@
                                   <w:dataBinding w:prefixMappings="xmlns:ns0='http://schemas.microsoft.com/office/2006/coverPageProps' " w:xpath="/ns0:CoverPageProperties[1]/ns0:Abstract[1]" w:storeItemID="{55AF091B-3C7A-41E3-B477-F2FDAA23CFDA}"/>
                                   <w:text w:multiLine="1"/>
                                 </w:sdtPr>
+                                <w:sdtEndPr/>
                                 <w:sdtContent>
                                   <w:p>
                                     <w:pPr>
@@ -698,18 +695,7 @@
                               <w:szCs w:val="28"/>
                               <w:lang w:val="es-ES"/>
                             </w:rPr>
-                            <w:t>Posgr</w:t>
-                          </w:r>
-                          <w:bookmarkStart w:id="1" w:name="_GoBack"/>
-                          <w:bookmarkEnd w:id="1"/>
-                          <w:r>
-                            <w:rPr>
-                              <w:color w:val="5B9BD5" w:themeColor="accent1"/>
-                              <w:sz w:val="28"/>
-                              <w:szCs w:val="28"/>
-                              <w:lang w:val="es-ES"/>
-                            </w:rPr>
-                            <w:t>ado en Ciencias e Ingeniería de la Computación</w:t>
+                            <w:t>Posgrado en Ciencias e Ingeniería de la Computación</w:t>
                           </w:r>
                         </w:p>
                         <w:sdt>
@@ -725,6 +711,7 @@
                             <w:dataBinding w:prefixMappings="xmlns:ns0='http://schemas.microsoft.com/office/2006/coverPageProps' " w:xpath="/ns0:CoverPageProperties[1]/ns0:Abstract[1]" w:storeItemID="{55AF091B-3C7A-41E3-B477-F2FDAA23CFDA}"/>
                             <w:text w:multiLine="1"/>
                           </w:sdtPr>
+                          <w:sdtEndPr/>
                           <w:sdtContent>
                             <w:p>
                               <w:pPr>
@@ -758,6 +745,7 @@
           <w:r>
             <w:rPr>
               <w:noProof/>
+              <w:lang w:eastAsia="es-MX"/>
             </w:rPr>
             <mc:AlternateContent>
               <mc:Choice Requires="wps">
@@ -853,7 +841,6 @@
                                         <w:color w:val="5B9BD5" w:themeColor="accent1"/>
                                         <w:sz w:val="64"/>
                                         <w:szCs w:val="64"/>
-                                        <w:lang w:val="es-MX"/>
                                       </w:rPr>
                                       <w:t>Documento de diseño</w:t>
                                     </w:r>
@@ -873,6 +860,7 @@
                                   <w:dataBinding w:prefixMappings="xmlns:ns0='http://purl.org/dc/elements/1.1/' xmlns:ns1='http://schemas.openxmlformats.org/package/2006/metadata/core-properties' " w:xpath="/ns1:coreProperties[1]/ns0:subject[1]" w:storeItemID="{6C3C8BC8-F283-45AE-878A-BAB7291924A1}"/>
                                   <w:text/>
                                 </w:sdtPr>
+                                <w:sdtEndPr/>
                                 <w:sdtContent>
                                   <w:p>
                                     <w:pPr>
@@ -884,23 +872,13 @@
                                         <w:szCs w:val="36"/>
                                       </w:rPr>
                                     </w:pPr>
-                                    <w:proofErr w:type="spellStart"/>
                                     <w:r>
                                       <w:rPr>
                                         <w:color w:val="404040" w:themeColor="text1" w:themeTint="BF"/>
                                         <w:sz w:val="36"/>
                                         <w:szCs w:val="36"/>
                                       </w:rPr>
-                                      <w:t>Versión</w:t>
-                                    </w:r>
-                                    <w:proofErr w:type="spellEnd"/>
-                                    <w:r>
-                                      <w:rPr>
-                                        <w:color w:val="404040" w:themeColor="text1" w:themeTint="BF"/>
-                                        <w:sz w:val="36"/>
-                                        <w:szCs w:val="36"/>
-                                      </w:rPr>
-                                      <w:t xml:space="preserve"> 1.0</w:t>
+                                      <w:t>Versión 1.0</w:t>
                                     </w:r>
                                   </w:p>
                                 </w:sdtContent>
@@ -965,7 +943,6 @@
                                   <w:color w:val="5B9BD5" w:themeColor="accent1"/>
                                   <w:sz w:val="64"/>
                                   <w:szCs w:val="64"/>
-                                  <w:lang w:val="es-MX"/>
                                 </w:rPr>
                                 <w:t>Documento de diseño</w:t>
                               </w:r>
@@ -985,6 +962,7 @@
                             <w:dataBinding w:prefixMappings="xmlns:ns0='http://purl.org/dc/elements/1.1/' xmlns:ns1='http://schemas.openxmlformats.org/package/2006/metadata/core-properties' " w:xpath="/ns1:coreProperties[1]/ns0:subject[1]" w:storeItemID="{6C3C8BC8-F283-45AE-878A-BAB7291924A1}"/>
                             <w:text/>
                           </w:sdtPr>
+                          <w:sdtEndPr/>
                           <w:sdtContent>
                             <w:p>
                               <w:pPr>
@@ -996,23 +974,13 @@
                                   <w:szCs w:val="36"/>
                                 </w:rPr>
                               </w:pPr>
-                              <w:proofErr w:type="spellStart"/>
                               <w:r>
                                 <w:rPr>
                                   <w:color w:val="404040" w:themeColor="text1" w:themeTint="BF"/>
                                   <w:sz w:val="36"/>
                                   <w:szCs w:val="36"/>
                                 </w:rPr>
-                                <w:t>Versión</w:t>
-                              </w:r>
-                              <w:proofErr w:type="spellEnd"/>
-                              <w:r>
-                                <w:rPr>
-                                  <w:color w:val="404040" w:themeColor="text1" w:themeTint="BF"/>
-                                  <w:sz w:val="36"/>
-                                  <w:szCs w:val="36"/>
-                                </w:rPr>
-                                <w:t xml:space="preserve"> 1.0</w:t>
+                                <w:t>Versión 1.0</w:t>
                               </w:r>
                             </w:p>
                           </w:sdtContent>
@@ -1160,7 +1128,13 @@
         <w:rPr>
           <w:lang w:val="es-ES"/>
         </w:rPr>
-        <w:t>En el presente documento se indica la arquitectura de software para el desarrollo del proyecto “Presta un libro”.</w:t>
+        <w:t>En el presente documento se indica la arquitectura de software para el desarrollo</w:t>
+      </w:r>
+      <w:r>
+        <w:rPr>
+          <w:lang w:val="es-ES"/>
+        </w:rPr>
+        <w:t xml:space="preserve"> del proyecto “Presta un libro”, incluyendo la descripción de los paquetes, componentes, despliegue y clases.</w:t>
       </w:r>
     </w:p>
     <w:p>
@@ -1194,7 +1168,11 @@
     <w:sdt>
       <w:sdtPr>
         <w:rPr>
-          <w:lang w:val="es-ES"/>
+          <w:rFonts w:ascii="Times New Roman" w:eastAsia="Times New Roman" w:hAnsi="Times New Roman" w:cs="Times New Roman"/>
+          <w:color w:val="auto"/>
+          <w:sz w:val="20"/>
+          <w:szCs w:val="20"/>
+          <w:lang w:val="es-ES" w:eastAsia="en-US"/>
         </w:rPr>
         <w:id w:val="2119718849"/>
         <w:docPartObj>
@@ -1204,13 +1182,8 @@
       </w:sdtPr>
       <w:sdtEndPr>
         <w:rPr>
-          <w:rFonts w:ascii="Times New Roman" w:eastAsia="Times New Roman" w:hAnsi="Times New Roman" w:cs="Times New Roman"/>
           <w:b/>
           <w:bCs/>
-          <w:color w:val="auto"/>
-          <w:sz w:val="20"/>
-          <w:szCs w:val="20"/>
-          <w:lang w:eastAsia="en-US"/>
         </w:rPr>
       </w:sdtEndPr>
       <w:sdtContent>
@@ -1236,24 +1209,29 @@
               <w:noProof/>
               <w:sz w:val="22"/>
               <w:szCs w:val="22"/>
-              <w:lang w:val="es-MX" w:eastAsia="es-MX"/>
+              <w:lang w:eastAsia="es-MX"/>
             </w:rPr>
           </w:pPr>
           <w:r>
+            <w:rPr>
+              <w:lang w:val="en-US"/>
+            </w:rPr>
             <w:fldChar w:fldCharType="begin"/>
           </w:r>
           <w:r>
             <w:instrText xml:space="preserve"> TOC \o "1-3" \h \z \u </w:instrText>
           </w:r>
           <w:r>
+            <w:rPr>
+              <w:lang w:val="en-US"/>
+            </w:rPr>
             <w:fldChar w:fldCharType="separate"/>
           </w:r>
-          <w:hyperlink w:anchor="_Toc447491916" w:history="1">
+          <w:hyperlink w:anchor="_Toc448089156" w:history="1">
             <w:r>
               <w:rPr>
                 <w:rStyle w:val="Hipervnculo"/>
                 <w:noProof/>
-                <w:lang w:val="es-MX"/>
               </w:rPr>
               <w:t>1.</w:t>
             </w:r>
@@ -1263,7 +1241,7 @@
                 <w:noProof/>
                 <w:sz w:val="22"/>
                 <w:szCs w:val="22"/>
-                <w:lang w:val="es-MX" w:eastAsia="es-MX"/>
+                <w:lang w:eastAsia="es-MX"/>
               </w:rPr>
               <w:tab/>
             </w:r>
@@ -1271,7 +1249,6 @@
               <w:rPr>
                 <w:rStyle w:val="Hipervnculo"/>
                 <w:noProof/>
-                <w:lang w:val="es-MX"/>
               </w:rPr>
               <w:t>Representación de la Arquitectura</w:t>
             </w:r>
@@ -1294,7 +1271,7 @@
                 <w:noProof/>
                 <w:webHidden/>
               </w:rPr>
-              <w:instrText xml:space="preserve"> PAGEREF _Toc447491916 \h </w:instrText>
+              <w:instrText xml:space="preserve"> PAGEREF _Toc448089156 \h </w:instrText>
             </w:r>
             <w:r>
               <w:rPr>
@@ -1336,15 +1313,14 @@
               <w:noProof/>
               <w:sz w:val="22"/>
               <w:szCs w:val="22"/>
-              <w:lang w:val="es-MX" w:eastAsia="es-MX"/>
+              <w:lang w:eastAsia="es-MX"/>
             </w:rPr>
           </w:pPr>
-          <w:hyperlink w:anchor="_Toc447491917" w:history="1">
+          <w:hyperlink w:anchor="_Toc448089157" w:history="1">
             <w:r>
               <w:rPr>
                 <w:rStyle w:val="Hipervnculo"/>
                 <w:noProof/>
-                <w:lang w:val="es-MX"/>
               </w:rPr>
               <w:t>1.1</w:t>
             </w:r>
@@ -1354,7 +1330,7 @@
                 <w:noProof/>
                 <w:sz w:val="22"/>
                 <w:szCs w:val="22"/>
-                <w:lang w:val="es-MX" w:eastAsia="es-MX"/>
+                <w:lang w:eastAsia="es-MX"/>
               </w:rPr>
               <w:tab/>
             </w:r>
@@ -1362,7 +1338,6 @@
               <w:rPr>
                 <w:rStyle w:val="Hipervnculo"/>
                 <w:noProof/>
-                <w:lang w:val="es-MX"/>
               </w:rPr>
               <w:t>Definición del ambiente de implementación</w:t>
             </w:r>
@@ -1385,7 +1360,7 @@
                 <w:noProof/>
                 <w:webHidden/>
               </w:rPr>
-              <w:instrText xml:space="preserve"> PAGEREF _Toc447491917 \h </w:instrText>
+              <w:instrText xml:space="preserve"> PAGEREF _Toc448089157 \h </w:instrText>
             </w:r>
             <w:r>
               <w:rPr>
@@ -1427,15 +1402,14 @@
               <w:noProof/>
               <w:sz w:val="22"/>
               <w:szCs w:val="22"/>
-              <w:lang w:val="es-MX" w:eastAsia="es-MX"/>
+              <w:lang w:eastAsia="es-MX"/>
             </w:rPr>
           </w:pPr>
-          <w:hyperlink w:anchor="_Toc447491918" w:history="1">
+          <w:hyperlink w:anchor="_Toc448089158" w:history="1">
             <w:r>
               <w:rPr>
                 <w:rStyle w:val="Hipervnculo"/>
                 <w:noProof/>
-                <w:lang w:val="es-MX"/>
               </w:rPr>
               <w:t>2.</w:t>
             </w:r>
@@ -1445,7 +1419,7 @@
                 <w:noProof/>
                 <w:sz w:val="22"/>
                 <w:szCs w:val="22"/>
-                <w:lang w:val="es-MX" w:eastAsia="es-MX"/>
+                <w:lang w:eastAsia="es-MX"/>
               </w:rPr>
               <w:tab/>
             </w:r>
@@ -1453,7 +1427,6 @@
               <w:rPr>
                 <w:rStyle w:val="Hipervnculo"/>
                 <w:noProof/>
-                <w:lang w:val="es-MX"/>
               </w:rPr>
               <w:t>Vista Lógica</w:t>
             </w:r>
@@ -1476,7 +1449,7 @@
                 <w:noProof/>
                 <w:webHidden/>
               </w:rPr>
-              <w:instrText xml:space="preserve"> PAGEREF _Toc447491918 \h </w:instrText>
+              <w:instrText xml:space="preserve"> PAGEREF _Toc448089158 \h </w:instrText>
             </w:r>
             <w:r>
               <w:rPr>
@@ -1518,10 +1491,10 @@
               <w:noProof/>
               <w:sz w:val="22"/>
               <w:szCs w:val="22"/>
-              <w:lang w:val="es-MX" w:eastAsia="es-MX"/>
+              <w:lang w:eastAsia="es-MX"/>
             </w:rPr>
           </w:pPr>
-          <w:hyperlink w:anchor="_Toc447491919" w:history="1">
+          <w:hyperlink w:anchor="_Toc448089159" w:history="1">
             <w:r>
               <w:rPr>
                 <w:rStyle w:val="Hipervnculo"/>
@@ -1536,7 +1509,7 @@
                 <w:noProof/>
                 <w:sz w:val="22"/>
                 <w:szCs w:val="22"/>
-                <w:lang w:val="es-MX" w:eastAsia="es-MX"/>
+                <w:lang w:eastAsia="es-MX"/>
               </w:rPr>
               <w:tab/>
             </w:r>
@@ -1567,7 +1540,7 @@
                 <w:noProof/>
                 <w:webHidden/>
               </w:rPr>
-              <w:instrText xml:space="preserve"> PAGEREF _Toc447491919 \h </w:instrText>
+              <w:instrText xml:space="preserve"> PAGEREF _Toc448089159 \h </w:instrText>
             </w:r>
             <w:r>
               <w:rPr>
@@ -1609,15 +1582,14 @@
               <w:noProof/>
               <w:sz w:val="22"/>
               <w:szCs w:val="22"/>
-              <w:lang w:val="es-MX" w:eastAsia="es-MX"/>
+              <w:lang w:eastAsia="es-MX"/>
             </w:rPr>
           </w:pPr>
-          <w:hyperlink w:anchor="_Toc447491920" w:history="1">
+          <w:hyperlink w:anchor="_Toc448089160" w:history="1">
             <w:r>
               <w:rPr>
                 <w:rStyle w:val="Hipervnculo"/>
                 <w:noProof/>
-                <w:lang w:val="es-MX"/>
               </w:rPr>
               <w:t>2.2</w:t>
             </w:r>
@@ -1627,7 +1599,7 @@
                 <w:noProof/>
                 <w:sz w:val="22"/>
                 <w:szCs w:val="22"/>
-                <w:lang w:val="es-MX" w:eastAsia="es-MX"/>
+                <w:lang w:eastAsia="es-MX"/>
               </w:rPr>
               <w:tab/>
             </w:r>
@@ -1635,7 +1607,6 @@
               <w:rPr>
                 <w:rStyle w:val="Hipervnculo"/>
                 <w:noProof/>
-                <w:lang w:val="es-MX"/>
               </w:rPr>
               <w:t>Paquetes de la arquitectura</w:t>
             </w:r>
@@ -1658,7 +1629,7 @@
                 <w:noProof/>
                 <w:webHidden/>
               </w:rPr>
-              <w:instrText xml:space="preserve"> PAGEREF _Toc447491920 \h </w:instrText>
+              <w:instrText xml:space="preserve"> PAGEREF _Toc448089160 \h </w:instrText>
             </w:r>
             <w:r>
               <w:rPr>
@@ -1697,10 +1668,10 @@
               <w:noProof/>
               <w:sz w:val="22"/>
               <w:szCs w:val="22"/>
-              <w:lang w:val="es-MX" w:eastAsia="es-MX"/>
+              <w:lang w:eastAsia="es-MX"/>
             </w:rPr>
           </w:pPr>
-          <w:hyperlink w:anchor="_Toc447491921" w:history="1">
+          <w:hyperlink w:anchor="_Toc448089161" w:history="1">
             <w:r>
               <w:rPr>
                 <w:rStyle w:val="Hipervnculo"/>
@@ -1716,7 +1687,7 @@
                 <w:noProof/>
                 <w:sz w:val="22"/>
                 <w:szCs w:val="22"/>
-                <w:lang w:val="es-MX" w:eastAsia="es-MX"/>
+                <w:lang w:eastAsia="es-MX"/>
               </w:rPr>
               <w:tab/>
             </w:r>
@@ -1725,7 +1696,6 @@
                 <w:rStyle w:val="Hipervnculo"/>
                 <w:rFonts w:cs="Arial"/>
                 <w:noProof/>
-                <w:lang w:val="es-MX"/>
               </w:rPr>
               <w:t>Paquete: Modelo</w:t>
             </w:r>
@@ -1748,7 +1718,7 @@
                 <w:noProof/>
                 <w:webHidden/>
               </w:rPr>
-              <w:instrText xml:space="preserve"> PAGEREF _Toc447491921 \h </w:instrText>
+              <w:instrText xml:space="preserve"> PAGEREF _Toc448089161 \h </w:instrText>
             </w:r>
             <w:r>
               <w:rPr>
@@ -1768,7 +1738,7 @@
                 <w:noProof/>
                 <w:webHidden/>
               </w:rPr>
-              <w:t>1</w:t>
+              <w:t>2</w:t>
             </w:r>
             <w:r>
               <w:rPr>
@@ -1787,10 +1757,10 @@
               <w:noProof/>
               <w:sz w:val="22"/>
               <w:szCs w:val="22"/>
-              <w:lang w:val="es-MX" w:eastAsia="es-MX"/>
+              <w:lang w:eastAsia="es-MX"/>
             </w:rPr>
           </w:pPr>
-          <w:hyperlink w:anchor="_Toc447491922" w:history="1">
+          <w:hyperlink w:anchor="_Toc448089162" w:history="1">
             <w:r>
               <w:rPr>
                 <w:rStyle w:val="Hipervnculo"/>
@@ -1805,7 +1775,7 @@
                 <w:noProof/>
                 <w:sz w:val="22"/>
                 <w:szCs w:val="22"/>
-                <w:lang w:val="es-MX" w:eastAsia="es-MX"/>
+                <w:lang w:eastAsia="es-MX"/>
               </w:rPr>
               <w:tab/>
             </w:r>
@@ -1836,7 +1806,7 @@
                 <w:noProof/>
                 <w:webHidden/>
               </w:rPr>
-              <w:instrText xml:space="preserve"> PAGEREF _Toc447491922 \h </w:instrText>
+              <w:instrText xml:space="preserve"> PAGEREF _Toc448089162 \h </w:instrText>
             </w:r>
             <w:r>
               <w:rPr>
@@ -1856,7 +1826,7 @@
                 <w:noProof/>
                 <w:webHidden/>
               </w:rPr>
-              <w:t>1</w:t>
+              <w:t>3</w:t>
             </w:r>
             <w:r>
               <w:rPr>
@@ -1875,10 +1845,10 @@
               <w:noProof/>
               <w:sz w:val="22"/>
               <w:szCs w:val="22"/>
-              <w:lang w:val="es-MX" w:eastAsia="es-MX"/>
+              <w:lang w:eastAsia="es-MX"/>
             </w:rPr>
           </w:pPr>
-          <w:hyperlink w:anchor="_Toc447491923" w:history="1">
+          <w:hyperlink w:anchor="_Toc448089163" w:history="1">
             <w:r>
               <w:rPr>
                 <w:rStyle w:val="Hipervnculo"/>
@@ -1893,7 +1863,7 @@
                 <w:noProof/>
                 <w:sz w:val="22"/>
                 <w:szCs w:val="22"/>
-                <w:lang w:val="es-MX" w:eastAsia="es-MX"/>
+                <w:lang w:eastAsia="es-MX"/>
               </w:rPr>
               <w:tab/>
             </w:r>
@@ -1924,7 +1894,7 @@
                 <w:noProof/>
                 <w:webHidden/>
               </w:rPr>
-              <w:instrText xml:space="preserve"> PAGEREF _Toc447491923 \h </w:instrText>
+              <w:instrText xml:space="preserve"> PAGEREF _Toc448089163 \h </w:instrText>
             </w:r>
             <w:r>
               <w:rPr>
@@ -1944,7 +1914,7 @@
                 <w:noProof/>
                 <w:webHidden/>
               </w:rPr>
-              <w:t>1</w:t>
+              <w:t>3</w:t>
             </w:r>
             <w:r>
               <w:rPr>
@@ -1966,10 +1936,10 @@
               <w:noProof/>
               <w:sz w:val="22"/>
               <w:szCs w:val="22"/>
-              <w:lang w:val="es-MX" w:eastAsia="es-MX"/>
+              <w:lang w:eastAsia="es-MX"/>
             </w:rPr>
           </w:pPr>
-          <w:hyperlink w:anchor="_Toc447491924" w:history="1">
+          <w:hyperlink w:anchor="_Toc448089164" w:history="1">
             <w:r>
               <w:rPr>
                 <w:rStyle w:val="Hipervnculo"/>
@@ -1984,7 +1954,7 @@
                 <w:noProof/>
                 <w:sz w:val="22"/>
                 <w:szCs w:val="22"/>
-                <w:lang w:val="es-MX" w:eastAsia="es-MX"/>
+                <w:lang w:eastAsia="es-MX"/>
               </w:rPr>
               <w:tab/>
             </w:r>
@@ -2015,7 +1985,7 @@
                 <w:noProof/>
                 <w:webHidden/>
               </w:rPr>
-              <w:instrText xml:space="preserve"> PAGEREF _Toc447491924 \h </w:instrText>
+              <w:instrText xml:space="preserve"> PAGEREF _Toc448089164 \h </w:instrText>
             </w:r>
             <w:r>
               <w:rPr>
@@ -2035,7 +2005,7 @@
                 <w:noProof/>
                 <w:webHidden/>
               </w:rPr>
-              <w:t>1</w:t>
+              <w:t>3</w:t>
             </w:r>
             <w:r>
               <w:rPr>
@@ -2054,10 +2024,10 @@
               <w:noProof/>
               <w:sz w:val="22"/>
               <w:szCs w:val="22"/>
-              <w:lang w:val="es-MX" w:eastAsia="es-MX"/>
+              <w:lang w:eastAsia="es-MX"/>
             </w:rPr>
           </w:pPr>
-          <w:hyperlink w:anchor="_Toc447491925" w:history="1">
+          <w:hyperlink w:anchor="_Toc448089165" w:history="1">
             <w:r>
               <w:rPr>
                 <w:rStyle w:val="Hipervnculo"/>
@@ -2072,7 +2042,7 @@
                 <w:noProof/>
                 <w:sz w:val="22"/>
                 <w:szCs w:val="22"/>
-                <w:lang w:val="es-MX" w:eastAsia="es-MX"/>
+                <w:lang w:eastAsia="es-MX"/>
               </w:rPr>
               <w:tab/>
             </w:r>
@@ -2080,7 +2050,6 @@
               <w:rPr>
                 <w:rStyle w:val="Hipervnculo"/>
                 <w:noProof/>
-                <w:lang w:val="es-MX"/>
               </w:rPr>
               <w:t>Clases de Interfaz</w:t>
             </w:r>
@@ -2103,7 +2072,7 @@
                 <w:noProof/>
                 <w:webHidden/>
               </w:rPr>
-              <w:instrText xml:space="preserve"> PAGEREF _Toc447491925 \h </w:instrText>
+              <w:instrText xml:space="preserve"> PAGEREF _Toc448089165 \h </w:instrText>
             </w:r>
             <w:r>
               <w:rPr>
@@ -2123,7 +2092,7 @@
                 <w:noProof/>
                 <w:webHidden/>
               </w:rPr>
-              <w:t>1</w:t>
+              <w:t>4</w:t>
             </w:r>
             <w:r>
               <w:rPr>
@@ -2142,10 +2111,10 @@
               <w:noProof/>
               <w:sz w:val="22"/>
               <w:szCs w:val="22"/>
-              <w:lang w:val="es-MX" w:eastAsia="es-MX"/>
+              <w:lang w:eastAsia="es-MX"/>
             </w:rPr>
           </w:pPr>
-          <w:hyperlink w:anchor="_Toc447491926" w:history="1">
+          <w:hyperlink w:anchor="_Toc448089166" w:history="1">
             <w:r>
               <w:rPr>
                 <w:rStyle w:val="Hipervnculo"/>
@@ -2160,7 +2129,7 @@
                 <w:noProof/>
                 <w:sz w:val="22"/>
                 <w:szCs w:val="22"/>
-                <w:lang w:val="es-MX" w:eastAsia="es-MX"/>
+                <w:lang w:eastAsia="es-MX"/>
               </w:rPr>
               <w:tab/>
             </w:r>
@@ -2191,7 +2160,7 @@
                 <w:noProof/>
                 <w:webHidden/>
               </w:rPr>
-              <w:instrText xml:space="preserve"> PAGEREF _Toc447491926 \h </w:instrText>
+              <w:instrText xml:space="preserve"> PAGEREF _Toc448089166 \h </w:instrText>
             </w:r>
             <w:r>
               <w:rPr>
@@ -2211,7 +2180,7 @@
                 <w:noProof/>
                 <w:webHidden/>
               </w:rPr>
-              <w:t>1</w:t>
+              <w:t>4</w:t>
             </w:r>
             <w:r>
               <w:rPr>
@@ -2230,10 +2199,10 @@
               <w:noProof/>
               <w:sz w:val="22"/>
               <w:szCs w:val="22"/>
-              <w:lang w:val="es-MX" w:eastAsia="es-MX"/>
+              <w:lang w:eastAsia="es-MX"/>
             </w:rPr>
           </w:pPr>
-          <w:hyperlink w:anchor="_Toc447491927" w:history="1">
+          <w:hyperlink w:anchor="_Toc448089167" w:history="1">
             <w:r>
               <w:rPr>
                 <w:rStyle w:val="Hipervnculo"/>
@@ -2248,7 +2217,7 @@
                 <w:noProof/>
                 <w:sz w:val="22"/>
                 <w:szCs w:val="22"/>
-                <w:lang w:val="es-MX" w:eastAsia="es-MX"/>
+                <w:lang w:eastAsia="es-MX"/>
               </w:rPr>
               <w:tab/>
             </w:r>
@@ -2279,7 +2248,7 @@
                 <w:noProof/>
                 <w:webHidden/>
               </w:rPr>
-              <w:instrText xml:space="preserve"> PAGEREF _Toc447491927 \h </w:instrText>
+              <w:instrText xml:space="preserve"> PAGEREF _Toc448089167 \h </w:instrText>
             </w:r>
             <w:r>
               <w:rPr>
@@ -2299,7 +2268,7 @@
                 <w:noProof/>
                 <w:webHidden/>
               </w:rPr>
-              <w:t>1</w:t>
+              <w:t>4</w:t>
             </w:r>
             <w:r>
               <w:rPr>
@@ -2321,15 +2290,14 @@
               <w:noProof/>
               <w:sz w:val="22"/>
               <w:szCs w:val="22"/>
-              <w:lang w:val="es-MX" w:eastAsia="es-MX"/>
+              <w:lang w:eastAsia="es-MX"/>
             </w:rPr>
           </w:pPr>
-          <w:hyperlink w:anchor="_Toc447491928" w:history="1">
+          <w:hyperlink w:anchor="_Toc448089168" w:history="1">
             <w:r>
               <w:rPr>
                 <w:rStyle w:val="Hipervnculo"/>
                 <w:noProof/>
-                <w:lang w:val="es-MX"/>
               </w:rPr>
               <w:t>3.</w:t>
             </w:r>
@@ -2339,7 +2307,7 @@
                 <w:noProof/>
                 <w:sz w:val="22"/>
                 <w:szCs w:val="22"/>
-                <w:lang w:val="es-MX" w:eastAsia="es-MX"/>
+                <w:lang w:eastAsia="es-MX"/>
               </w:rPr>
               <w:tab/>
             </w:r>
@@ -2347,7 +2315,6 @@
               <w:rPr>
                 <w:rStyle w:val="Hipervnculo"/>
                 <w:noProof/>
-                <w:lang w:val="es-MX"/>
               </w:rPr>
               <w:t>Vista de Despliegue</w:t>
             </w:r>
@@ -2370,7 +2337,7 @@
                 <w:noProof/>
                 <w:webHidden/>
               </w:rPr>
-              <w:instrText xml:space="preserve"> PAGEREF _Toc447491928 \h </w:instrText>
+              <w:instrText xml:space="preserve"> PAGEREF _Toc448089168 \h </w:instrText>
             </w:r>
             <w:r>
               <w:rPr>
@@ -2390,7 +2357,7 @@
                 <w:noProof/>
                 <w:webHidden/>
               </w:rPr>
-              <w:t>1</w:t>
+              <w:t>4</w:t>
             </w:r>
             <w:r>
               <w:rPr>
@@ -2412,10 +2379,10 @@
               <w:noProof/>
               <w:sz w:val="22"/>
               <w:szCs w:val="22"/>
-              <w:lang w:val="es-MX" w:eastAsia="es-MX"/>
+              <w:lang w:eastAsia="es-MX"/>
             </w:rPr>
           </w:pPr>
-          <w:hyperlink w:anchor="_Toc447491929" w:history="1">
+          <w:hyperlink w:anchor="_Toc448089169" w:history="1">
             <w:r>
               <w:rPr>
                 <w:rStyle w:val="Hipervnculo"/>
@@ -2430,7 +2397,7 @@
                 <w:noProof/>
                 <w:sz w:val="22"/>
                 <w:szCs w:val="22"/>
-                <w:lang w:val="es-MX" w:eastAsia="es-MX"/>
+                <w:lang w:eastAsia="es-MX"/>
               </w:rPr>
               <w:tab/>
             </w:r>
@@ -2461,7 +2428,7 @@
                 <w:noProof/>
                 <w:webHidden/>
               </w:rPr>
-              <w:instrText xml:space="preserve"> PAGEREF _Toc447491929 \h </w:instrText>
+              <w:instrText xml:space="preserve"> PAGEREF _Toc448089169 \h </w:instrText>
             </w:r>
             <w:r>
               <w:rPr>
@@ -2481,7 +2448,7 @@
                 <w:noProof/>
                 <w:webHidden/>
               </w:rPr>
-              <w:t>1</w:t>
+              <w:t>4</w:t>
             </w:r>
             <w:r>
               <w:rPr>
@@ -2503,10 +2470,10 @@
               <w:noProof/>
               <w:sz w:val="22"/>
               <w:szCs w:val="22"/>
-              <w:lang w:val="es-MX" w:eastAsia="es-MX"/>
+              <w:lang w:eastAsia="es-MX"/>
             </w:rPr>
           </w:pPr>
-          <w:hyperlink w:anchor="_Toc447491930" w:history="1">
+          <w:hyperlink w:anchor="_Toc448089170" w:history="1">
             <w:r>
               <w:rPr>
                 <w:rStyle w:val="Hipervnculo"/>
@@ -2521,7 +2488,7 @@
                 <w:noProof/>
                 <w:sz w:val="22"/>
                 <w:szCs w:val="22"/>
-                <w:lang w:val="es-MX" w:eastAsia="es-MX"/>
+                <w:lang w:eastAsia="es-MX"/>
               </w:rPr>
               <w:tab/>
             </w:r>
@@ -2552,7 +2519,7 @@
                 <w:noProof/>
                 <w:webHidden/>
               </w:rPr>
-              <w:instrText xml:space="preserve"> PAGEREF _Toc447491930 \h </w:instrText>
+              <w:instrText xml:space="preserve"> PAGEREF _Toc448089170 \h </w:instrText>
             </w:r>
             <w:r>
               <w:rPr>
@@ -2572,7 +2539,7 @@
                 <w:noProof/>
                 <w:webHidden/>
               </w:rPr>
-              <w:t>1</w:t>
+              <w:t>4</w:t>
             </w:r>
             <w:r>
               <w:rPr>
@@ -2594,15 +2561,14 @@
               <w:noProof/>
               <w:sz w:val="22"/>
               <w:szCs w:val="22"/>
-              <w:lang w:val="es-MX" w:eastAsia="es-MX"/>
+              <w:lang w:eastAsia="es-MX"/>
             </w:rPr>
           </w:pPr>
-          <w:hyperlink w:anchor="_Toc447491931" w:history="1">
+          <w:hyperlink w:anchor="_Toc448089171" w:history="1">
             <w:r>
               <w:rPr>
                 <w:rStyle w:val="Hipervnculo"/>
                 <w:noProof/>
-                <w:lang w:val="es-MX"/>
               </w:rPr>
               <w:t>4.</w:t>
             </w:r>
@@ -2612,7 +2578,7 @@
                 <w:noProof/>
                 <w:sz w:val="22"/>
                 <w:szCs w:val="22"/>
-                <w:lang w:val="es-MX" w:eastAsia="es-MX"/>
+                <w:lang w:eastAsia="es-MX"/>
               </w:rPr>
               <w:tab/>
             </w:r>
@@ -2620,7 +2586,6 @@
               <w:rPr>
                 <w:rStyle w:val="Hipervnculo"/>
                 <w:noProof/>
-                <w:lang w:val="es-MX"/>
               </w:rPr>
               <w:t>Vista de Datos</w:t>
             </w:r>
@@ -2643,7 +2608,7 @@
                 <w:noProof/>
                 <w:webHidden/>
               </w:rPr>
-              <w:instrText xml:space="preserve"> PAGEREF _Toc447491931 \h </w:instrText>
+              <w:instrText xml:space="preserve"> PAGEREF _Toc448089171 \h </w:instrText>
             </w:r>
             <w:r>
               <w:rPr>
@@ -2663,7 +2628,7 @@
                 <w:noProof/>
                 <w:webHidden/>
               </w:rPr>
-              <w:t>1</w:t>
+              <w:t>4</w:t>
             </w:r>
             <w:r>
               <w:rPr>
@@ -2685,10 +2650,10 @@
               <w:noProof/>
               <w:sz w:val="22"/>
               <w:szCs w:val="22"/>
-              <w:lang w:val="es-MX" w:eastAsia="es-MX"/>
+              <w:lang w:eastAsia="es-MX"/>
             </w:rPr>
           </w:pPr>
-          <w:hyperlink w:anchor="_Toc447491932" w:history="1">
+          <w:hyperlink w:anchor="_Toc448089172" w:history="1">
             <w:r>
               <w:rPr>
                 <w:rStyle w:val="Hipervnculo"/>
@@ -2703,7 +2668,7 @@
                 <w:noProof/>
                 <w:sz w:val="22"/>
                 <w:szCs w:val="22"/>
-                <w:lang w:val="es-MX" w:eastAsia="es-MX"/>
+                <w:lang w:eastAsia="es-MX"/>
               </w:rPr>
               <w:tab/>
             </w:r>
@@ -2734,7 +2699,7 @@
                 <w:noProof/>
                 <w:webHidden/>
               </w:rPr>
-              <w:instrText xml:space="preserve"> PAGEREF _Toc447491932 \h </w:instrText>
+              <w:instrText xml:space="preserve"> PAGEREF _Toc448089172 \h </w:instrText>
             </w:r>
             <w:r>
               <w:rPr>
@@ -2754,7 +2719,7 @@
                 <w:noProof/>
                 <w:webHidden/>
               </w:rPr>
-              <w:t>1</w:t>
+              <w:t>4</w:t>
             </w:r>
             <w:r>
               <w:rPr>
@@ -2773,10 +2738,10 @@
               <w:noProof/>
               <w:sz w:val="22"/>
               <w:szCs w:val="22"/>
-              <w:lang w:val="es-MX" w:eastAsia="es-MX"/>
+              <w:lang w:eastAsia="es-MX"/>
             </w:rPr>
           </w:pPr>
-          <w:hyperlink w:anchor="_Toc447491933" w:history="1">
+          <w:hyperlink w:anchor="_Toc448089173" w:history="1">
             <w:r>
               <w:rPr>
                 <w:rStyle w:val="Hipervnculo"/>
@@ -2792,7 +2757,7 @@
                 <w:noProof/>
                 <w:sz w:val="22"/>
                 <w:szCs w:val="22"/>
-                <w:lang w:val="es-MX" w:eastAsia="es-MX"/>
+                <w:lang w:eastAsia="es-MX"/>
               </w:rPr>
               <w:tab/>
             </w:r>
@@ -2801,7 +2766,6 @@
                 <w:rStyle w:val="Hipervnculo"/>
                 <w:rFonts w:cs="Arial"/>
                 <w:noProof/>
-                <w:lang w:val="es-MX"/>
               </w:rPr>
               <w:t>&lt;Diagrama de la Base de Datos&gt;</w:t>
             </w:r>
@@ -2824,7 +2788,7 @@
                 <w:noProof/>
                 <w:webHidden/>
               </w:rPr>
-              <w:instrText xml:space="preserve"> PAGEREF _Toc447491933 \h </w:instrText>
+              <w:instrText xml:space="preserve"> PAGEREF _Toc448089173 \h </w:instrText>
             </w:r>
             <w:r>
               <w:rPr>
@@ -2844,7 +2808,7 @@
                 <w:noProof/>
                 <w:webHidden/>
               </w:rPr>
-              <w:t>1</w:t>
+              <w:t>4</w:t>
             </w:r>
             <w:r>
               <w:rPr>
@@ -2866,15 +2830,14 @@
               <w:noProof/>
               <w:sz w:val="22"/>
               <w:szCs w:val="22"/>
-              <w:lang w:val="es-MX" w:eastAsia="es-MX"/>
+              <w:lang w:eastAsia="es-MX"/>
             </w:rPr>
           </w:pPr>
-          <w:hyperlink w:anchor="_Toc447491934" w:history="1">
+          <w:hyperlink w:anchor="_Toc448089174" w:history="1">
             <w:r>
               <w:rPr>
                 <w:rStyle w:val="Hipervnculo"/>
                 <w:noProof/>
-                <w:lang w:val="es-MX"/>
               </w:rPr>
               <w:t>5.</w:t>
             </w:r>
@@ -2884,7 +2847,7 @@
                 <w:noProof/>
                 <w:sz w:val="22"/>
                 <w:szCs w:val="22"/>
-                <w:lang w:val="es-MX" w:eastAsia="es-MX"/>
+                <w:lang w:eastAsia="es-MX"/>
               </w:rPr>
               <w:tab/>
             </w:r>
@@ -2892,7 +2855,6 @@
               <w:rPr>
                 <w:rStyle w:val="Hipervnculo"/>
                 <w:noProof/>
-                <w:lang w:val="es-MX"/>
               </w:rPr>
               <w:t>Vista Dinámica</w:t>
             </w:r>
@@ -2915,7 +2877,7 @@
                 <w:noProof/>
                 <w:webHidden/>
               </w:rPr>
-              <w:instrText xml:space="preserve"> PAGEREF _Toc447491934 \h </w:instrText>
+              <w:instrText xml:space="preserve"> PAGEREF _Toc448089174 \h </w:instrText>
             </w:r>
             <w:r>
               <w:rPr>
@@ -2935,7 +2897,7 @@
                 <w:noProof/>
                 <w:webHidden/>
               </w:rPr>
-              <w:t>1</w:t>
+              <w:t>5</w:t>
             </w:r>
             <w:r>
               <w:rPr>
@@ -2957,10 +2919,10 @@
               <w:noProof/>
               <w:sz w:val="22"/>
               <w:szCs w:val="22"/>
-              <w:lang w:val="es-MX" w:eastAsia="es-MX"/>
+              <w:lang w:eastAsia="es-MX"/>
             </w:rPr>
           </w:pPr>
-          <w:hyperlink w:anchor="_Toc447491935" w:history="1">
+          <w:hyperlink w:anchor="_Toc448089175" w:history="1">
             <w:r>
               <w:rPr>
                 <w:rStyle w:val="Hipervnculo"/>
@@ -2975,7 +2937,7 @@
                 <w:noProof/>
                 <w:sz w:val="22"/>
                 <w:szCs w:val="22"/>
-                <w:lang w:val="es-MX" w:eastAsia="es-MX"/>
+                <w:lang w:eastAsia="es-MX"/>
               </w:rPr>
               <w:tab/>
             </w:r>
@@ -3006,7 +2968,7 @@
                 <w:noProof/>
                 <w:webHidden/>
               </w:rPr>
-              <w:instrText xml:space="preserve"> PAGEREF _Toc447491935 \h </w:instrText>
+              <w:instrText xml:space="preserve"> PAGEREF _Toc448089175 \h </w:instrText>
             </w:r>
             <w:r>
               <w:rPr>
@@ -3026,7 +2988,7 @@
                 <w:noProof/>
                 <w:webHidden/>
               </w:rPr>
-              <w:t>1</w:t>
+              <w:t>5</w:t>
             </w:r>
             <w:r>
               <w:rPr>
@@ -3048,15 +3010,14 @@
               <w:noProof/>
               <w:sz w:val="22"/>
               <w:szCs w:val="22"/>
-              <w:lang w:val="es-MX" w:eastAsia="es-MX"/>
+              <w:lang w:eastAsia="es-MX"/>
             </w:rPr>
           </w:pPr>
-          <w:hyperlink w:anchor="_Toc447491936" w:history="1">
+          <w:hyperlink w:anchor="_Toc448089176" w:history="1">
             <w:r>
               <w:rPr>
                 <w:rStyle w:val="Hipervnculo"/>
                 <w:noProof/>
-                <w:lang w:val="es-MX"/>
               </w:rPr>
               <w:t>5.2</w:t>
             </w:r>
@@ -3066,7 +3027,7 @@
                 <w:noProof/>
                 <w:sz w:val="22"/>
                 <w:szCs w:val="22"/>
-                <w:lang w:val="es-MX" w:eastAsia="es-MX"/>
+                <w:lang w:eastAsia="es-MX"/>
               </w:rPr>
               <w:tab/>
             </w:r>
@@ -3074,7 +3035,6 @@
               <w:rPr>
                 <w:rStyle w:val="Hipervnculo"/>
                 <w:noProof/>
-                <w:lang w:val="es-MX"/>
               </w:rPr>
               <w:t>Diagramas de secuencia</w:t>
             </w:r>
@@ -3097,7 +3057,7 @@
                 <w:noProof/>
                 <w:webHidden/>
               </w:rPr>
-              <w:instrText xml:space="preserve"> PAGEREF _Toc447491936 \h </w:instrText>
+              <w:instrText xml:space="preserve"> PAGEREF _Toc448089176 \h </w:instrText>
             </w:r>
             <w:r>
               <w:rPr>
@@ -3117,7 +3077,7 @@
                 <w:noProof/>
                 <w:webHidden/>
               </w:rPr>
-              <w:t>1</w:t>
+              <w:t>5</w:t>
             </w:r>
             <w:r>
               <w:rPr>
@@ -3139,15 +3099,14 @@
               <w:noProof/>
               <w:sz w:val="22"/>
               <w:szCs w:val="22"/>
-              <w:lang w:val="es-MX" w:eastAsia="es-MX"/>
+              <w:lang w:eastAsia="es-MX"/>
             </w:rPr>
           </w:pPr>
-          <w:hyperlink w:anchor="_Toc447491937" w:history="1">
+          <w:hyperlink w:anchor="_Toc448089177" w:history="1">
             <w:r>
               <w:rPr>
                 <w:rStyle w:val="Hipervnculo"/>
                 <w:noProof/>
-                <w:lang w:val="es-MX"/>
               </w:rPr>
               <w:t>5.3</w:t>
             </w:r>
@@ -3157,7 +3116,7 @@
                 <w:noProof/>
                 <w:sz w:val="22"/>
                 <w:szCs w:val="22"/>
-                <w:lang w:val="es-MX" w:eastAsia="es-MX"/>
+                <w:lang w:eastAsia="es-MX"/>
               </w:rPr>
               <w:tab/>
             </w:r>
@@ -3188,7 +3147,7 @@
                 <w:noProof/>
                 <w:webHidden/>
               </w:rPr>
-              <w:instrText xml:space="preserve"> PAGEREF _Toc447491937 \h </w:instrText>
+              <w:instrText xml:space="preserve"> PAGEREF _Toc448089177 \h </w:instrText>
             </w:r>
             <w:r>
               <w:rPr>
@@ -3208,7 +3167,7 @@
                 <w:noProof/>
                 <w:webHidden/>
               </w:rPr>
-              <w:t>1</w:t>
+              <w:t>5</w:t>
             </w:r>
             <w:r>
               <w:rPr>
@@ -3232,20 +3191,11 @@
       </w:sdtContent>
     </w:sdt>
     <w:p/>
-    <w:p>
-      <w:pPr>
-        <w:rPr>
-          <w:lang w:val="es-MX"/>
-        </w:rPr>
-      </w:pPr>
-    </w:p>
+    <w:p/>
     <w:p>
       <w:pPr>
         <w:pStyle w:val="Puesto"/>
         <w:jc w:val="left"/>
-        <w:rPr>
-          <w:lang w:val="es-MX"/>
-        </w:rPr>
         <w:sectPr>
           <w:headerReference w:type="default" r:id="rId12"/>
           <w:footerReference w:type="default" r:id="rId13"/>
@@ -3263,64 +3213,40 @@
       <w:pPr>
         <w:pStyle w:val="Puesto"/>
         <w:jc w:val="left"/>
-        <w:rPr>
-          <w:lang w:val="es-MX"/>
-        </w:rPr>
       </w:pPr>
     </w:p>
     <w:p>
       <w:pPr>
         <w:pStyle w:val="Puesto"/>
-        <w:rPr>
-          <w:lang w:val="es-MX"/>
-        </w:rPr>
-      </w:pPr>
-      <w:r>
-        <w:rPr>
-          <w:lang w:val="es-MX"/>
-        </w:rPr>
+      </w:pPr>
+      <w:r>
         <w:t xml:space="preserve">Documento de </w:t>
       </w:r>
       <w:r>
-        <w:rPr>
-          <w:lang w:val="es-MX"/>
-        </w:rPr>
         <w:t>Diseño</w:t>
       </w:r>
       <w:r>
-        <w:rPr>
-          <w:lang w:val="es-MX"/>
-        </w:rPr>
         <w:t xml:space="preserve"> de Software</w:t>
       </w:r>
     </w:p>
     <w:p>
       <w:pPr>
         <w:pStyle w:val="Textoindependiente"/>
-        <w:rPr>
-          <w:lang w:val="es-MX"/>
-        </w:rPr>
       </w:pPr>
     </w:p>
     <w:p>
       <w:pPr>
         <w:pStyle w:val="Ttulo1"/>
-        <w:rPr>
-          <w:lang w:val="es-MX"/>
-        </w:rPr>
-      </w:pPr>
-      <w:bookmarkStart w:id="2" w:name="_Toc228057244"/>
-      <w:bookmarkStart w:id="3" w:name="_Toc447111329"/>
-      <w:bookmarkStart w:id="4" w:name="_Toc447491916"/>
-      <w:r>
-        <w:rPr>
-          <w:lang w:val="es-MX"/>
-        </w:rPr>
+      </w:pPr>
+      <w:bookmarkStart w:id="0" w:name="_Toc228057244"/>
+      <w:bookmarkStart w:id="1" w:name="_Toc447111329"/>
+      <w:bookmarkStart w:id="2" w:name="_Toc448089156"/>
+      <w:r>
         <w:t>Representación de la Arquitectura</w:t>
       </w:r>
+      <w:bookmarkEnd w:id="0"/>
+      <w:bookmarkEnd w:id="1"/>
       <w:bookmarkEnd w:id="2"/>
-      <w:bookmarkEnd w:id="3"/>
-      <w:bookmarkEnd w:id="4"/>
     </w:p>
     <w:p>
       <w:pPr>
@@ -3549,6 +3475,12 @@
         <w:t>Tomcat</w:t>
       </w:r>
       <w:proofErr w:type="spellEnd"/>
+      <w:r>
+        <w:rPr>
+          <w:lang w:val="es-ES"/>
+        </w:rPr>
+        <w:t>.</w:t>
+      </w:r>
     </w:p>
     <w:p>
       <w:pPr>
@@ -3594,35 +3526,23 @@
       <w:pPr>
         <w:pStyle w:val="Ttulo2"/>
         <w:ind w:left="720" w:hanging="720"/>
-        <w:rPr>
-          <w:lang w:val="es-MX"/>
-        </w:rPr>
-      </w:pPr>
-      <w:bookmarkStart w:id="5" w:name="_Toc228057245"/>
-      <w:bookmarkStart w:id="6" w:name="_Toc447111330"/>
-      <w:bookmarkStart w:id="7" w:name="_Toc447491917"/>
-      <w:r>
-        <w:rPr>
-          <w:lang w:val="es-MX"/>
-        </w:rPr>
+      </w:pPr>
+      <w:bookmarkStart w:id="3" w:name="_Toc228057245"/>
+      <w:bookmarkStart w:id="4" w:name="_Toc447111330"/>
+      <w:bookmarkStart w:id="5" w:name="_Toc448089157"/>
+      <w:r>
         <w:t>De</w:t>
       </w:r>
+      <w:bookmarkEnd w:id="3"/>
+      <w:r>
+        <w:t>finición del ambiente de implementación</w:t>
+      </w:r>
+      <w:bookmarkEnd w:id="4"/>
       <w:bookmarkEnd w:id="5"/>
-      <w:r>
-        <w:rPr>
-          <w:lang w:val="es-MX"/>
-        </w:rPr>
-        <w:t>finición del ambiente de implementación</w:t>
-      </w:r>
-      <w:bookmarkEnd w:id="6"/>
-      <w:bookmarkEnd w:id="7"/>
     </w:p>
     <w:p>
       <w:pPr>
         <w:pStyle w:val="InfoBlue"/>
-        <w:rPr>
-          <w:lang w:val="es-MX"/>
-        </w:rPr>
       </w:pPr>
     </w:p>
     <w:tbl>
@@ -3662,14 +3582,12 @@
               <w:spacing w:line="240" w:lineRule="auto"/>
               <w:jc w:val="center"/>
             </w:pPr>
-            <w:proofErr w:type="spellStart"/>
             <w:r>
               <w:rPr>
                 <w:b/>
               </w:rPr>
               <w:t>Concepto</w:t>
             </w:r>
-            <w:proofErr w:type="spellEnd"/>
           </w:p>
         </w:tc>
         <w:tc>
@@ -3688,14 +3606,12 @@
               <w:spacing w:line="240" w:lineRule="auto"/>
               <w:jc w:val="center"/>
             </w:pPr>
-            <w:proofErr w:type="spellStart"/>
             <w:r>
               <w:rPr>
                 <w:b/>
               </w:rPr>
               <w:t>Herramienta</w:t>
             </w:r>
-            <w:proofErr w:type="spellEnd"/>
           </w:p>
         </w:tc>
         <w:tc>
@@ -3714,14 +3630,12 @@
               <w:spacing w:line="240" w:lineRule="auto"/>
               <w:jc w:val="center"/>
             </w:pPr>
-            <w:proofErr w:type="spellStart"/>
             <w:r>
               <w:rPr>
                 <w:b/>
               </w:rPr>
               <w:t>Versión</w:t>
             </w:r>
-            <w:proofErr w:type="spellEnd"/>
           </w:p>
         </w:tc>
       </w:tr>
@@ -3740,19 +3654,9 @@
             <w:pPr>
               <w:spacing w:line="240" w:lineRule="auto"/>
             </w:pPr>
-            <w:proofErr w:type="spellStart"/>
-            <w:r>
-              <w:t>Lenguaje</w:t>
-            </w:r>
-            <w:proofErr w:type="spellEnd"/>
-            <w:r>
-              <w:t xml:space="preserve"> de </w:t>
-            </w:r>
-            <w:proofErr w:type="spellStart"/>
-            <w:r>
-              <w:t>programación</w:t>
-            </w:r>
-            <w:proofErr w:type="spellEnd"/>
+            <w:r>
+              <w:t>Lenguaje de programación</w:t>
+            </w:r>
           </w:p>
         </w:tc>
         <w:tc>
@@ -3767,7 +3671,15 @@
           </w:tcPr>
           <w:p>
             <w:r>
-              <w:t>Java (Tomcat)</w:t>
+              <w:t>Java (</w:t>
+            </w:r>
+            <w:proofErr w:type="spellStart"/>
+            <w:r>
+              <w:t>Tomcat</w:t>
+            </w:r>
+            <w:proofErr w:type="spellEnd"/>
+            <w:r>
+              <w:t>)</w:t>
             </w:r>
           </w:p>
         </w:tc>
@@ -3819,9 +3731,11 @@
             </w:tcMar>
           </w:tcPr>
           <w:p>
+            <w:proofErr w:type="spellStart"/>
             <w:r>
               <w:t>Hibernate</w:t>
             </w:r>
+            <w:proofErr w:type="spellEnd"/>
             <w:r>
               <w:t>.</w:t>
             </w:r>
@@ -3862,82 +3776,14 @@
             <w:pPr>
               <w:spacing w:line="240" w:lineRule="auto"/>
             </w:pPr>
+            <w:r>
+              <w:t xml:space="preserve">Diagramador </w:t>
+            </w:r>
             <w:proofErr w:type="spellStart"/>
             <w:r>
-              <w:t>Diagramador</w:t>
+              <w:t>UML</w:t>
             </w:r>
             <w:proofErr w:type="spellEnd"/>
-            <w:r>
-              <w:t xml:space="preserve"> UML</w:t>
-            </w:r>
-          </w:p>
-        </w:tc>
-        <w:tc>
-          <w:tcPr>
-            <w:tcW w:w="3120" w:type="dxa"/>
-            <w:tcMar>
-              <w:top w:w="100" w:type="dxa"/>
-              <w:left w:w="100" w:type="dxa"/>
-              <w:bottom w:w="100" w:type="dxa"/>
-              <w:right w:w="100" w:type="dxa"/>
-            </w:tcMar>
-          </w:tcPr>
-          <w:p>
-            <w:pPr>
-              <w:spacing w:line="240" w:lineRule="auto"/>
-            </w:pPr>
-            <w:r>
-              <w:t>Argo UML</w:t>
-            </w:r>
-            <w:r>
-              <w:t>.</w:t>
-            </w:r>
-          </w:p>
-        </w:tc>
-        <w:tc>
-          <w:tcPr>
-            <w:tcW w:w="3120" w:type="dxa"/>
-            <w:tcMar>
-              <w:top w:w="100" w:type="dxa"/>
-              <w:left w:w="100" w:type="dxa"/>
-              <w:bottom w:w="100" w:type="dxa"/>
-              <w:right w:w="100" w:type="dxa"/>
-            </w:tcMar>
-          </w:tcPr>
-          <w:p>
-            <w:pPr>
-              <w:spacing w:line="240" w:lineRule="auto"/>
-            </w:pPr>
-            <w:r>
-              <w:t>0.34</w:t>
-            </w:r>
-          </w:p>
-        </w:tc>
-      </w:tr>
-      <w:tr>
-        <w:tc>
-          <w:tcPr>
-            <w:tcW w:w="3120" w:type="dxa"/>
-            <w:tcMar>
-              <w:top w:w="100" w:type="dxa"/>
-              <w:left w:w="100" w:type="dxa"/>
-              <w:bottom w:w="100" w:type="dxa"/>
-              <w:right w:w="100" w:type="dxa"/>
-            </w:tcMar>
-          </w:tcPr>
-          <w:p>
-            <w:pPr>
-              <w:spacing w:line="240" w:lineRule="auto"/>
-              <w:rPr>
-                <w:lang w:val="es-MX"/>
-              </w:rPr>
-            </w:pPr>
-            <w:r>
-              <w:rPr>
-                <w:lang w:val="es-MX"/>
-              </w:rPr>
-              <w:t>Manejador de bases de datos</w:t>
-            </w:r>
           </w:p>
         </w:tc>
         <w:tc>
@@ -3956,7 +3802,15 @@
             </w:pPr>
             <w:proofErr w:type="spellStart"/>
             <w:r>
-              <w:t>Mysql</w:t>
+              <w:t>Argo</w:t>
+            </w:r>
+            <w:proofErr w:type="spellEnd"/>
+            <w:r>
+              <w:t xml:space="preserve"> </w:t>
+            </w:r>
+            <w:proofErr w:type="spellStart"/>
+            <w:r>
+              <w:t>UML</w:t>
             </w:r>
             <w:proofErr w:type="spellEnd"/>
             <w:r>
@@ -3979,7 +3833,7 @@
               <w:spacing w:line="240" w:lineRule="auto"/>
             </w:pPr>
             <w:r>
-              <w:t>5.6</w:t>
+              <w:t>0.34</w:t>
             </w:r>
           </w:p>
         </w:tc>
@@ -3999,19 +3853,9 @@
             <w:pPr>
               <w:spacing w:line="240" w:lineRule="auto"/>
             </w:pPr>
-            <w:proofErr w:type="spellStart"/>
-            <w:r>
-              <w:t>Servidor</w:t>
-            </w:r>
-            <w:proofErr w:type="spellEnd"/>
-            <w:r>
-              <w:t xml:space="preserve"> de </w:t>
-            </w:r>
-            <w:proofErr w:type="spellStart"/>
-            <w:r>
-              <w:t>aplicaciones</w:t>
-            </w:r>
-            <w:proofErr w:type="spellEnd"/>
+            <w:r>
+              <w:t>Manejador de bases de datos</w:t>
+            </w:r>
           </w:p>
         </w:tc>
         <w:tc>
@@ -4028,9 +3872,11 @@
             <w:pPr>
               <w:spacing w:line="240" w:lineRule="auto"/>
             </w:pPr>
-            <w:r>
-              <w:t>Mozilla Firefox</w:t>
-            </w:r>
+            <w:proofErr w:type="spellStart"/>
+            <w:r>
+              <w:t>Mysql</w:t>
+            </w:r>
+            <w:proofErr w:type="spellEnd"/>
             <w:r>
               <w:t>.</w:t>
             </w:r>
@@ -4051,7 +3897,7 @@
               <w:spacing w:line="240" w:lineRule="auto"/>
             </w:pPr>
             <w:r>
-              <w:t>45</w:t>
+              <w:t>5.6</w:t>
             </w:r>
           </w:p>
         </w:tc>
@@ -4072,7 +3918,7 @@
               <w:spacing w:line="240" w:lineRule="auto"/>
             </w:pPr>
             <w:r>
-              <w:t>IDE</w:t>
+              <w:t>Servidor de aplicaciones</w:t>
             </w:r>
           </w:p>
         </w:tc>
@@ -4091,7 +3937,10 @@
               <w:spacing w:line="240" w:lineRule="auto"/>
             </w:pPr>
             <w:r>
-              <w:t>Eclipse</w:t>
+              <w:t>Mozilla Firefox</w:t>
+            </w:r>
+            <w:r>
+              <w:t>.</w:t>
             </w:r>
           </w:p>
         </w:tc>
@@ -4110,7 +3959,7 @@
               <w:spacing w:line="240" w:lineRule="auto"/>
             </w:pPr>
             <w:r>
-              <w:t>4.5.2</w:t>
+              <w:t>45</w:t>
             </w:r>
           </w:p>
         </w:tc>
@@ -4131,11 +3980,86 @@
               <w:spacing w:line="240" w:lineRule="auto"/>
             </w:pPr>
             <w:r>
-              <w:t xml:space="preserve">Control de </w:t>
-            </w:r>
+              <w:t>IDE</w:t>
+            </w:r>
+          </w:p>
+        </w:tc>
+        <w:tc>
+          <w:tcPr>
+            <w:tcW w:w="3120" w:type="dxa"/>
+            <w:tcMar>
+              <w:top w:w="100" w:type="dxa"/>
+              <w:left w:w="100" w:type="dxa"/>
+              <w:bottom w:w="100" w:type="dxa"/>
+              <w:right w:w="100" w:type="dxa"/>
+            </w:tcMar>
+          </w:tcPr>
+          <w:p>
+            <w:pPr>
+              <w:spacing w:line="240" w:lineRule="auto"/>
+            </w:pPr>
+            <w:r>
+              <w:t>Eclipse</w:t>
+            </w:r>
+          </w:p>
+        </w:tc>
+        <w:tc>
+          <w:tcPr>
+            <w:tcW w:w="3120" w:type="dxa"/>
+            <w:tcMar>
+              <w:top w:w="100" w:type="dxa"/>
+              <w:left w:w="100" w:type="dxa"/>
+              <w:bottom w:w="100" w:type="dxa"/>
+              <w:right w:w="100" w:type="dxa"/>
+            </w:tcMar>
+          </w:tcPr>
+          <w:p>
+            <w:pPr>
+              <w:spacing w:line="240" w:lineRule="auto"/>
+            </w:pPr>
+            <w:r>
+              <w:t>4.5.2</w:t>
+            </w:r>
+          </w:p>
+        </w:tc>
+      </w:tr>
+      <w:tr>
+        <w:tc>
+          <w:tcPr>
+            <w:tcW w:w="3120" w:type="dxa"/>
+            <w:tcMar>
+              <w:top w:w="100" w:type="dxa"/>
+              <w:left w:w="100" w:type="dxa"/>
+              <w:bottom w:w="100" w:type="dxa"/>
+              <w:right w:w="100" w:type="dxa"/>
+            </w:tcMar>
+          </w:tcPr>
+          <w:p>
+            <w:pPr>
+              <w:spacing w:line="240" w:lineRule="auto"/>
+            </w:pPr>
+            <w:r>
+              <w:t>Control de versiones</w:t>
+            </w:r>
+          </w:p>
+        </w:tc>
+        <w:tc>
+          <w:tcPr>
+            <w:tcW w:w="3120" w:type="dxa"/>
+            <w:tcMar>
+              <w:top w:w="100" w:type="dxa"/>
+              <w:left w:w="100" w:type="dxa"/>
+              <w:bottom w:w="100" w:type="dxa"/>
+              <w:right w:w="100" w:type="dxa"/>
+            </w:tcMar>
+          </w:tcPr>
+          <w:p>
+            <w:pPr>
+              <w:spacing w:line="240" w:lineRule="auto"/>
+            </w:pPr>
             <w:proofErr w:type="spellStart"/>
             <w:r>
-              <w:t>versiones</w:t>
+              <w:t>Git</w:t>
             </w:r>
             <w:proofErr w:type="spellEnd"/>
           </w:p>
@@ -4154,27 +4078,6 @@
             <w:pPr>
               <w:spacing w:line="240" w:lineRule="auto"/>
             </w:pPr>
-            <w:proofErr w:type="spellStart"/>
-            <w:r>
-              <w:t>Git</w:t>
-            </w:r>
-            <w:proofErr w:type="spellEnd"/>
-          </w:p>
-        </w:tc>
-        <w:tc>
-          <w:tcPr>
-            <w:tcW w:w="3120" w:type="dxa"/>
-            <w:tcMar>
-              <w:top w:w="100" w:type="dxa"/>
-              <w:left w:w="100" w:type="dxa"/>
-              <w:bottom w:w="100" w:type="dxa"/>
-              <w:right w:w="100" w:type="dxa"/>
-            </w:tcMar>
-          </w:tcPr>
-          <w:p>
-            <w:pPr>
-              <w:spacing w:line="240" w:lineRule="auto"/>
-            </w:pPr>
             <w:r>
               <w:t>2.7.2</w:t>
             </w:r>
@@ -4185,132 +4088,110 @@
     <w:p>
       <w:pPr>
         <w:pStyle w:val="Textoindependiente"/>
-        <w:rPr>
-          <w:lang w:val="es-MX"/>
-        </w:rPr>
       </w:pPr>
     </w:p>
     <w:p>
       <w:pPr>
         <w:pStyle w:val="Ttulo1"/>
-        <w:rPr>
-          <w:lang w:val="es-MX"/>
-        </w:rPr>
-      </w:pPr>
-      <w:bookmarkStart w:id="8" w:name="_Toc228057246"/>
-      <w:bookmarkStart w:id="9" w:name="_Toc447111331"/>
-      <w:bookmarkStart w:id="10" w:name="_Toc447491918"/>
-      <w:r>
-        <w:rPr>
-          <w:lang w:val="es-MX"/>
-        </w:rPr>
+      </w:pPr>
+      <w:bookmarkStart w:id="6" w:name="_Toc228057246"/>
+      <w:bookmarkStart w:id="7" w:name="_Toc447111331"/>
+      <w:bookmarkStart w:id="8" w:name="_Toc448089158"/>
+      <w:r>
         <w:t>Vista Lógica</w:t>
       </w:r>
+      <w:bookmarkEnd w:id="6"/>
+      <w:bookmarkEnd w:id="7"/>
       <w:bookmarkEnd w:id="8"/>
+    </w:p>
+    <w:p>
+      <w:pPr>
+        <w:pStyle w:val="Ttulo2"/>
+        <w:rPr>
+          <w:lang w:val="es-ES"/>
+        </w:rPr>
+      </w:pPr>
+      <w:bookmarkStart w:id="9" w:name="_Toc228057247"/>
+      <w:bookmarkStart w:id="10" w:name="_Toc447111332"/>
+      <w:bookmarkStart w:id="11" w:name="_Toc448089159"/>
+      <w:r>
+        <w:rPr>
+          <w:lang w:val="es-ES"/>
+        </w:rPr>
+        <w:t>Descripción</w:t>
+      </w:r>
       <w:bookmarkEnd w:id="9"/>
       <w:bookmarkEnd w:id="10"/>
+      <w:bookmarkEnd w:id="11"/>
     </w:p>
     <w:p>
       <w:pPr>
+        <w:rPr>
+          <w:lang w:val="es-ES"/>
+        </w:rPr>
+      </w:pPr>
+      <w:r>
+        <w:rPr>
+          <w:lang w:val="es-ES"/>
+        </w:rPr>
+        <w:t> </w:t>
+      </w:r>
+      <w:r>
+        <w:rPr>
+          <w:lang w:val="es-ES"/>
+        </w:rPr>
+        <w:t>El modelo está compuesto por los paquetes Modelo, Vista y Controlador.</w:t>
+      </w:r>
+      <w:r>
+        <w:rPr>
+          <w:lang w:val="es-ES"/>
+        </w:rPr>
+        <w:t xml:space="preserve"> En la siguiente sección se describe el comportamiento, características y detalles de cada uno de ellos.</w:t>
+      </w:r>
+    </w:p>
+    <w:p>
+      <w:pPr>
+        <w:rPr>
+          <w:lang w:val="es-ES"/>
+        </w:rPr>
+      </w:pPr>
+    </w:p>
+    <w:p>
+      <w:pPr>
+        <w:pStyle w:val="Textoindependiente"/>
+        <w:rPr>
+          <w:lang w:val="es-ES"/>
+        </w:rPr>
+      </w:pPr>
+    </w:p>
+    <w:p>
+      <w:pPr>
         <w:pStyle w:val="Ttulo2"/>
-        <w:rPr>
-          <w:lang w:val="es-ES"/>
-        </w:rPr>
-      </w:pPr>
-      <w:bookmarkStart w:id="11" w:name="_Toc228057247"/>
-      <w:bookmarkStart w:id="12" w:name="_Toc447111332"/>
-      <w:bookmarkStart w:id="13" w:name="_Toc447491919"/>
-      <w:r>
-        <w:rPr>
-          <w:lang w:val="es-ES"/>
-        </w:rPr>
-        <w:t>Descripción</w:t>
-      </w:r>
-      <w:bookmarkEnd w:id="11"/>
+      </w:pPr>
+      <w:bookmarkStart w:id="12" w:name="_Toc228057248"/>
+      <w:bookmarkStart w:id="13" w:name="_Toc447111333"/>
+      <w:bookmarkStart w:id="14" w:name="_Toc448089160"/>
+      <w:r>
+        <w:t>Paquetes de la arquitectura</w:t>
+      </w:r>
       <w:bookmarkEnd w:id="12"/>
       <w:bookmarkEnd w:id="13"/>
+      <w:bookmarkEnd w:id="14"/>
     </w:p>
     <w:p>
-      <w:pPr>
-        <w:rPr>
-          <w:lang w:val="es-ES"/>
-        </w:rPr>
-      </w:pPr>
-      <w:r>
-        <w:rPr>
-          <w:lang w:val="es-ES"/>
-        </w:rPr>
-        <w:t> </w:t>
-      </w:r>
-      <w:r>
-        <w:rPr>
-          <w:lang w:val="es-ES"/>
-        </w:rPr>
-        <w:t>El modelo está compuesto por los paquetes Modelo, Vista y Controlador.</w:t>
+      <w:r>
+        <w:t>En la siguiente figura se muestra la organización de los paquetes Modelo, Vista y Controlador.</w:t>
       </w:r>
     </w:p>
     <w:p>
-      <w:pPr>
-        <w:rPr>
-          <w:lang w:val="es-ES"/>
-        </w:rPr>
-      </w:pPr>
-    </w:p>
-    <w:p>
-      <w:pPr>
-        <w:pStyle w:val="Textoindependiente"/>
-        <w:rPr>
-          <w:lang w:val="es-ES"/>
-        </w:rPr>
-      </w:pPr>
-    </w:p>
-    <w:p>
-      <w:pPr>
-        <w:pStyle w:val="Ttulo2"/>
-        <w:rPr>
-          <w:lang w:val="es-MX"/>
-        </w:rPr>
-      </w:pPr>
-      <w:bookmarkStart w:id="14" w:name="_Toc228057248"/>
-      <w:bookmarkStart w:id="15" w:name="_Toc447111333"/>
-      <w:bookmarkStart w:id="16" w:name="_Toc447491920"/>
-      <w:r>
-        <w:rPr>
-          <w:lang w:val="es-MX"/>
-        </w:rPr>
-        <w:t>Paquetes de la arquitectura</w:t>
-      </w:r>
-      <w:bookmarkEnd w:id="14"/>
-      <w:bookmarkEnd w:id="15"/>
-      <w:bookmarkEnd w:id="16"/>
-    </w:p>
-    <w:p>
-      <w:pPr>
-        <w:rPr>
-          <w:lang w:val="es-MX"/>
-        </w:rPr>
-      </w:pPr>
-      <w:r>
-        <w:rPr>
-          <w:lang w:val="es-MX"/>
-        </w:rPr>
-        <w:t>En la siguiente figura se muestra la organización de los paquetes Modelo, Vista y Controlador.</w:t>
-      </w:r>
-    </w:p>
-    <w:p>
-      <w:pPr>
-        <w:rPr>
-          <w:lang w:val="es-MX"/>
-        </w:rPr>
-      </w:pPr>
       <w:r>
         <w:rPr>
           <w:noProof/>
-          <w:lang w:val="es-MX" w:eastAsia="es-MX"/>
+          <w:lang w:eastAsia="es-MX"/>
         </w:rPr>
         <w:lastRenderedPageBreak/>
         <w:drawing>
-          <wp:inline distT="0" distB="0" distL="0" distR="0" wp14:anchorId="01CDA729" wp14:editId="499273C9">
+          <wp:inline distT="0" distB="0" distL="0" distR="0" wp14:anchorId="3180BE64" wp14:editId="3314C95C">
             <wp:extent cx="5612130" cy="1895475"/>
             <wp:effectExtent l="0" t="0" r="0" b="0"/>
             <wp:docPr id="2" name="Imagen 2"/>
@@ -4357,23 +4238,262 @@
         <w:pStyle w:val="Ttulo3"/>
         <w:rPr>
           <w:rFonts w:cs="Arial"/>
-          <w:lang w:val="es-MX"/>
-        </w:rPr>
-      </w:pPr>
-      <w:bookmarkStart w:id="17" w:name="_Toc447491921"/>
+        </w:rPr>
+      </w:pPr>
+      <w:bookmarkStart w:id="15" w:name="_Toc448089161"/>
       <w:r>
         <w:rPr>
           <w:rFonts w:cs="Arial"/>
-          <w:lang w:val="es-MX"/>
         </w:rPr>
         <w:t xml:space="preserve">Paquete: </w:t>
       </w:r>
       <w:r>
         <w:rPr>
           <w:rFonts w:cs="Arial"/>
-          <w:lang w:val="es-MX"/>
         </w:rPr>
         <w:t>Modelo</w:t>
+      </w:r>
+      <w:bookmarkEnd w:id="15"/>
+    </w:p>
+    <w:p>
+      <w:pPr>
+        <w:pStyle w:val="Ttulo4"/>
+        <w:rPr>
+          <w:rFonts w:cs="Arial"/>
+        </w:rPr>
+      </w:pPr>
+      <w:r>
+        <w:rPr>
+          <w:rFonts w:cs="Arial"/>
+        </w:rPr>
+        <w:t>Descripción</w:t>
+      </w:r>
+    </w:p>
+    <w:p>
+      <w:pPr>
+        <w:rPr>
+          <w:lang w:val="es-ES"/>
+        </w:rPr>
+      </w:pPr>
+      <w:r>
+        <w:rPr>
+          <w:lang w:val="es-ES"/>
+        </w:rPr>
+        <w:t xml:space="preserve">Mantiene la comunicación con la base de datos, con lo que puede </w:t>
+      </w:r>
+      <w:r>
+        <w:rPr>
+          <w:lang w:val="es-ES"/>
+        </w:rPr>
+        <w:t xml:space="preserve">recuperar y almacenar los </w:t>
+      </w:r>
+      <w:r>
+        <w:rPr>
+          <w:lang w:val="es-ES"/>
+        </w:rPr>
+        <w:t>datos,</w:t>
+      </w:r>
+      <w:r>
+        <w:rPr>
+          <w:lang w:val="es-ES"/>
+        </w:rPr>
+        <w:t xml:space="preserve"> así como procesarlos y adecuarlos para ser utilizados por otro paquete.</w:t>
+      </w:r>
+    </w:p>
+    <w:p>
+      <w:pPr>
+        <w:rPr>
+          <w:lang w:val="es-ES"/>
+        </w:rPr>
+      </w:pPr>
+      <w:r>
+        <w:rPr>
+          <w:noProof/>
+          <w:lang w:eastAsia="es-MX"/>
+        </w:rPr>
+        <w:drawing>
+          <wp:inline distT="0" distB="0" distL="0" distR="0" wp14:anchorId="3F7DAFC1" wp14:editId="53CC5714">
+            <wp:extent cx="5612130" cy="4128135"/>
+            <wp:effectExtent l="0" t="0" r="0" b="0"/>
+            <wp:docPr id="5" name="Imagen 5"/>
+            <wp:cNvGraphicFramePr>
+              <a:graphicFrameLocks xmlns:a="http://schemas.openxmlformats.org/drawingml/2006/main" noChangeAspect="1"/>
+            </wp:cNvGraphicFramePr>
+            <a:graphic xmlns:a="http://schemas.openxmlformats.org/drawingml/2006/main">
+              <a:graphicData uri="http://schemas.openxmlformats.org/drawingml/2006/picture">
+                <pic:pic xmlns:pic="http://schemas.openxmlformats.org/drawingml/2006/picture">
+                  <pic:nvPicPr>
+                    <pic:cNvPr id="5" name="paqueteModelo.png"/>
+                    <pic:cNvPicPr/>
+                  </pic:nvPicPr>
+                  <pic:blipFill>
+                    <a:blip r:embed="rId16">
+                      <a:extLst>
+                        <a:ext uri="{28A0092B-C50C-407E-A947-70E740481C1C}">
+                          <a14:useLocalDpi xmlns:a14="http://schemas.microsoft.com/office/drawing/2010/main" val="0"/>
+                        </a:ext>
+                      </a:extLst>
+                    </a:blip>
+                    <a:stretch>
+                      <a:fillRect/>
+                    </a:stretch>
+                  </pic:blipFill>
+                  <pic:spPr>
+                    <a:xfrm>
+                      <a:off x="0" y="0"/>
+                      <a:ext cx="5612130" cy="4128135"/>
+                    </a:xfrm>
+                    <a:prstGeom prst="rect">
+                      <a:avLst/>
+                    </a:prstGeom>
+                  </pic:spPr>
+                </pic:pic>
+              </a:graphicData>
+            </a:graphic>
+          </wp:inline>
+        </w:drawing>
+      </w:r>
+    </w:p>
+    <w:p>
+      <w:pPr>
+        <w:widowControl/>
+        <w:spacing w:line="240" w:lineRule="auto"/>
+        <w:rPr>
+          <w:lang w:val="es-ES"/>
+        </w:rPr>
+      </w:pPr>
+      <w:r>
+        <w:rPr>
+          <w:lang w:val="es-ES"/>
+        </w:rPr>
+        <w:br w:type="page"/>
+      </w:r>
+    </w:p>
+    <w:p>
+      <w:pPr>
+        <w:pStyle w:val="Textoindependiente"/>
+        <w:rPr>
+          <w:lang w:val="es-ES"/>
+        </w:rPr>
+      </w:pPr>
+    </w:p>
+    <w:p>
+      <w:pPr>
+        <w:pStyle w:val="Ttulo3"/>
+        <w:rPr>
+          <w:lang w:val="es-ES"/>
+        </w:rPr>
+      </w:pPr>
+      <w:bookmarkStart w:id="16" w:name="_Toc448089162"/>
+      <w:r>
+        <w:rPr>
+          <w:lang w:val="es-ES"/>
+        </w:rPr>
+        <w:t>Paquete: Vista</w:t>
+      </w:r>
+      <w:bookmarkEnd w:id="16"/>
+    </w:p>
+    <w:p>
+      <w:pPr>
+        <w:pStyle w:val="Ttulo4"/>
+        <w:rPr>
+          <w:lang w:val="es-ES"/>
+        </w:rPr>
+      </w:pPr>
+      <w:r>
+        <w:rPr>
+          <w:lang w:val="es-ES"/>
+        </w:rPr>
+        <w:t>Descripción</w:t>
+      </w:r>
+    </w:p>
+    <w:p>
+      <w:pPr>
+        <w:rPr>
+          <w:lang w:val="es-ES"/>
+        </w:rPr>
+      </w:pPr>
+      <w:r>
+        <w:rPr>
+          <w:lang w:val="es-ES"/>
+        </w:rPr>
+        <w:t>Esta encargada de desplegar la información solicitada al usuario.</w:t>
+      </w:r>
+    </w:p>
+    <w:p>
+      <w:pPr>
+        <w:rPr>
+          <w:lang w:val="es-ES"/>
+        </w:rPr>
+      </w:pPr>
+      <w:r>
+        <w:rPr>
+          <w:noProof/>
+          <w:lang w:eastAsia="es-MX"/>
+        </w:rPr>
+        <w:drawing>
+          <wp:inline distT="0" distB="0" distL="0" distR="0" wp14:anchorId="61357D8B" wp14:editId="5C1E312F">
+            <wp:extent cx="5612130" cy="3132455"/>
+            <wp:effectExtent l="0" t="0" r="0" b="0"/>
+            <wp:docPr id="6" name="Imagen 6"/>
+            <wp:cNvGraphicFramePr>
+              <a:graphicFrameLocks xmlns:a="http://schemas.openxmlformats.org/drawingml/2006/main" noChangeAspect="1"/>
+            </wp:cNvGraphicFramePr>
+            <a:graphic xmlns:a="http://schemas.openxmlformats.org/drawingml/2006/main">
+              <a:graphicData uri="http://schemas.openxmlformats.org/drawingml/2006/picture">
+                <pic:pic xmlns:pic="http://schemas.openxmlformats.org/drawingml/2006/picture">
+                  <pic:nvPicPr>
+                    <pic:cNvPr id="6" name="paqueteVista.png"/>
+                    <pic:cNvPicPr/>
+                  </pic:nvPicPr>
+                  <pic:blipFill>
+                    <a:blip r:embed="rId17">
+                      <a:extLst>
+                        <a:ext uri="{28A0092B-C50C-407E-A947-70E740481C1C}">
+                          <a14:useLocalDpi xmlns:a14="http://schemas.microsoft.com/office/drawing/2010/main" val="0"/>
+                        </a:ext>
+                      </a:extLst>
+                    </a:blip>
+                    <a:stretch>
+                      <a:fillRect/>
+                    </a:stretch>
+                  </pic:blipFill>
+                  <pic:spPr>
+                    <a:xfrm>
+                      <a:off x="0" y="0"/>
+                      <a:ext cx="5612130" cy="3132455"/>
+                    </a:xfrm>
+                    <a:prstGeom prst="rect">
+                      <a:avLst/>
+                    </a:prstGeom>
+                  </pic:spPr>
+                </pic:pic>
+              </a:graphicData>
+            </a:graphic>
+          </wp:inline>
+        </w:drawing>
+      </w:r>
+    </w:p>
+    <w:p>
+      <w:pPr>
+        <w:rPr>
+          <w:lang w:val="es-ES"/>
+        </w:rPr>
+      </w:pPr>
+    </w:p>
+    <w:p>
+      <w:pPr>
+        <w:pStyle w:val="Ttulo3"/>
+        <w:rPr>
+          <w:lang w:val="es-ES"/>
+        </w:rPr>
+      </w:pPr>
+      <w:bookmarkStart w:id="17" w:name="_Toc448089163"/>
+      <w:r>
+        <w:rPr>
+          <w:lang w:val="es-ES"/>
+        </w:rPr>
+        <w:t>Paquete: Controlador</w:t>
       </w:r>
       <w:bookmarkEnd w:id="17"/>
     </w:p>
@@ -4381,14 +4501,12 @@
       <w:pPr>
         <w:pStyle w:val="Ttulo4"/>
         <w:rPr>
-          <w:rFonts w:cs="Arial"/>
-          <w:lang w:val="es-MX"/>
-        </w:rPr>
-      </w:pPr>
-      <w:r>
-        <w:rPr>
-          <w:rFonts w:cs="Arial"/>
-          <w:lang w:val="es-MX"/>
+          <w:lang w:val="es-ES"/>
+        </w:rPr>
+      </w:pPr>
+      <w:r>
+        <w:rPr>
+          <w:lang w:val="es-ES"/>
         </w:rPr>
         <w:t>Descripción</w:t>
       </w:r>
@@ -4403,461 +4521,407 @@
         <w:rPr>
           <w:lang w:val="es-ES"/>
         </w:rPr>
-        <w:t xml:space="preserve">Mantiene la comunicación con la base de datos, con lo que puede </w:t>
-      </w:r>
-      <w:r>
-        <w:rPr>
-          <w:lang w:val="es-ES"/>
-        </w:rPr>
-        <w:t xml:space="preserve">recuperar y almacenar los </w:t>
-      </w:r>
-      <w:r>
-        <w:rPr>
-          <w:lang w:val="es-ES"/>
-        </w:rPr>
-        <w:t>datos,</w:t>
-      </w:r>
-      <w:r>
-        <w:rPr>
-          <w:lang w:val="es-ES"/>
-        </w:rPr>
-        <w:t xml:space="preserve"> así como procesarlos y adecuarlos para ser utilizados por otro paquete.</w:t>
+        <w:t>Se encarga de recibir las solicitudes del usuario y reenviar las mismas hacia las vistas para que se le presente al usuario la información deseada, en algunas ocasiones el controlador solicita al modelo que le recupere o almacene información de la base de datos para después reenviarle la información a la vista.</w:t>
       </w:r>
     </w:p>
     <w:p>
       <w:pPr>
-        <w:pStyle w:val="Textoindependiente"/>
-        <w:rPr>
-          <w:lang w:val="es-ES"/>
-        </w:rPr>
-      </w:pPr>
+        <w:rPr>
+          <w:lang w:val="es-ES"/>
+        </w:rPr>
+      </w:pPr>
+      <w:r>
+        <w:rPr>
+          <w:noProof/>
+          <w:lang w:eastAsia="es-MX"/>
+        </w:rPr>
+        <w:drawing>
+          <wp:inline distT="0" distB="0" distL="0" distR="0" wp14:anchorId="0D51C34D" wp14:editId="14BE11AE">
+            <wp:extent cx="5612130" cy="2340864"/>
+            <wp:effectExtent l="0" t="0" r="0" b="2540"/>
+            <wp:docPr id="7" name="Imagen 7"/>
+            <wp:cNvGraphicFramePr>
+              <a:graphicFrameLocks xmlns:a="http://schemas.openxmlformats.org/drawingml/2006/main" noChangeAspect="1"/>
+            </wp:cNvGraphicFramePr>
+            <a:graphic xmlns:a="http://schemas.openxmlformats.org/drawingml/2006/main">
+              <a:graphicData uri="http://schemas.openxmlformats.org/drawingml/2006/picture">
+                <pic:pic xmlns:pic="http://schemas.openxmlformats.org/drawingml/2006/picture">
+                  <pic:nvPicPr>
+                    <pic:cNvPr id="7" name="paqueteControlador.png"/>
+                    <pic:cNvPicPr/>
+                  </pic:nvPicPr>
+                  <pic:blipFill rotWithShape="1">
+                    <a:blip r:embed="rId18">
+                      <a:extLst>
+                        <a:ext uri="{28A0092B-C50C-407E-A947-70E740481C1C}">
+                          <a14:useLocalDpi xmlns:a14="http://schemas.microsoft.com/office/drawing/2010/main" val="0"/>
+                        </a:ext>
+                      </a:extLst>
+                    </a:blip>
+                    <a:srcRect b="34452"/>
+                    <a:stretch/>
+                  </pic:blipFill>
+                  <pic:spPr bwMode="auto">
+                    <a:xfrm>
+                      <a:off x="0" y="0"/>
+                      <a:ext cx="5612130" cy="2340864"/>
+                    </a:xfrm>
+                    <a:prstGeom prst="rect">
+                      <a:avLst/>
+                    </a:prstGeom>
+                    <a:ln>
+                      <a:noFill/>
+                    </a:ln>
+                    <a:extLst>
+                      <a:ext uri="{53640926-AAD7-44D8-BBD7-CCE9431645EC}">
+                        <a14:shadowObscured xmlns:a14="http://schemas.microsoft.com/office/drawing/2010/main"/>
+                      </a:ext>
+                    </a:extLst>
+                  </pic:spPr>
+                </pic:pic>
+              </a:graphicData>
+            </a:graphic>
+          </wp:inline>
+        </w:drawing>
+      </w:r>
     </w:p>
     <w:p>
       <w:pPr>
-        <w:pStyle w:val="Ttulo3"/>
-        <w:rPr>
-          <w:lang w:val="es-ES"/>
-        </w:rPr>
-      </w:pPr>
-      <w:bookmarkStart w:id="18" w:name="_Toc447491922"/>
-      <w:r>
-        <w:rPr>
-          <w:lang w:val="es-ES"/>
-        </w:rPr>
-        <w:t>Paquete: Vista</w:t>
-      </w:r>
+        <w:widowControl/>
+        <w:spacing w:line="240" w:lineRule="auto"/>
+        <w:rPr>
+          <w:lang w:val="es-ES"/>
+        </w:rPr>
+      </w:pPr>
+      <w:r>
+        <w:rPr>
+          <w:lang w:val="es-ES"/>
+        </w:rPr>
+        <w:br w:type="page"/>
+      </w:r>
+    </w:p>
+    <w:p>
+      <w:pPr>
+        <w:pStyle w:val="Textoindependiente"/>
+        <w:rPr>
+          <w:lang w:val="es-ES"/>
+        </w:rPr>
+      </w:pPr>
+      <w:bookmarkStart w:id="18" w:name="_GoBack"/>
       <w:bookmarkEnd w:id="18"/>
     </w:p>
     <w:p>
       <w:pPr>
-        <w:pStyle w:val="Ttulo4"/>
-        <w:rPr>
-          <w:lang w:val="es-ES"/>
-        </w:rPr>
-      </w:pPr>
-      <w:r>
-        <w:rPr>
-          <w:lang w:val="es-ES"/>
-        </w:rPr>
-        <w:t>Descripción</w:t>
-      </w:r>
+        <w:pStyle w:val="Ttulo2"/>
+        <w:rPr>
+          <w:lang w:val="es-ES"/>
+        </w:rPr>
+      </w:pPr>
+      <w:bookmarkStart w:id="19" w:name="_Toc228057286"/>
+      <w:bookmarkStart w:id="20" w:name="_Toc447111335"/>
+      <w:bookmarkStart w:id="21" w:name="_Toc448089164"/>
+      <w:r>
+        <w:rPr>
+          <w:lang w:val="es-ES"/>
+        </w:rPr>
+        <w:t xml:space="preserve">Identificación de </w:t>
+      </w:r>
+      <w:r>
+        <w:rPr>
+          <w:lang w:val="es-ES"/>
+        </w:rPr>
+        <w:t>las clases</w:t>
+      </w:r>
+      <w:bookmarkEnd w:id="19"/>
+      <w:bookmarkEnd w:id="20"/>
+      <w:bookmarkEnd w:id="21"/>
     </w:p>
     <w:p>
       <w:pPr>
-        <w:rPr>
-          <w:lang w:val="es-ES"/>
-        </w:rPr>
-      </w:pPr>
-      <w:r>
-        <w:rPr>
-          <w:lang w:val="es-ES"/>
-        </w:rPr>
-        <w:t>Esta encargada de desplegar la información solicitada al usuario.</w:t>
+        <w:pStyle w:val="InfoBlue"/>
+        <w:rPr>
+          <w:lang w:val="es-ES"/>
+        </w:rPr>
+      </w:pPr>
+      <w:r>
+        <w:rPr>
+          <w:lang w:val="es-ES"/>
+        </w:rPr>
+        <w:t xml:space="preserve"> [Esta </w:t>
+      </w:r>
+      <w:r>
+        <w:rPr>
+          <w:lang w:val="es-ES"/>
+        </w:rPr>
+        <w:t xml:space="preserve">sección </w:t>
+      </w:r>
+      <w:r>
+        <w:rPr>
+          <w:lang w:val="es-ES"/>
+        </w:rPr>
+        <w:t>contendrá los diagramas que describen el comportamiento estático del sistema y los tipos de relaciones existentes entre las clases. Se generará un diagrama de clases por cada paquete que contenga el sistema</w:t>
+      </w:r>
+      <w:r>
+        <w:rPr>
+          <w:lang w:val="es-ES"/>
+        </w:rPr>
+        <w:t xml:space="preserve">. </w:t>
       </w:r>
     </w:p>
     <w:p>
       <w:pPr>
-        <w:rPr>
-          <w:lang w:val="es-ES"/>
-        </w:rPr>
-      </w:pPr>
+        <w:pStyle w:val="InfoBlue"/>
+        <w:rPr>
+          <w:lang w:val="es-ES"/>
+        </w:rPr>
+      </w:pPr>
+      <w:r>
+        <w:rPr>
+          <w:lang w:val="es-ES"/>
+        </w:rPr>
+        <w:t>Para generar el documento, es conveniente como primer paso identificar qué clases será necesario crear para que el sistema cumpla con los requerimientos establecidos, esto se realizará revisando cada caso de uso identificando qué necesidades cubre cada uno de éstos y con ello decidir qué clases cumplirán con ese trabajo</w:t>
+      </w:r>
+      <w:r>
+        <w:rPr>
+          <w:lang w:val="es-ES"/>
+        </w:rPr>
+        <w:t>.</w:t>
+      </w:r>
+      <w:r>
+        <w:rPr>
+          <w:lang w:val="es-ES"/>
+        </w:rPr>
+        <w:t>]</w:t>
+      </w:r>
     </w:p>
     <w:p>
       <w:pPr>
         <w:pStyle w:val="Ttulo3"/>
-        <w:rPr>
-          <w:lang w:val="es-ES"/>
-        </w:rPr>
-      </w:pPr>
-      <w:bookmarkStart w:id="19" w:name="_Toc447491923"/>
-      <w:r>
-        <w:rPr>
-          <w:lang w:val="es-ES"/>
-        </w:rPr>
-        <w:t>Paquete: Controlador</w:t>
-      </w:r>
-      <w:bookmarkEnd w:id="19"/>
+      </w:pPr>
+      <w:bookmarkStart w:id="22" w:name="_Toc228057287"/>
+      <w:bookmarkStart w:id="23" w:name="_Toc447111336"/>
+      <w:bookmarkStart w:id="24" w:name="_Toc448089165"/>
+      <w:r>
+        <w:t>Clases de Interfaz</w:t>
+      </w:r>
+      <w:bookmarkEnd w:id="22"/>
+      <w:bookmarkEnd w:id="23"/>
+      <w:bookmarkEnd w:id="24"/>
     </w:p>
     <w:p>
       <w:pPr>
-        <w:pStyle w:val="Ttulo4"/>
-        <w:rPr>
-          <w:lang w:val="es-ES"/>
-        </w:rPr>
-      </w:pPr>
-      <w:r>
-        <w:rPr>
-          <w:lang w:val="es-ES"/>
-        </w:rPr>
-        <w:t>Descripción</w:t>
+        <w:pStyle w:val="InfoBlue"/>
+        <w:rPr>
+          <w:lang w:val="es-ES"/>
+        </w:rPr>
+      </w:pPr>
+      <w:r>
+        <w:rPr>
+          <w:lang w:val="es-ES"/>
+        </w:rPr>
+        <w:t>[.]</w:t>
       </w:r>
     </w:p>
     <w:p>
       <w:pPr>
-        <w:rPr>
-          <w:lang w:val="es-ES"/>
-        </w:rPr>
-      </w:pPr>
-      <w:r>
-        <w:rPr>
-          <w:lang w:val="es-ES"/>
-        </w:rPr>
-        <w:t>Se encarga de recibir las solicitudes del usuario y reenviar las mismas hacia las vistas para que se le presente al usuario la información deseada, en algunas ocasiones el controlador solicita al modelo que le recupere o almacene información de la base de datos para después reenviarle la información a la vista.</w:t>
-      </w:r>
+        <w:pStyle w:val="Ttulo3"/>
+        <w:rPr>
+          <w:lang w:val="es-ES"/>
+        </w:rPr>
+      </w:pPr>
+      <w:bookmarkStart w:id="25" w:name="_Toc228057288"/>
+      <w:bookmarkStart w:id="26" w:name="_Toc447111337"/>
+      <w:bookmarkStart w:id="27" w:name="_Toc448089166"/>
+      <w:r>
+        <w:rPr>
+          <w:lang w:val="es-ES"/>
+        </w:rPr>
+        <w:t>Clases de entidad</w:t>
+      </w:r>
+      <w:bookmarkEnd w:id="25"/>
+      <w:bookmarkEnd w:id="26"/>
+      <w:bookmarkEnd w:id="27"/>
     </w:p>
     <w:p>
       <w:pPr>
-        <w:pStyle w:val="Textoindependiente"/>
-        <w:rPr>
-          <w:lang w:val="es-ES"/>
-        </w:rPr>
-      </w:pPr>
+        <w:pStyle w:val="InfoBlue"/>
+        <w:rPr>
+          <w:lang w:val="es-ES"/>
+        </w:rPr>
+      </w:pPr>
+      <w:r>
+        <w:rPr>
+          <w:lang w:val="es-ES"/>
+        </w:rPr>
+        <w:t>[.</w:t>
+      </w:r>
+      <w:r>
+        <w:rPr>
+          <w:lang w:val="es-ES"/>
+        </w:rPr>
+        <w:t>]</w:t>
+      </w:r>
     </w:p>
     <w:p>
       <w:pPr>
-        <w:pStyle w:val="Ttulo2"/>
-        <w:rPr>
-          <w:lang w:val="es-ES"/>
-        </w:rPr>
-      </w:pPr>
-      <w:bookmarkStart w:id="20" w:name="_Toc228057286"/>
-      <w:bookmarkStart w:id="21" w:name="_Toc447111335"/>
-      <w:bookmarkStart w:id="22" w:name="_Toc447491924"/>
-      <w:r>
-        <w:rPr>
-          <w:lang w:val="es-ES"/>
-        </w:rPr>
-        <w:t xml:space="preserve">Identificación de </w:t>
-      </w:r>
-      <w:r>
-        <w:rPr>
-          <w:lang w:val="es-ES"/>
-        </w:rPr>
-        <w:t>las clases</w:t>
-      </w:r>
-      <w:bookmarkEnd w:id="20"/>
-      <w:bookmarkEnd w:id="21"/>
-      <w:bookmarkEnd w:id="22"/>
+        <w:pStyle w:val="Ttulo3"/>
+        <w:rPr>
+          <w:lang w:val="es-ES"/>
+        </w:rPr>
+      </w:pPr>
+      <w:bookmarkStart w:id="28" w:name="_Toc228057289"/>
+      <w:bookmarkStart w:id="29" w:name="_Toc447111338"/>
+      <w:bookmarkStart w:id="30" w:name="_Toc448089167"/>
+      <w:r>
+        <w:rPr>
+          <w:lang w:val="es-ES"/>
+        </w:rPr>
+        <w:t>Clases de control</w:t>
+      </w:r>
+      <w:bookmarkEnd w:id="28"/>
+      <w:bookmarkEnd w:id="29"/>
+      <w:bookmarkEnd w:id="30"/>
     </w:p>
     <w:p>
       <w:pPr>
-        <w:pStyle w:val="InfoBlue"/>
-        <w:rPr>
-          <w:lang w:val="es-ES"/>
-        </w:rPr>
-      </w:pPr>
-      <w:r>
-        <w:rPr>
-          <w:lang w:val="es-ES"/>
-        </w:rPr>
-        <w:t xml:space="preserve"> [Esta </w:t>
-      </w:r>
-      <w:r>
-        <w:rPr>
-          <w:lang w:val="es-ES"/>
-        </w:rPr>
-        <w:t xml:space="preserve">sección </w:t>
-      </w:r>
-      <w:r>
-        <w:rPr>
-          <w:lang w:val="es-ES"/>
-        </w:rPr>
-        <w:t>contendrá los diagramas que describen el comportamiento estático del sistema y los tipos de relaciones existentes entre las clases. Se generará un diagrama de clases por cada paquete que contenga el sistema</w:t>
-      </w:r>
-      <w:r>
-        <w:rPr>
-          <w:lang w:val="es-ES"/>
-        </w:rPr>
-        <w:t xml:space="preserve">. </w:t>
+        <w:pStyle w:val="Textoindependiente"/>
+      </w:pPr>
+      <w:r>
+        <w:rPr>
+          <w:lang w:val="es-ES"/>
+        </w:rPr>
+        <w:t>[</w:t>
+      </w:r>
+      <w:r>
+        <w:rPr>
+          <w:lang w:val="es-ES"/>
+        </w:rPr>
+        <w:t>.</w:t>
+      </w:r>
+      <w:r>
+        <w:rPr>
+          <w:lang w:val="es-ES"/>
+        </w:rPr>
+        <w:t>]</w:t>
       </w:r>
     </w:p>
     <w:p>
       <w:pPr>
-        <w:pStyle w:val="InfoBlue"/>
-        <w:rPr>
-          <w:lang w:val="es-ES"/>
-        </w:rPr>
-      </w:pPr>
-      <w:r>
-        <w:rPr>
-          <w:lang w:val="es-ES"/>
-        </w:rPr>
-        <w:t>Para generar el documento, es conveniente como primer paso identificar qué clases será necesario crear para que el sistema cumpla con los requerimientos establecidos, esto se realizará revisando cada caso de uso identificando qué necesidades cubre cada uno de éstos y con ello decidir qué clases cumplirán con ese trabajo</w:t>
-      </w:r>
-      <w:r>
-        <w:rPr>
-          <w:lang w:val="es-ES"/>
-        </w:rPr>
-        <w:t>.</w:t>
-      </w:r>
-      <w:r>
-        <w:rPr>
-          <w:lang w:val="es-ES"/>
-        </w:rPr>
-        <w:t>]</w:t>
-      </w:r>
+        <w:pStyle w:val="Ttulo1"/>
+      </w:pPr>
+      <w:bookmarkStart w:id="31" w:name="_Toc228057254"/>
+      <w:bookmarkStart w:id="32" w:name="_Toc447111339"/>
+      <w:bookmarkStart w:id="33" w:name="_Toc448089168"/>
+      <w:r>
+        <w:t>Vista de Despliegue</w:t>
+      </w:r>
+      <w:bookmarkEnd w:id="31"/>
+      <w:bookmarkEnd w:id="32"/>
+      <w:bookmarkEnd w:id="33"/>
     </w:p>
     <w:p>
       <w:pPr>
-        <w:pStyle w:val="Ttulo3"/>
-        <w:rPr>
-          <w:lang w:val="es-MX"/>
-        </w:rPr>
-      </w:pPr>
-      <w:bookmarkStart w:id="23" w:name="_Toc228057287"/>
-      <w:bookmarkStart w:id="24" w:name="_Toc447111336"/>
-      <w:bookmarkStart w:id="25" w:name="_Toc447491925"/>
-      <w:r>
-        <w:rPr>
-          <w:lang w:val="es-MX"/>
-        </w:rPr>
-        <w:t>Clases de Interfaz</w:t>
-      </w:r>
-      <w:bookmarkEnd w:id="23"/>
-      <w:bookmarkEnd w:id="24"/>
-      <w:bookmarkEnd w:id="25"/>
+        <w:pStyle w:val="Ttulo2"/>
+        <w:rPr>
+          <w:lang w:val="es-ES"/>
+        </w:rPr>
+      </w:pPr>
+      <w:bookmarkStart w:id="34" w:name="_Toc228057255"/>
+      <w:bookmarkStart w:id="35" w:name="_Toc447111340"/>
+      <w:bookmarkStart w:id="36" w:name="_Toc448089169"/>
+      <w:r>
+        <w:rPr>
+          <w:lang w:val="es-ES"/>
+        </w:rPr>
+        <w:t>Descripción</w:t>
+      </w:r>
+      <w:bookmarkEnd w:id="34"/>
+      <w:bookmarkEnd w:id="35"/>
+      <w:bookmarkEnd w:id="36"/>
     </w:p>
     <w:p>
       <w:pPr>
-        <w:pStyle w:val="InfoBlue"/>
-        <w:rPr>
-          <w:lang w:val="es-ES"/>
-        </w:rPr>
-      </w:pPr>
-      <w:r>
-        <w:rPr>
-          <w:lang w:val="es-ES"/>
-        </w:rPr>
-        <w:t>[.]</w:t>
+        <w:rPr>
+          <w:lang w:val="es-ES"/>
+        </w:rPr>
+      </w:pPr>
+      <w:r>
+        <w:rPr>
+          <w:lang w:val="es-ES"/>
+        </w:rPr>
+        <w:t xml:space="preserve">El software funciona en ámbito local, por lo que se requiere de un solo </w:t>
+      </w:r>
+      <w:r>
+        <w:rPr>
+          <w:lang w:val="es-ES"/>
+        </w:rPr>
+        <w:t xml:space="preserve">nodo servidor que contendrá Apache </w:t>
+      </w:r>
+      <w:proofErr w:type="spellStart"/>
+      <w:r>
+        <w:rPr>
+          <w:lang w:val="es-ES"/>
+        </w:rPr>
+        <w:t>Tomcat</w:t>
+      </w:r>
+      <w:proofErr w:type="spellEnd"/>
+      <w:r>
+        <w:rPr>
+          <w:lang w:val="es-ES"/>
+        </w:rPr>
+        <w:t xml:space="preserve"> para las aplicaciones web y el Sistema Administrador de Base de Datos </w:t>
+      </w:r>
+      <w:proofErr w:type="spellStart"/>
+      <w:r>
+        <w:rPr>
+          <w:lang w:val="es-ES"/>
+        </w:rPr>
+        <w:t>MySQL</w:t>
+      </w:r>
+      <w:proofErr w:type="spellEnd"/>
+      <w:r>
+        <w:rPr>
+          <w:lang w:val="es-ES"/>
+        </w:rPr>
+        <w:t>.</w:t>
       </w:r>
     </w:p>
     <w:p>
       <w:pPr>
-        <w:pStyle w:val="Ttulo3"/>
-        <w:rPr>
-          <w:lang w:val="es-ES"/>
-        </w:rPr>
-      </w:pPr>
-      <w:bookmarkStart w:id="26" w:name="_Toc228057288"/>
-      <w:bookmarkStart w:id="27" w:name="_Toc447111337"/>
-      <w:bookmarkStart w:id="28" w:name="_Toc447491926"/>
-      <w:r>
-        <w:rPr>
-          <w:lang w:val="es-ES"/>
-        </w:rPr>
-        <w:t>Clases de entidad</w:t>
-      </w:r>
-      <w:bookmarkEnd w:id="26"/>
-      <w:bookmarkEnd w:id="27"/>
-      <w:bookmarkEnd w:id="28"/>
+        <w:rPr>
+          <w:lang w:val="es-ES"/>
+        </w:rPr>
+      </w:pPr>
     </w:p>
     <w:p>
       <w:pPr>
-        <w:pStyle w:val="InfoBlue"/>
-        <w:rPr>
-          <w:lang w:val="es-ES"/>
-        </w:rPr>
-      </w:pPr>
-      <w:r>
-        <w:rPr>
-          <w:lang w:val="es-ES"/>
-        </w:rPr>
-        <w:t>[.</w:t>
-      </w:r>
-      <w:r>
-        <w:rPr>
-          <w:lang w:val="es-ES"/>
-        </w:rPr>
-        <w:t>]</w:t>
-      </w:r>
+        <w:rPr>
+          <w:lang w:val="es-ES"/>
+        </w:rPr>
+      </w:pPr>
     </w:p>
     <w:p>
       <w:pPr>
-        <w:pStyle w:val="Ttulo3"/>
-        <w:rPr>
-          <w:lang w:val="es-ES"/>
-        </w:rPr>
-      </w:pPr>
-      <w:bookmarkStart w:id="29" w:name="_Toc228057289"/>
-      <w:bookmarkStart w:id="30" w:name="_Toc447111338"/>
-      <w:bookmarkStart w:id="31" w:name="_Toc447491927"/>
-      <w:r>
-        <w:rPr>
-          <w:lang w:val="es-ES"/>
-        </w:rPr>
-        <w:t>Clases de control</w:t>
-      </w:r>
-      <w:bookmarkEnd w:id="29"/>
-      <w:bookmarkEnd w:id="30"/>
-      <w:bookmarkEnd w:id="31"/>
+        <w:pStyle w:val="Ttulo2"/>
+        <w:rPr>
+          <w:lang w:val="es-ES"/>
+        </w:rPr>
+      </w:pPr>
+      <w:bookmarkStart w:id="37" w:name="_Toc228057256"/>
+      <w:bookmarkStart w:id="38" w:name="_Toc447111341"/>
+      <w:bookmarkStart w:id="39" w:name="_Toc448089170"/>
+      <w:r>
+        <w:rPr>
+          <w:lang w:val="es-ES"/>
+        </w:rPr>
+        <w:t>Modelo de despliegue</w:t>
+      </w:r>
+      <w:bookmarkEnd w:id="37"/>
+      <w:bookmarkEnd w:id="38"/>
+      <w:bookmarkEnd w:id="39"/>
     </w:p>
     <w:p>
       <w:pPr>
-        <w:pStyle w:val="Textoindependiente"/>
-      </w:pPr>
-      <w:r>
-        <w:rPr>
-          <w:lang w:val="es-ES"/>
-        </w:rPr>
-        <w:t>[</w:t>
-      </w:r>
-      <w:r>
-        <w:rPr>
-          <w:lang w:val="es-ES"/>
-        </w:rPr>
-        <w:t>.</w:t>
-      </w:r>
-      <w:r>
-        <w:rPr>
-          <w:lang w:val="es-ES"/>
-        </w:rPr>
-        <w:t>]</w:t>
-      </w:r>
-    </w:p>
-    <w:p>
-      <w:pPr>
-        <w:pStyle w:val="Ttulo1"/>
-        <w:rPr>
-          <w:lang w:val="es-MX"/>
-        </w:rPr>
-      </w:pPr>
-      <w:bookmarkStart w:id="32" w:name="_Toc228057254"/>
-      <w:bookmarkStart w:id="33" w:name="_Toc447111339"/>
-      <w:bookmarkStart w:id="34" w:name="_Toc447491928"/>
-      <w:r>
-        <w:rPr>
-          <w:lang w:val="es-MX"/>
-        </w:rPr>
-        <w:lastRenderedPageBreak/>
-        <w:t>Vista de Despliegue</w:t>
-      </w:r>
-      <w:bookmarkEnd w:id="32"/>
-      <w:bookmarkEnd w:id="33"/>
-      <w:bookmarkEnd w:id="34"/>
-    </w:p>
-    <w:p>
-      <w:pPr>
-        <w:pStyle w:val="Ttulo2"/>
-        <w:rPr>
-          <w:lang w:val="es-ES"/>
-        </w:rPr>
-      </w:pPr>
-      <w:bookmarkStart w:id="35" w:name="_Toc228057255"/>
-      <w:bookmarkStart w:id="36" w:name="_Toc447111340"/>
-      <w:bookmarkStart w:id="37" w:name="_Toc447491929"/>
-      <w:r>
-        <w:rPr>
-          <w:lang w:val="es-ES"/>
-        </w:rPr>
-        <w:t>Descripción</w:t>
-      </w:r>
-      <w:bookmarkEnd w:id="35"/>
-      <w:bookmarkEnd w:id="36"/>
-      <w:bookmarkEnd w:id="37"/>
-    </w:p>
-    <w:p>
-      <w:pPr>
-        <w:rPr>
-          <w:lang w:val="es-ES"/>
-        </w:rPr>
-      </w:pPr>
-      <w:r>
-        <w:rPr>
-          <w:lang w:val="es-ES"/>
-        </w:rPr>
-        <w:t xml:space="preserve">El software funciona en ámbito local, por lo que se requiere de un solo </w:t>
-      </w:r>
-      <w:r>
-        <w:rPr>
-          <w:lang w:val="es-ES"/>
-        </w:rPr>
-        <w:t xml:space="preserve">nodo servidor que contendrá Apache </w:t>
-      </w:r>
-      <w:proofErr w:type="spellStart"/>
-      <w:r>
-        <w:rPr>
-          <w:lang w:val="es-ES"/>
-        </w:rPr>
-        <w:t>Tomcat</w:t>
-      </w:r>
-      <w:proofErr w:type="spellEnd"/>
-      <w:r>
-        <w:rPr>
-          <w:lang w:val="es-ES"/>
-        </w:rPr>
-        <w:t xml:space="preserve"> para las aplicaciones web y el Sistema Administrador de Base de Datos </w:t>
-      </w:r>
-      <w:proofErr w:type="spellStart"/>
-      <w:r>
-        <w:rPr>
-          <w:lang w:val="es-ES"/>
-        </w:rPr>
-        <w:t>MySQL</w:t>
-      </w:r>
-      <w:proofErr w:type="spellEnd"/>
-      <w:r>
-        <w:rPr>
-          <w:lang w:val="es-ES"/>
-        </w:rPr>
-        <w:t>.</w:t>
-      </w:r>
-    </w:p>
-    <w:p>
-      <w:pPr>
-        <w:rPr>
-          <w:lang w:val="es-ES"/>
-        </w:rPr>
-      </w:pPr>
-    </w:p>
-    <w:p>
-      <w:pPr>
-        <w:rPr>
-          <w:lang w:val="es-ES"/>
-        </w:rPr>
-      </w:pPr>
-    </w:p>
-    <w:p>
-      <w:pPr>
-        <w:pStyle w:val="Ttulo2"/>
-        <w:rPr>
-          <w:lang w:val="es-ES"/>
-        </w:rPr>
-      </w:pPr>
-      <w:bookmarkStart w:id="38" w:name="_Toc228057256"/>
-      <w:bookmarkStart w:id="39" w:name="_Toc447111341"/>
-      <w:bookmarkStart w:id="40" w:name="_Toc447491930"/>
-      <w:r>
-        <w:rPr>
-          <w:lang w:val="es-ES"/>
-        </w:rPr>
-        <w:t>Modelo de despliegue</w:t>
-      </w:r>
-      <w:bookmarkEnd w:id="38"/>
-      <w:bookmarkEnd w:id="39"/>
-      <w:bookmarkEnd w:id="40"/>
-    </w:p>
-    <w:p>
-      <w:pPr>
         <w:pStyle w:val="InfoBlue"/>
         <w:rPr>
           <w:lang w:val="es-ES"/>
@@ -4869,10 +4933,10 @@
       <w:r>
         <w:rPr>
           <w:noProof/>
-          <w:lang w:val="es-MX" w:eastAsia="es-MX"/>
+          <w:lang w:eastAsia="es-MX"/>
         </w:rPr>
         <w:drawing>
-          <wp:inline distT="0" distB="0" distL="0" distR="0" wp14:anchorId="1270C017" wp14:editId="0A85E336">
+          <wp:inline distT="0" distB="0" distL="0" distR="0" wp14:anchorId="5AB8F63C" wp14:editId="04CB3437">
             <wp:extent cx="4400550" cy="2055382"/>
             <wp:effectExtent l="0" t="0" r="0" b="0"/>
             <wp:docPr id="3" name="Imagen 3"/>
@@ -4887,7 +4951,7 @@
                     <pic:cNvPicPr/>
                   </pic:nvPicPr>
                   <pic:blipFill>
-                    <a:blip r:embed="rId16">
+                    <a:blip r:embed="rId19">
                       <a:extLst>
                         <a:ext uri="{28A0092B-C50C-407E-A947-70E740481C1C}">
                           <a14:useLocalDpi xmlns:a14="http://schemas.microsoft.com/office/drawing/2010/main" val="0"/>
@@ -4925,22 +4989,16 @@
     <w:p>
       <w:pPr>
         <w:pStyle w:val="Ttulo1"/>
-        <w:rPr>
-          <w:lang w:val="es-MX"/>
-        </w:rPr>
-      </w:pPr>
-      <w:bookmarkStart w:id="41" w:name="_Toc228057257"/>
-      <w:bookmarkStart w:id="42" w:name="_Toc447111342"/>
-      <w:bookmarkStart w:id="43" w:name="_Toc447491931"/>
-      <w:r>
-        <w:rPr>
-          <w:lang w:val="es-MX"/>
-        </w:rPr>
+      </w:pPr>
+      <w:bookmarkStart w:id="40" w:name="_Toc228057257"/>
+      <w:bookmarkStart w:id="41" w:name="_Toc447111342"/>
+      <w:bookmarkStart w:id="42" w:name="_Toc448089171"/>
+      <w:r>
         <w:t>Vista de Datos</w:t>
       </w:r>
+      <w:bookmarkEnd w:id="40"/>
       <w:bookmarkEnd w:id="41"/>
       <w:bookmarkEnd w:id="42"/>
-      <w:bookmarkEnd w:id="43"/>
     </w:p>
     <w:p>
       <w:pPr>
@@ -4949,18 +5007,18 @@
           <w:lang w:val="es-ES"/>
         </w:rPr>
       </w:pPr>
-      <w:bookmarkStart w:id="44" w:name="_Toc228057258"/>
-      <w:bookmarkStart w:id="45" w:name="_Toc447111343"/>
-      <w:bookmarkStart w:id="46" w:name="_Toc447491932"/>
+      <w:bookmarkStart w:id="43" w:name="_Toc228057258"/>
+      <w:bookmarkStart w:id="44" w:name="_Toc447111343"/>
+      <w:bookmarkStart w:id="45" w:name="_Toc448089172"/>
       <w:r>
         <w:rPr>
           <w:lang w:val="es-ES"/>
         </w:rPr>
         <w:t>Descripción</w:t>
       </w:r>
+      <w:bookmarkEnd w:id="43"/>
       <w:bookmarkEnd w:id="44"/>
       <w:bookmarkEnd w:id="45"/>
-      <w:bookmarkEnd w:id="46"/>
     </w:p>
     <w:p>
       <w:pPr>
@@ -5011,230 +5069,218 @@
         <w:pStyle w:val="Ttulo3"/>
         <w:rPr>
           <w:rFonts w:cs="Arial"/>
-          <w:lang w:val="es-MX"/>
-        </w:rPr>
-      </w:pPr>
-      <w:bookmarkStart w:id="47" w:name="_Toc228057259"/>
-      <w:bookmarkStart w:id="48" w:name="_Toc447111344"/>
-      <w:bookmarkStart w:id="49" w:name="_Toc447491933"/>
+        </w:rPr>
+      </w:pPr>
+      <w:bookmarkStart w:id="46" w:name="_Toc228057259"/>
+      <w:bookmarkStart w:id="47" w:name="_Toc447111344"/>
+      <w:bookmarkStart w:id="48" w:name="_Toc448089173"/>
       <w:r>
         <w:rPr>
           <w:rFonts w:cs="Arial"/>
-          <w:lang w:val="es-MX"/>
-        </w:rPr>
+        </w:rPr>
+        <w:lastRenderedPageBreak/>
         <w:t>&lt;Diagrama de la Base de Datos</w:t>
       </w:r>
       <w:r>
         <w:rPr>
           <w:rFonts w:cs="Arial"/>
-          <w:lang w:val="es-MX"/>
         </w:rPr>
         <w:t>&gt;</w:t>
       </w:r>
+      <w:bookmarkEnd w:id="46"/>
       <w:bookmarkEnd w:id="47"/>
       <w:bookmarkEnd w:id="48"/>
+    </w:p>
+    <w:p/>
+    <w:p>
+      <w:pPr>
+        <w:pStyle w:val="Ttulo1"/>
+      </w:pPr>
+      <w:bookmarkStart w:id="49" w:name="_Toc447111345"/>
+      <w:bookmarkStart w:id="50" w:name="_Toc448089174"/>
+      <w:r>
+        <w:t>Vista Dinámica</w:t>
+      </w:r>
       <w:bookmarkEnd w:id="49"/>
+      <w:bookmarkEnd w:id="50"/>
     </w:p>
     <w:p>
       <w:pPr>
-        <w:rPr>
-          <w:lang w:val="es-MX"/>
-        </w:rPr>
-      </w:pPr>
+        <w:pStyle w:val="Ttulo2"/>
+        <w:rPr>
+          <w:lang w:val="es-ES"/>
+        </w:rPr>
+      </w:pPr>
+      <w:bookmarkStart w:id="51" w:name="_Toc447111346"/>
+      <w:bookmarkStart w:id="52" w:name="_Toc448089175"/>
+      <w:r>
+        <w:rPr>
+          <w:lang w:val="es-ES"/>
+        </w:rPr>
+        <w:t>Descripción</w:t>
+      </w:r>
+      <w:bookmarkEnd w:id="51"/>
+      <w:bookmarkEnd w:id="52"/>
     </w:p>
     <w:p>
       <w:pPr>
-        <w:pStyle w:val="Ttulo1"/>
-        <w:rPr>
-          <w:lang w:val="es-MX"/>
-        </w:rPr>
-      </w:pPr>
-      <w:bookmarkStart w:id="50" w:name="_Toc447111345"/>
-      <w:bookmarkStart w:id="51" w:name="_Toc447491934"/>
-      <w:r>
-        <w:rPr>
-          <w:lang w:val="es-MX"/>
-        </w:rPr>
-        <w:t>Vista Dinámica</w:t>
-      </w:r>
-      <w:bookmarkEnd w:id="50"/>
-      <w:bookmarkEnd w:id="51"/>
+        <w:pStyle w:val="InfoBlue"/>
+        <w:rPr>
+          <w:lang w:val="es-ES"/>
+        </w:rPr>
+      </w:pPr>
+      <w:r>
+        <w:rPr>
+          <w:lang w:val="es-ES"/>
+        </w:rPr>
+        <w:t>[</w:t>
+      </w:r>
+      <w:r>
+        <w:rPr>
+          <w:lang w:val="es-ES"/>
+        </w:rPr>
+        <w:t>Cada caso de uso deberá ser representado con un diagrama de secuencia, éstos muestran cómo se comportan los objetos entre ellos a través del tiempo. Representarán el comportamien</w:t>
+      </w:r>
+      <w:r>
+        <w:rPr>
+          <w:lang w:val="es-ES"/>
+        </w:rPr>
+        <w:t xml:space="preserve">to dinámico de los casos de uso </w:t>
+      </w:r>
+      <w:r>
+        <w:rPr>
+          <w:lang w:val="es-ES"/>
+        </w:rPr>
+        <w:t xml:space="preserve">Deberá tomarse en cuenta que por cada caso de uso deben generarse diagramas de secuencia ejemplificando los flujos normales y aquellos que manejan excepciones, flujos excepcionales, además se deberá identificar cada una de las clases participantes en el caso de uso para que se representen en el diagrama de secuencia. </w:t>
+      </w:r>
     </w:p>
     <w:p>
       <w:pPr>
-        <w:pStyle w:val="Ttulo2"/>
-        <w:rPr>
-          <w:lang w:val="es-ES"/>
-        </w:rPr>
-      </w:pPr>
-      <w:bookmarkStart w:id="52" w:name="_Toc447111346"/>
-      <w:bookmarkStart w:id="53" w:name="_Toc447491935"/>
-      <w:r>
-        <w:rPr>
-          <w:lang w:val="es-ES"/>
-        </w:rPr>
-        <w:t>Descripción</w:t>
-      </w:r>
-      <w:bookmarkEnd w:id="52"/>
-      <w:bookmarkEnd w:id="53"/>
+        <w:pStyle w:val="InfoBlue"/>
+        <w:rPr>
+          <w:lang w:val="es-ES"/>
+        </w:rPr>
+      </w:pPr>
+      <w:r>
+        <w:rPr>
+          <w:lang w:val="es-ES"/>
+        </w:rPr>
+        <w:t>El diagrama de estados, indicará cómo navega el usuario a través de las interfaces del sistema. Cada diagrama tendrá un estado inicial que se identificará con una circunferencia negra que rodea un punto negro, los estados serán representados por un óvalo con el nombre de la interfaz en la que se encuentra el usuario al realizar alguna acción, las acciones estarán determinadas en el documento por flechas con un estado origen, una acción y el estado destino.</w:t>
+      </w:r>
+      <w:r>
+        <w:rPr>
+          <w:lang w:val="es-ES"/>
+        </w:rPr>
+        <w:t xml:space="preserve"> </w:t>
+      </w:r>
+      <w:r>
+        <w:rPr>
+          <w:lang w:val="es-ES"/>
+        </w:rPr>
+        <w:t xml:space="preserve">Es necesario indicar aquellos eventos que generarían un error y manejarlos de acuerdo a sus necesidades, por </w:t>
+      </w:r>
+      <w:proofErr w:type="gramStart"/>
+      <w:r>
+        <w:rPr>
+          <w:lang w:val="es-ES"/>
+        </w:rPr>
+        <w:t>ejemplo</w:t>
+      </w:r>
+      <w:proofErr w:type="gramEnd"/>
+      <w:r>
+        <w:rPr>
+          <w:lang w:val="es-ES"/>
+        </w:rPr>
+        <w:t xml:space="preserve"> enviando al usuario a un estado donde pueda recuperarse para continuar sin necesidad de reiniciar todo el proceso.</w:t>
+      </w:r>
+      <w:r>
+        <w:rPr>
+          <w:lang w:val="es-ES"/>
+        </w:rPr>
+        <w:t>]</w:t>
+      </w:r>
     </w:p>
     <w:p>
       <w:pPr>
-        <w:pStyle w:val="InfoBlue"/>
-        <w:rPr>
-          <w:lang w:val="es-ES"/>
-        </w:rPr>
-      </w:pPr>
-      <w:r>
-        <w:rPr>
-          <w:lang w:val="es-ES"/>
-        </w:rPr>
-        <w:t>[</w:t>
-      </w:r>
-      <w:r>
-        <w:rPr>
-          <w:lang w:val="es-ES"/>
-        </w:rPr>
-        <w:t>Cada caso de uso deberá ser representado con un diagrama de secuencia, éstos muestran cómo se comportan los objetos entre ellos a través del tiempo. Representarán el comportamien</w:t>
-      </w:r>
-      <w:r>
-        <w:rPr>
-          <w:lang w:val="es-ES"/>
-        </w:rPr>
-        <w:t xml:space="preserve">to dinámico de los casos de uso </w:t>
-      </w:r>
-      <w:r>
-        <w:rPr>
-          <w:lang w:val="es-ES"/>
-        </w:rPr>
-        <w:t xml:space="preserve">Deberá tomarse en cuenta que por cada caso de uso deben generarse diagramas de secuencia ejemplificando los flujos normales y aquellos que manejan excepciones, flujos excepcionales, además se deberá identificar cada una de las clases participantes en el caso de uso para que se representen en el diagrama de secuencia. </w:t>
-      </w:r>
+        <w:pStyle w:val="Textoindependiente"/>
+        <w:rPr>
+          <w:lang w:val="es-ES"/>
+        </w:rPr>
+      </w:pPr>
     </w:p>
     <w:p>
       <w:pPr>
-        <w:pStyle w:val="InfoBlue"/>
-        <w:rPr>
-          <w:lang w:val="es-ES"/>
-        </w:rPr>
-      </w:pPr>
-      <w:r>
-        <w:rPr>
-          <w:lang w:val="es-ES"/>
-        </w:rPr>
-        <w:t>El diagrama de estados, indicará cómo navega el usuario a través de las interfaces del sistema. Cada diagrama tendrá un estado inicial que se identificará con una circunferencia negra que rodea un punto negro, los estados serán representados por un óvalo con el nombre de la interfaz en la que se encuentra el usuario al realizar alguna acción, las acciones estarán determinadas en el documento por flechas con un estado origen, una acción y el estado destino.</w:t>
-      </w:r>
-      <w:r>
-        <w:rPr>
-          <w:lang w:val="es-ES"/>
-        </w:rPr>
-        <w:t xml:space="preserve"> </w:t>
-      </w:r>
-      <w:r>
-        <w:rPr>
-          <w:lang w:val="es-ES"/>
-        </w:rPr>
-        <w:t>Es necesario indicar aquellos eventos que generarían un error y manejarlos de acuerdo a sus necesidades, por ejemplo enviando al usuario a un estado donde pueda recuperarse para continuar sin necesidad de reiniciar todo el proceso.</w:t>
-      </w:r>
-      <w:r>
-        <w:rPr>
-          <w:lang w:val="es-ES"/>
-        </w:rPr>
-        <w:t>]</w:t>
-      </w:r>
+        <w:pStyle w:val="Ttulo2"/>
+      </w:pPr>
+      <w:bookmarkStart w:id="53" w:name="_Toc228057291"/>
+      <w:bookmarkStart w:id="54" w:name="_Toc447111347"/>
+      <w:bookmarkStart w:id="55" w:name="_Toc448089176"/>
+      <w:r>
+        <w:t xml:space="preserve">Diagramas de </w:t>
+      </w:r>
+      <w:bookmarkEnd w:id="53"/>
+      <w:r>
+        <w:t>secuencia</w:t>
+      </w:r>
+      <w:bookmarkEnd w:id="54"/>
+      <w:bookmarkEnd w:id="55"/>
     </w:p>
     <w:p>
       <w:pPr>
-        <w:pStyle w:val="Textoindependiente"/>
-        <w:rPr>
-          <w:lang w:val="es-ES"/>
-        </w:rPr>
-      </w:pPr>
+        <w:pStyle w:val="InfoBlue"/>
+        <w:rPr>
+          <w:lang w:val="es-ES"/>
+        </w:rPr>
+      </w:pPr>
+      <w:r>
+        <w:rPr>
+          <w:lang w:val="es-ES"/>
+        </w:rPr>
+        <w:t>[</w:t>
+      </w:r>
+      <w:r>
+        <w:rPr>
+          <w:lang w:val="es-ES"/>
+        </w:rPr>
+        <w:t>Diagramas de secuencia</w:t>
+      </w:r>
+      <w:r>
+        <w:rPr>
+          <w:lang w:val="es-ES"/>
+        </w:rPr>
+        <w:t>.]</w:t>
+      </w:r>
     </w:p>
     <w:p>
       <w:pPr>
-        <w:pStyle w:val="Ttulo2"/>
-        <w:rPr>
-          <w:lang w:val="es-MX"/>
-        </w:rPr>
-      </w:pPr>
-      <w:bookmarkStart w:id="54" w:name="_Toc228057291"/>
-      <w:bookmarkStart w:id="55" w:name="_Toc447111347"/>
-      <w:bookmarkStart w:id="56" w:name="_Toc447491936"/>
-      <w:r>
-        <w:rPr>
-          <w:lang w:val="es-MX"/>
-        </w:rPr>
-        <w:t xml:space="preserve">Diagramas de </w:t>
-      </w:r>
-      <w:bookmarkEnd w:id="54"/>
-      <w:r>
-        <w:rPr>
-          <w:lang w:val="es-MX"/>
-        </w:rPr>
-        <w:t>secuencia</w:t>
-      </w:r>
-      <w:bookmarkEnd w:id="55"/>
-      <w:bookmarkEnd w:id="56"/>
+        <w:pStyle w:val="Textoindependiente"/>
+        <w:rPr>
+          <w:lang w:val="es-ES"/>
+        </w:rPr>
+      </w:pPr>
     </w:p>
     <w:p>
       <w:pPr>
-        <w:pStyle w:val="InfoBlue"/>
-        <w:rPr>
-          <w:lang w:val="es-ES"/>
-        </w:rPr>
-      </w:pPr>
-      <w:r>
-        <w:rPr>
-          <w:lang w:val="es-ES"/>
-        </w:rPr>
-        <w:t>[</w:t>
-      </w:r>
-      <w:r>
-        <w:rPr>
-          <w:lang w:val="es-ES"/>
-        </w:rPr>
-        <w:t>Diagramas de secuencia</w:t>
-      </w:r>
-      <w:r>
-        <w:rPr>
-          <w:lang w:val="es-ES"/>
-        </w:rPr>
-        <w:t>.]</w:t>
-      </w:r>
-    </w:p>
-    <w:p>
-      <w:pPr>
-        <w:pStyle w:val="Textoindependiente"/>
-        <w:rPr>
-          <w:lang w:val="es-ES"/>
-        </w:rPr>
-      </w:pPr>
-    </w:p>
-    <w:p>
-      <w:pPr>
         <w:pStyle w:val="Ttulo2"/>
-        <w:rPr>
-          <w:lang w:val="es-MX"/>
-        </w:rPr>
-      </w:pPr>
-      <w:bookmarkStart w:id="57" w:name="_Toc228057292"/>
-      <w:bookmarkStart w:id="58" w:name="_Toc447111348"/>
-      <w:bookmarkStart w:id="59" w:name="_Toc447491937"/>
+      </w:pPr>
+      <w:bookmarkStart w:id="56" w:name="_Toc228057292"/>
+      <w:bookmarkStart w:id="57" w:name="_Toc447111348"/>
+      <w:bookmarkStart w:id="58" w:name="_Toc448089177"/>
       <w:r>
         <w:rPr>
           <w:lang w:val="es-ES"/>
         </w:rPr>
         <w:t xml:space="preserve">Diagramas de </w:t>
       </w:r>
+      <w:bookmarkEnd w:id="56"/>
+      <w:r>
+        <w:rPr>
+          <w:lang w:val="es-ES"/>
+        </w:rPr>
+        <w:t>navegación</w:t>
+      </w:r>
       <w:bookmarkEnd w:id="57"/>
-      <w:r>
-        <w:rPr>
-          <w:lang w:val="es-ES"/>
-        </w:rPr>
-        <w:t>navegación</w:t>
-      </w:r>
       <w:bookmarkEnd w:id="58"/>
-      <w:bookmarkEnd w:id="59"/>
     </w:p>
     <w:p>
       <w:pPr>
@@ -5268,13 +5314,10 @@
         <w:autoSpaceDN w:val="0"/>
         <w:adjustRightInd w:val="0"/>
         <w:jc w:val="center"/>
-        <w:rPr>
-          <w:lang w:val="es-MX"/>
-        </w:rPr>
       </w:pPr>
     </w:p>
     <w:sectPr>
-      <w:footerReference w:type="first" r:id="rId17"/>
+      <w:footerReference w:type="first" r:id="rId20"/>
       <w:pgSz w:w="12240" w:h="15840"/>
       <w:pgMar w:top="1417" w:right="1701" w:bottom="1417" w:left="1701" w:header="709" w:footer="709" w:gutter="0"/>
       <w:pgNumType w:start="1"/>
@@ -5354,6 +5397,7 @@
         <w:docPartUnique/>
       </w:docPartObj>
     </w:sdtPr>
+    <w:sdtEndPr/>
     <w:sdtContent>
       <w:p>
         <w:pPr>
@@ -5427,10 +5471,10 @@
       <w:rPr>
         <w:noProof/>
         <w:u w:val="single"/>
-        <w:lang w:val="es-MX" w:eastAsia="es-MX"/>
+        <w:lang w:eastAsia="es-MX"/>
       </w:rPr>
       <w:drawing>
-        <wp:inline distT="0" distB="0" distL="0" distR="0" wp14:anchorId="5809CAB5" wp14:editId="0AB25753">
+        <wp:inline distT="0" distB="0" distL="0" distR="0" wp14:anchorId="29C35C83" wp14:editId="46C0D825">
           <wp:extent cx="609600" cy="676275"/>
           <wp:effectExtent l="0" t="0" r="0" b="0"/>
           <wp:docPr id="1" name="Imagen 1" descr="escudo_unam"/>
@@ -8949,7 +8993,7 @@
       <w:spacing w:line="240" w:lineRule="atLeast"/>
     </w:pPr>
     <w:rPr>
-      <w:lang w:val="en-US" w:eastAsia="en-US"/>
+      <w:lang w:eastAsia="en-US"/>
     </w:rPr>
   </w:style>
   <w:style w:type="paragraph" w:styleId="Ttulo1">
@@ -9335,7 +9379,7 @@
       <w:color w:val="2E74B5"/>
       <w:sz w:val="32"/>
       <w:szCs w:val="32"/>
-      <w:lang w:val="es-MX" w:eastAsia="es-MX"/>
+      <w:lang w:eastAsia="es-MX"/>
     </w:rPr>
   </w:style>
   <w:style w:type="character" w:styleId="Hipervnculo">
@@ -9406,7 +9450,7 @@
       <w:color w:val="2E74B5" w:themeColor="accent1" w:themeShade="BF"/>
       <w:sz w:val="32"/>
       <w:szCs w:val="32"/>
-      <w:lang w:val="es-MX" w:eastAsia="es-MX"/>
+      <w:lang w:eastAsia="es-MX"/>
     </w:rPr>
   </w:style>
   <w:style w:type="paragraph" w:styleId="Textodeglobo">
@@ -9723,7 +9767,7 @@
 </file>
 
 <file path=customXml/itemProps2.xml><?xml version="1.0" encoding="utf-8"?>
-<ds:datastoreItem xmlns:ds="http://schemas.openxmlformats.org/officeDocument/2006/customXml" ds:itemID="{B890AE8B-03CD-402D-97E7-78F21283C4FF}">
+<ds:datastoreItem xmlns:ds="http://schemas.openxmlformats.org/officeDocument/2006/customXml" ds:itemID="{F46DFF4B-34C7-4035-9870-042C61A8C921}">
   <ds:schemaRefs>
     <ds:schemaRef ds:uri="http://schemas.openxmlformats.org/officeDocument/2006/bibliography"/>
   </ds:schemaRefs>

</xml_diff>

<commit_message>
Se creo la versión 1.2 del Documento de Requerimientos. Ésta versión ya es la definitiva.
</commit_message>
<xml_diff>
--- a/Documento de disenio/Documento de Diseño de Software.docx
+++ b/Documento de disenio/Documento de Diseño de Software.docx
@@ -419,7 +419,15 @@
                                         <w:sz w:val="18"/>
                                         <w:szCs w:val="18"/>
                                       </w:rPr>
-                                      <w:t>4 de abril de 2016</w:t>
+                                      <w:t>18</w:t>
+                                    </w:r>
+                                    <w:r>
+                                      <w:rPr>
+                                        <w:color w:val="595959" w:themeColor="text1" w:themeTint="A6"/>
+                                        <w:sz w:val="18"/>
+                                        <w:szCs w:val="18"/>
+                                      </w:rPr>
+                                      <w:t xml:space="preserve"> de abril de 2016</w:t>
                                     </w:r>
                                   </w:sdtContent>
                                 </w:sdt>
@@ -520,7 +528,15 @@
                                   <w:sz w:val="18"/>
                                   <w:szCs w:val="18"/>
                                 </w:rPr>
-                                <w:t>4 de abril de 2016</w:t>
+                                <w:t>18</w:t>
+                              </w:r>
+                              <w:r>
+                                <w:rPr>
+                                  <w:color w:val="595959" w:themeColor="text1" w:themeTint="A6"/>
+                                  <w:sz w:val="18"/>
+                                  <w:szCs w:val="18"/>
+                                </w:rPr>
+                                <w:t xml:space="preserve"> de abril de 2016</w:t>
                               </w:r>
                             </w:sdtContent>
                           </w:sdt>
@@ -1227,7 +1243,7 @@
             </w:rPr>
             <w:fldChar w:fldCharType="separate"/>
           </w:r>
-          <w:hyperlink w:anchor="_Toc448089156" w:history="1">
+          <w:hyperlink w:anchor="_Toc448810459" w:history="1">
             <w:r>
               <w:rPr>
                 <w:rStyle w:val="Hipervnculo"/>
@@ -1271,7 +1287,7 @@
                 <w:noProof/>
                 <w:webHidden/>
               </w:rPr>
-              <w:instrText xml:space="preserve"> PAGEREF _Toc448089156 \h </w:instrText>
+              <w:instrText xml:space="preserve"> PAGEREF _Toc448810459 \h </w:instrText>
             </w:r>
             <w:r>
               <w:rPr>
@@ -1316,7 +1332,7 @@
               <w:lang w:eastAsia="es-MX"/>
             </w:rPr>
           </w:pPr>
-          <w:hyperlink w:anchor="_Toc448089157" w:history="1">
+          <w:hyperlink w:anchor="_Toc448810460" w:history="1">
             <w:r>
               <w:rPr>
                 <w:rStyle w:val="Hipervnculo"/>
@@ -1360,7 +1376,7 @@
                 <w:noProof/>
                 <w:webHidden/>
               </w:rPr>
-              <w:instrText xml:space="preserve"> PAGEREF _Toc448089157 \h </w:instrText>
+              <w:instrText xml:space="preserve"> PAGEREF _Toc448810460 \h </w:instrText>
             </w:r>
             <w:r>
               <w:rPr>
@@ -1405,7 +1421,7 @@
               <w:lang w:eastAsia="es-MX"/>
             </w:rPr>
           </w:pPr>
-          <w:hyperlink w:anchor="_Toc448089158" w:history="1">
+          <w:hyperlink w:anchor="_Toc448810461" w:history="1">
             <w:r>
               <w:rPr>
                 <w:rStyle w:val="Hipervnculo"/>
@@ -1449,7 +1465,7 @@
                 <w:noProof/>
                 <w:webHidden/>
               </w:rPr>
-              <w:instrText xml:space="preserve"> PAGEREF _Toc448089158 \h </w:instrText>
+              <w:instrText xml:space="preserve"> PAGEREF _Toc448810461 \h </w:instrText>
             </w:r>
             <w:r>
               <w:rPr>
@@ -1494,7 +1510,7 @@
               <w:lang w:eastAsia="es-MX"/>
             </w:rPr>
           </w:pPr>
-          <w:hyperlink w:anchor="_Toc448089159" w:history="1">
+          <w:hyperlink w:anchor="_Toc448810462" w:history="1">
             <w:r>
               <w:rPr>
                 <w:rStyle w:val="Hipervnculo"/>
@@ -1540,7 +1556,7 @@
                 <w:noProof/>
                 <w:webHidden/>
               </w:rPr>
-              <w:instrText xml:space="preserve"> PAGEREF _Toc448089159 \h </w:instrText>
+              <w:instrText xml:space="preserve"> PAGEREF _Toc448810462 \h </w:instrText>
             </w:r>
             <w:r>
               <w:rPr>
@@ -1585,7 +1601,7 @@
               <w:lang w:eastAsia="es-MX"/>
             </w:rPr>
           </w:pPr>
-          <w:hyperlink w:anchor="_Toc448089160" w:history="1">
+          <w:hyperlink w:anchor="_Toc448810463" w:history="1">
             <w:r>
               <w:rPr>
                 <w:rStyle w:val="Hipervnculo"/>
@@ -1629,7 +1645,7 @@
                 <w:noProof/>
                 <w:webHidden/>
               </w:rPr>
-              <w:instrText xml:space="preserve"> PAGEREF _Toc448089160 \h </w:instrText>
+              <w:instrText xml:space="preserve"> PAGEREF _Toc448810463 \h </w:instrText>
             </w:r>
             <w:r>
               <w:rPr>
@@ -1671,7 +1687,7 @@
               <w:lang w:eastAsia="es-MX"/>
             </w:rPr>
           </w:pPr>
-          <w:hyperlink w:anchor="_Toc448089161" w:history="1">
+          <w:hyperlink w:anchor="_Toc448810464" w:history="1">
             <w:r>
               <w:rPr>
                 <w:rStyle w:val="Hipervnculo"/>
@@ -1718,7 +1734,7 @@
                 <w:noProof/>
                 <w:webHidden/>
               </w:rPr>
-              <w:instrText xml:space="preserve"> PAGEREF _Toc448089161 \h </w:instrText>
+              <w:instrText xml:space="preserve"> PAGEREF _Toc448810464 \h </w:instrText>
             </w:r>
             <w:r>
               <w:rPr>
@@ -1760,7 +1776,7 @@
               <w:lang w:eastAsia="es-MX"/>
             </w:rPr>
           </w:pPr>
-          <w:hyperlink w:anchor="_Toc448089162" w:history="1">
+          <w:hyperlink w:anchor="_Toc448810465" w:history="1">
             <w:r>
               <w:rPr>
                 <w:rStyle w:val="Hipervnculo"/>
@@ -1806,7 +1822,7 @@
                 <w:noProof/>
                 <w:webHidden/>
               </w:rPr>
-              <w:instrText xml:space="preserve"> PAGEREF _Toc448089162 \h </w:instrText>
+              <w:instrText xml:space="preserve"> PAGEREF _Toc448810465 \h </w:instrText>
             </w:r>
             <w:r>
               <w:rPr>
@@ -1848,7 +1864,7 @@
               <w:lang w:eastAsia="es-MX"/>
             </w:rPr>
           </w:pPr>
-          <w:hyperlink w:anchor="_Toc448089163" w:history="1">
+          <w:hyperlink w:anchor="_Toc448810466" w:history="1">
             <w:r>
               <w:rPr>
                 <w:rStyle w:val="Hipervnculo"/>
@@ -1894,7 +1910,7 @@
                 <w:noProof/>
                 <w:webHidden/>
               </w:rPr>
-              <w:instrText xml:space="preserve"> PAGEREF _Toc448089163 \h </w:instrText>
+              <w:instrText xml:space="preserve"> PAGEREF _Toc448810466 \h </w:instrText>
             </w:r>
             <w:r>
               <w:rPr>
@@ -1939,7 +1955,7 @@
               <w:lang w:eastAsia="es-MX"/>
             </w:rPr>
           </w:pPr>
-          <w:hyperlink w:anchor="_Toc448089164" w:history="1">
+          <w:hyperlink w:anchor="_Toc448810467" w:history="1">
             <w:r>
               <w:rPr>
                 <w:rStyle w:val="Hipervnculo"/>
@@ -1985,7 +2001,7 @@
                 <w:noProof/>
                 <w:webHidden/>
               </w:rPr>
-              <w:instrText xml:space="preserve"> PAGEREF _Toc448089164 \h </w:instrText>
+              <w:instrText xml:space="preserve"> PAGEREF _Toc448810467 \h </w:instrText>
             </w:r>
             <w:r>
               <w:rPr>
@@ -2005,7 +2021,7 @@
                 <w:noProof/>
                 <w:webHidden/>
               </w:rPr>
-              <w:t>3</w:t>
+              <w:t>4</w:t>
             </w:r>
             <w:r>
               <w:rPr>
@@ -2027,7 +2043,7 @@
               <w:lang w:eastAsia="es-MX"/>
             </w:rPr>
           </w:pPr>
-          <w:hyperlink w:anchor="_Toc448089165" w:history="1">
+          <w:hyperlink w:anchor="_Toc448810468" w:history="1">
             <w:r>
               <w:rPr>
                 <w:rStyle w:val="Hipervnculo"/>
@@ -2072,7 +2088,7 @@
                 <w:noProof/>
                 <w:webHidden/>
               </w:rPr>
-              <w:instrText xml:space="preserve"> PAGEREF _Toc448089165 \h </w:instrText>
+              <w:instrText xml:space="preserve"> PAGEREF _Toc448810468 \h </w:instrText>
             </w:r>
             <w:r>
               <w:rPr>
@@ -2114,7 +2130,7 @@
               <w:lang w:eastAsia="es-MX"/>
             </w:rPr>
           </w:pPr>
-          <w:hyperlink w:anchor="_Toc448089166" w:history="1">
+          <w:hyperlink w:anchor="_Toc448810469" w:history="1">
             <w:r>
               <w:rPr>
                 <w:rStyle w:val="Hipervnculo"/>
@@ -2160,7 +2176,7 @@
                 <w:noProof/>
                 <w:webHidden/>
               </w:rPr>
-              <w:instrText xml:space="preserve"> PAGEREF _Toc448089166 \h </w:instrText>
+              <w:instrText xml:space="preserve"> PAGEREF _Toc448810469 \h </w:instrText>
             </w:r>
             <w:r>
               <w:rPr>
@@ -2180,7 +2196,7 @@
                 <w:noProof/>
                 <w:webHidden/>
               </w:rPr>
-              <w:t>4</w:t>
+              <w:t>5</w:t>
             </w:r>
             <w:r>
               <w:rPr>
@@ -2202,7 +2218,7 @@
               <w:lang w:eastAsia="es-MX"/>
             </w:rPr>
           </w:pPr>
-          <w:hyperlink w:anchor="_Toc448089167" w:history="1">
+          <w:hyperlink w:anchor="_Toc448810470" w:history="1">
             <w:r>
               <w:rPr>
                 <w:rStyle w:val="Hipervnculo"/>
@@ -2248,7 +2264,7 @@
                 <w:noProof/>
                 <w:webHidden/>
               </w:rPr>
-              <w:instrText xml:space="preserve"> PAGEREF _Toc448089167 \h </w:instrText>
+              <w:instrText xml:space="preserve"> PAGEREF _Toc448810470 \h </w:instrText>
             </w:r>
             <w:r>
               <w:rPr>
@@ -2268,7 +2284,7 @@
                 <w:noProof/>
                 <w:webHidden/>
               </w:rPr>
-              <w:t>4</w:t>
+              <w:t>5</w:t>
             </w:r>
             <w:r>
               <w:rPr>
@@ -2293,7 +2309,7 @@
               <w:lang w:eastAsia="es-MX"/>
             </w:rPr>
           </w:pPr>
-          <w:hyperlink w:anchor="_Toc448089168" w:history="1">
+          <w:hyperlink w:anchor="_Toc448810471" w:history="1">
             <w:r>
               <w:rPr>
                 <w:rStyle w:val="Hipervnculo"/>
@@ -2337,7 +2353,7 @@
                 <w:noProof/>
                 <w:webHidden/>
               </w:rPr>
-              <w:instrText xml:space="preserve"> PAGEREF _Toc448089168 \h </w:instrText>
+              <w:instrText xml:space="preserve"> PAGEREF _Toc448810471 \h </w:instrText>
             </w:r>
             <w:r>
               <w:rPr>
@@ -2357,7 +2373,7 @@
                 <w:noProof/>
                 <w:webHidden/>
               </w:rPr>
-              <w:t>4</w:t>
+              <w:t>5</w:t>
             </w:r>
             <w:r>
               <w:rPr>
@@ -2382,7 +2398,7 @@
               <w:lang w:eastAsia="es-MX"/>
             </w:rPr>
           </w:pPr>
-          <w:hyperlink w:anchor="_Toc448089169" w:history="1">
+          <w:hyperlink w:anchor="_Toc448810472" w:history="1">
             <w:r>
               <w:rPr>
                 <w:rStyle w:val="Hipervnculo"/>
@@ -2428,7 +2444,7 @@
                 <w:noProof/>
                 <w:webHidden/>
               </w:rPr>
-              <w:instrText xml:space="preserve"> PAGEREF _Toc448089169 \h </w:instrText>
+              <w:instrText xml:space="preserve"> PAGEREF _Toc448810472 \h </w:instrText>
             </w:r>
             <w:r>
               <w:rPr>
@@ -2448,7 +2464,7 @@
                 <w:noProof/>
                 <w:webHidden/>
               </w:rPr>
-              <w:t>4</w:t>
+              <w:t>5</w:t>
             </w:r>
             <w:r>
               <w:rPr>
@@ -2473,7 +2489,7 @@
               <w:lang w:eastAsia="es-MX"/>
             </w:rPr>
           </w:pPr>
-          <w:hyperlink w:anchor="_Toc448089170" w:history="1">
+          <w:hyperlink w:anchor="_Toc448810473" w:history="1">
             <w:r>
               <w:rPr>
                 <w:rStyle w:val="Hipervnculo"/>
@@ -2519,7 +2535,7 @@
                 <w:noProof/>
                 <w:webHidden/>
               </w:rPr>
-              <w:instrText xml:space="preserve"> PAGEREF _Toc448089170 \h </w:instrText>
+              <w:instrText xml:space="preserve"> PAGEREF _Toc448810473 \h </w:instrText>
             </w:r>
             <w:r>
               <w:rPr>
@@ -2539,7 +2555,7 @@
                 <w:noProof/>
                 <w:webHidden/>
               </w:rPr>
-              <w:t>4</w:t>
+              <w:t>6</w:t>
             </w:r>
             <w:r>
               <w:rPr>
@@ -2564,7 +2580,7 @@
               <w:lang w:eastAsia="es-MX"/>
             </w:rPr>
           </w:pPr>
-          <w:hyperlink w:anchor="_Toc448089171" w:history="1">
+          <w:hyperlink w:anchor="_Toc448810474" w:history="1">
             <w:r>
               <w:rPr>
                 <w:rStyle w:val="Hipervnculo"/>
@@ -2608,7 +2624,7 @@
                 <w:noProof/>
                 <w:webHidden/>
               </w:rPr>
-              <w:instrText xml:space="preserve"> PAGEREF _Toc448089171 \h </w:instrText>
+              <w:instrText xml:space="preserve"> PAGEREF _Toc448810474 \h </w:instrText>
             </w:r>
             <w:r>
               <w:rPr>
@@ -2628,7 +2644,7 @@
                 <w:noProof/>
                 <w:webHidden/>
               </w:rPr>
-              <w:t>4</w:t>
+              <w:t>6</w:t>
             </w:r>
             <w:r>
               <w:rPr>
@@ -2653,7 +2669,7 @@
               <w:lang w:eastAsia="es-MX"/>
             </w:rPr>
           </w:pPr>
-          <w:hyperlink w:anchor="_Toc448089172" w:history="1">
+          <w:hyperlink w:anchor="_Toc448810475" w:history="1">
             <w:r>
               <w:rPr>
                 <w:rStyle w:val="Hipervnculo"/>
@@ -2699,7 +2715,7 @@
                 <w:noProof/>
                 <w:webHidden/>
               </w:rPr>
-              <w:instrText xml:space="preserve"> PAGEREF _Toc448089172 \h </w:instrText>
+              <w:instrText xml:space="preserve"> PAGEREF _Toc448810475 \h </w:instrText>
             </w:r>
             <w:r>
               <w:rPr>
@@ -2719,7 +2735,7 @@
                 <w:noProof/>
                 <w:webHidden/>
               </w:rPr>
-              <w:t>4</w:t>
+              <w:t>6</w:t>
             </w:r>
             <w:r>
               <w:rPr>
@@ -2741,7 +2757,7 @@
               <w:lang w:eastAsia="es-MX"/>
             </w:rPr>
           </w:pPr>
-          <w:hyperlink w:anchor="_Toc448089173" w:history="1">
+          <w:hyperlink w:anchor="_Toc448810476" w:history="1">
             <w:r>
               <w:rPr>
                 <w:rStyle w:val="Hipervnculo"/>
@@ -2767,7 +2783,7 @@
                 <w:rFonts w:cs="Arial"/>
                 <w:noProof/>
               </w:rPr>
-              <w:t>&lt;Diagrama de la Base de Datos&gt;</w:t>
+              <w:t>Diagrama de la Base de Datos</w:t>
             </w:r>
             <w:r>
               <w:rPr>
@@ -2788,7 +2804,7 @@
                 <w:noProof/>
                 <w:webHidden/>
               </w:rPr>
-              <w:instrText xml:space="preserve"> PAGEREF _Toc448089173 \h </w:instrText>
+              <w:instrText xml:space="preserve"> PAGEREF _Toc448810476 \h </w:instrText>
             </w:r>
             <w:r>
               <w:rPr>
@@ -2808,7 +2824,7 @@
                 <w:noProof/>
                 <w:webHidden/>
               </w:rPr>
-              <w:t>4</w:t>
+              <w:t>7</w:t>
             </w:r>
             <w:r>
               <w:rPr>
@@ -2833,7 +2849,7 @@
               <w:lang w:eastAsia="es-MX"/>
             </w:rPr>
           </w:pPr>
-          <w:hyperlink w:anchor="_Toc448089174" w:history="1">
+          <w:hyperlink w:anchor="_Toc448810477" w:history="1">
             <w:r>
               <w:rPr>
                 <w:rStyle w:val="Hipervnculo"/>
@@ -2877,7 +2893,7 @@
                 <w:noProof/>
                 <w:webHidden/>
               </w:rPr>
-              <w:instrText xml:space="preserve"> PAGEREF _Toc448089174 \h </w:instrText>
+              <w:instrText xml:space="preserve"> PAGEREF _Toc448810477 \h </w:instrText>
             </w:r>
             <w:r>
               <w:rPr>
@@ -2897,7 +2913,7 @@
                 <w:noProof/>
                 <w:webHidden/>
               </w:rPr>
-              <w:t>5</w:t>
+              <w:t>7</w:t>
             </w:r>
             <w:r>
               <w:rPr>
@@ -2922,7 +2938,7 @@
               <w:lang w:eastAsia="es-MX"/>
             </w:rPr>
           </w:pPr>
-          <w:hyperlink w:anchor="_Toc448089175" w:history="1">
+          <w:hyperlink w:anchor="_Toc448810478" w:history="1">
             <w:r>
               <w:rPr>
                 <w:rStyle w:val="Hipervnculo"/>
@@ -2968,7 +2984,7 @@
                 <w:noProof/>
                 <w:webHidden/>
               </w:rPr>
-              <w:instrText xml:space="preserve"> PAGEREF _Toc448089175 \h </w:instrText>
+              <w:instrText xml:space="preserve"> PAGEREF _Toc448810478 \h </w:instrText>
             </w:r>
             <w:r>
               <w:rPr>
@@ -2988,7 +3004,7 @@
                 <w:noProof/>
                 <w:webHidden/>
               </w:rPr>
-              <w:t>5</w:t>
+              <w:t>7</w:t>
             </w:r>
             <w:r>
               <w:rPr>
@@ -3013,7 +3029,7 @@
               <w:lang w:eastAsia="es-MX"/>
             </w:rPr>
           </w:pPr>
-          <w:hyperlink w:anchor="_Toc448089176" w:history="1">
+          <w:hyperlink w:anchor="_Toc448810479" w:history="1">
             <w:r>
               <w:rPr>
                 <w:rStyle w:val="Hipervnculo"/>
@@ -3057,7 +3073,7 @@
                 <w:noProof/>
                 <w:webHidden/>
               </w:rPr>
-              <w:instrText xml:space="preserve"> PAGEREF _Toc448089176 \h </w:instrText>
+              <w:instrText xml:space="preserve"> PAGEREF _Toc448810479 \h </w:instrText>
             </w:r>
             <w:r>
               <w:rPr>
@@ -3077,7 +3093,7 @@
                 <w:noProof/>
                 <w:webHidden/>
               </w:rPr>
-              <w:t>5</w:t>
+              <w:t>8</w:t>
             </w:r>
             <w:r>
               <w:rPr>
@@ -3102,7 +3118,7 @@
               <w:lang w:eastAsia="es-MX"/>
             </w:rPr>
           </w:pPr>
-          <w:hyperlink w:anchor="_Toc448089177" w:history="1">
+          <w:hyperlink w:anchor="_Toc448810480" w:history="1">
             <w:r>
               <w:rPr>
                 <w:rStyle w:val="Hipervnculo"/>
@@ -3147,7 +3163,7 @@
                 <w:noProof/>
                 <w:webHidden/>
               </w:rPr>
-              <w:instrText xml:space="preserve"> PAGEREF _Toc448089177 \h </w:instrText>
+              <w:instrText xml:space="preserve"> PAGEREF _Toc448810480 \h </w:instrText>
             </w:r>
             <w:r>
               <w:rPr>
@@ -3167,7 +3183,7 @@
                 <w:noProof/>
                 <w:webHidden/>
               </w:rPr>
-              <w:t>5</w:t>
+              <w:t>8</w:t>
             </w:r>
             <w:r>
               <w:rPr>
@@ -3240,7 +3256,7 @@
       </w:pPr>
       <w:bookmarkStart w:id="0" w:name="_Toc228057244"/>
       <w:bookmarkStart w:id="1" w:name="_Toc447111329"/>
-      <w:bookmarkStart w:id="2" w:name="_Toc448089156"/>
+      <w:bookmarkStart w:id="2" w:name="_Toc448810459"/>
       <w:r>
         <w:t>Representación de la Arquitectura</w:t>
       </w:r>
@@ -3529,7 +3545,7 @@
       </w:pPr>
       <w:bookmarkStart w:id="3" w:name="_Toc228057245"/>
       <w:bookmarkStart w:id="4" w:name="_Toc447111330"/>
-      <w:bookmarkStart w:id="5" w:name="_Toc448089157"/>
+      <w:bookmarkStart w:id="5" w:name="_Toc448810460"/>
       <w:r>
         <w:t>De</w:t>
       </w:r>
@@ -4096,7 +4112,7 @@
       </w:pPr>
       <w:bookmarkStart w:id="6" w:name="_Toc228057246"/>
       <w:bookmarkStart w:id="7" w:name="_Toc447111331"/>
-      <w:bookmarkStart w:id="8" w:name="_Toc448089158"/>
+      <w:bookmarkStart w:id="8" w:name="_Toc448810461"/>
       <w:r>
         <w:t>Vista Lógica</w:t>
       </w:r>
@@ -4113,7 +4129,7 @@
       </w:pPr>
       <w:bookmarkStart w:id="9" w:name="_Toc228057247"/>
       <w:bookmarkStart w:id="10" w:name="_Toc447111332"/>
-      <w:bookmarkStart w:id="11" w:name="_Toc448089159"/>
+      <w:bookmarkStart w:id="11" w:name="_Toc448810462"/>
       <w:r>
         <w:rPr>
           <w:lang w:val="es-ES"/>
@@ -4170,7 +4186,7 @@
       </w:pPr>
       <w:bookmarkStart w:id="12" w:name="_Toc228057248"/>
       <w:bookmarkStart w:id="13" w:name="_Toc447111333"/>
-      <w:bookmarkStart w:id="14" w:name="_Toc448089160"/>
+      <w:bookmarkStart w:id="14" w:name="_Toc448810463"/>
       <w:r>
         <w:t>Paquetes de la arquitectura</w:t>
       </w:r>
@@ -4191,7 +4207,7 @@
         </w:rPr>
         <w:lastRenderedPageBreak/>
         <w:drawing>
-          <wp:inline distT="0" distB="0" distL="0" distR="0" wp14:anchorId="3180BE64" wp14:editId="3314C95C">
+          <wp:inline distT="0" distB="0" distL="0" distR="0" wp14:anchorId="1BDBBFBB" wp14:editId="58571E6E">
             <wp:extent cx="5612130" cy="1895475"/>
             <wp:effectExtent l="0" t="0" r="0" b="0"/>
             <wp:docPr id="2" name="Imagen 2"/>
@@ -4240,7 +4256,7 @@
           <w:rFonts w:cs="Arial"/>
         </w:rPr>
       </w:pPr>
-      <w:bookmarkStart w:id="15" w:name="_Toc448089161"/>
+      <w:bookmarkStart w:id="15" w:name="_Toc448810464"/>
       <w:r>
         <w:rPr>
           <w:rFonts w:cs="Arial"/>
@@ -4312,7 +4328,7 @@
           <w:lang w:eastAsia="es-MX"/>
         </w:rPr>
         <w:drawing>
-          <wp:inline distT="0" distB="0" distL="0" distR="0" wp14:anchorId="3F7DAFC1" wp14:editId="53CC5714">
+          <wp:inline distT="0" distB="0" distL="0" distR="0" wp14:anchorId="21375654" wp14:editId="62F78B5D">
             <wp:extent cx="5612130" cy="4128135"/>
             <wp:effectExtent l="0" t="0" r="0" b="0"/>
             <wp:docPr id="5" name="Imagen 5"/>
@@ -4384,7 +4400,7 @@
           <w:lang w:val="es-ES"/>
         </w:rPr>
       </w:pPr>
-      <w:bookmarkStart w:id="16" w:name="_Toc448089162"/>
+      <w:bookmarkStart w:id="16" w:name="_Toc448810465"/>
       <w:r>
         <w:rPr>
           <w:lang w:val="es-ES"/>
@@ -4432,7 +4448,7 @@
           <w:lang w:eastAsia="es-MX"/>
         </w:rPr>
         <w:drawing>
-          <wp:inline distT="0" distB="0" distL="0" distR="0" wp14:anchorId="61357D8B" wp14:editId="5C1E312F">
+          <wp:inline distT="0" distB="0" distL="0" distR="0" wp14:anchorId="4DAA4720" wp14:editId="18777663">
             <wp:extent cx="5612130" cy="3132455"/>
             <wp:effectExtent l="0" t="0" r="0" b="0"/>
             <wp:docPr id="6" name="Imagen 6"/>
@@ -4488,7 +4504,7 @@
           <w:lang w:val="es-ES"/>
         </w:rPr>
       </w:pPr>
-      <w:bookmarkStart w:id="17" w:name="_Toc448089163"/>
+      <w:bookmarkStart w:id="17" w:name="_Toc448810466"/>
       <w:r>
         <w:rPr>
           <w:lang w:val="es-ES"/>
@@ -4536,7 +4552,7 @@
           <w:lang w:eastAsia="es-MX"/>
         </w:rPr>
         <w:drawing>
-          <wp:inline distT="0" distB="0" distL="0" distR="0" wp14:anchorId="0D51C34D" wp14:editId="14BE11AE">
+          <wp:inline distT="0" distB="0" distL="0" distR="0" wp14:anchorId="3A056CB0" wp14:editId="7D2762AB">
             <wp:extent cx="5612130" cy="2340864"/>
             <wp:effectExtent l="0" t="0" r="0" b="2540"/>
             <wp:docPr id="7" name="Imagen 7"/>
@@ -4607,8 +4623,6 @@
           <w:lang w:val="es-ES"/>
         </w:rPr>
       </w:pPr>
-      <w:bookmarkStart w:id="18" w:name="_GoBack"/>
-      <w:bookmarkEnd w:id="18"/>
     </w:p>
     <w:p>
       <w:pPr>
@@ -4617,9 +4631,9 @@
           <w:lang w:val="es-ES"/>
         </w:rPr>
       </w:pPr>
-      <w:bookmarkStart w:id="19" w:name="_Toc228057286"/>
-      <w:bookmarkStart w:id="20" w:name="_Toc447111335"/>
-      <w:bookmarkStart w:id="21" w:name="_Toc448089164"/>
+      <w:bookmarkStart w:id="18" w:name="_Toc228057286"/>
+      <w:bookmarkStart w:id="19" w:name="_Toc447111335"/>
+      <w:bookmarkStart w:id="20" w:name="_Toc448810467"/>
       <w:r>
         <w:rPr>
           <w:lang w:val="es-ES"/>
@@ -4632,81 +4646,49 @@
         </w:rPr>
         <w:t>las clases</w:t>
       </w:r>
+      <w:bookmarkEnd w:id="18"/>
       <w:bookmarkEnd w:id="19"/>
       <w:bookmarkEnd w:id="20"/>
-      <w:bookmarkEnd w:id="21"/>
     </w:p>
     <w:p>
       <w:pPr>
-        <w:pStyle w:val="InfoBlue"/>
-        <w:rPr>
-          <w:lang w:val="es-ES"/>
-        </w:rPr>
-      </w:pPr>
-      <w:r>
-        <w:rPr>
-          <w:lang w:val="es-ES"/>
-        </w:rPr>
-        <w:t xml:space="preserve"> [Esta </w:t>
-      </w:r>
-      <w:r>
-        <w:rPr>
-          <w:lang w:val="es-ES"/>
-        </w:rPr>
-        <w:t xml:space="preserve">sección </w:t>
-      </w:r>
-      <w:r>
-        <w:rPr>
-          <w:lang w:val="es-ES"/>
-        </w:rPr>
-        <w:t>contendrá los diagramas que describen el comportamiento estático del sistema y los tipos de relaciones existentes entre las clases. Se generará un diagrama de clases por cada paquete que contenga el sistema</w:t>
-      </w:r>
-      <w:r>
-        <w:rPr>
-          <w:lang w:val="es-ES"/>
-        </w:rPr>
-        <w:t xml:space="preserve">. </w:t>
+        <w:rPr>
+          <w:lang w:val="es-ES"/>
+        </w:rPr>
+      </w:pPr>
+      <w:r>
+        <w:rPr>
+          <w:lang w:val="es-ES"/>
+        </w:rPr>
+        <w:t>A continuación, se presentan los diagramas para representar las clases de interfaz (vistas o pantallas que se presentarán al usuario), de entidad (forma en que se almacenará y recuperará la información) y de control (indican la lógica del sistema).</w:t>
       </w:r>
     </w:p>
     <w:p>
       <w:pPr>
-        <w:pStyle w:val="InfoBlue"/>
-        <w:rPr>
-          <w:lang w:val="es-ES"/>
-        </w:rPr>
-      </w:pPr>
-      <w:r>
-        <w:rPr>
-          <w:lang w:val="es-ES"/>
-        </w:rPr>
-        <w:t>Para generar el documento, es conveniente como primer paso identificar qué clases será necesario crear para que el sistema cumpla con los requerimientos establecidos, esto se realizará revisando cada caso de uso identificando qué necesidades cubre cada uno de éstos y con ello decidir qué clases cumplirán con ese trabajo</w:t>
-      </w:r>
-      <w:r>
-        <w:rPr>
-          <w:lang w:val="es-ES"/>
-        </w:rPr>
-        <w:t>.</w:t>
-      </w:r>
-      <w:r>
-        <w:rPr>
-          <w:lang w:val="es-ES"/>
-        </w:rPr>
-        <w:t>]</w:t>
+        <w:rPr>
+          <w:lang w:val="es-ES"/>
+        </w:rPr>
+      </w:pPr>
+      <w:r>
+        <w:rPr>
+          <w:lang w:val="es-ES"/>
+        </w:rPr>
+        <w:t> </w:t>
       </w:r>
     </w:p>
     <w:p>
       <w:pPr>
         <w:pStyle w:val="Ttulo3"/>
       </w:pPr>
-      <w:bookmarkStart w:id="22" w:name="_Toc228057287"/>
-      <w:bookmarkStart w:id="23" w:name="_Toc447111336"/>
-      <w:bookmarkStart w:id="24" w:name="_Toc448089165"/>
+      <w:bookmarkStart w:id="21" w:name="_Toc228057287"/>
+      <w:bookmarkStart w:id="22" w:name="_Toc447111336"/>
+      <w:bookmarkStart w:id="23" w:name="_Toc448810468"/>
       <w:r>
         <w:t>Clases de Interfaz</w:t>
       </w:r>
+      <w:bookmarkEnd w:id="21"/>
       <w:bookmarkEnd w:id="22"/>
       <w:bookmarkEnd w:id="23"/>
-      <w:bookmarkEnd w:id="24"/>
     </w:p>
     <w:p>
       <w:pPr>
@@ -4717,9 +4699,57 @@
       </w:pPr>
       <w:r>
         <w:rPr>
-          <w:lang w:val="es-ES"/>
-        </w:rPr>
-        <w:t>[.]</w:t>
+          <w:noProof/>
+          <w:lang w:eastAsia="es-MX"/>
+        </w:rPr>
+        <w:drawing>
+          <wp:inline distT="0" distB="0" distL="0" distR="0" wp14:anchorId="6B0125F1" wp14:editId="26197714">
+            <wp:extent cx="4606119" cy="5410515"/>
+            <wp:effectExtent l="0" t="0" r="4445" b="0"/>
+            <wp:docPr id="8" name="Imagen 8"/>
+            <wp:cNvGraphicFramePr>
+              <a:graphicFrameLocks xmlns:a="http://schemas.openxmlformats.org/drawingml/2006/main" noChangeAspect="1"/>
+            </wp:cNvGraphicFramePr>
+            <a:graphic xmlns:a="http://schemas.openxmlformats.org/drawingml/2006/main">
+              <a:graphicData uri="http://schemas.openxmlformats.org/drawingml/2006/picture">
+                <pic:pic xmlns:pic="http://schemas.openxmlformats.org/drawingml/2006/picture">
+                  <pic:nvPicPr>
+                    <pic:cNvPr id="8" name="clasesInterfaz.png"/>
+                    <pic:cNvPicPr/>
+                  </pic:nvPicPr>
+                  <pic:blipFill rotWithShape="1">
+                    <a:blip r:embed="rId19">
+                      <a:extLst>
+                        <a:ext uri="{28A0092B-C50C-407E-A947-70E740481C1C}">
+                          <a14:useLocalDpi xmlns:a14="http://schemas.microsoft.com/office/drawing/2010/main" val="0"/>
+                        </a:ext>
+                      </a:extLst>
+                    </a:blip>
+                    <a:srcRect l="8877" r="9036" b="15975"/>
+                    <a:stretch/>
+                  </pic:blipFill>
+                  <pic:spPr bwMode="auto">
+                    <a:xfrm>
+                      <a:off x="0" y="0"/>
+                      <a:ext cx="4606820" cy="5411338"/>
+                    </a:xfrm>
+                    <a:prstGeom prst="rect">
+                      <a:avLst/>
+                    </a:prstGeom>
+                    <a:ln>
+                      <a:noFill/>
+                    </a:ln>
+                    <a:extLst>
+                      <a:ext uri="{53640926-AAD7-44D8-BBD7-CCE9431645EC}">
+                        <a14:shadowObscured xmlns:a14="http://schemas.microsoft.com/office/drawing/2010/main"/>
+                      </a:ext>
+                    </a:extLst>
+                  </pic:spPr>
+                </pic:pic>
+              </a:graphicData>
+            </a:graphic>
+          </wp:inline>
+        </w:drawing>
       </w:r>
     </w:p>
     <w:p>
@@ -4729,18 +4759,19 @@
           <w:lang w:val="es-ES"/>
         </w:rPr>
       </w:pPr>
-      <w:bookmarkStart w:id="25" w:name="_Toc228057288"/>
-      <w:bookmarkStart w:id="26" w:name="_Toc447111337"/>
-      <w:bookmarkStart w:id="27" w:name="_Toc448089166"/>
-      <w:r>
-        <w:rPr>
-          <w:lang w:val="es-ES"/>
-        </w:rPr>
+      <w:bookmarkStart w:id="24" w:name="_Toc228057288"/>
+      <w:bookmarkStart w:id="25" w:name="_Toc447111337"/>
+      <w:bookmarkStart w:id="26" w:name="_Toc448810469"/>
+      <w:r>
+        <w:rPr>
+          <w:lang w:val="es-ES"/>
+        </w:rPr>
+        <w:lastRenderedPageBreak/>
         <w:t>Clases de entidad</w:t>
       </w:r>
+      <w:bookmarkEnd w:id="24"/>
       <w:bookmarkEnd w:id="25"/>
       <w:bookmarkEnd w:id="26"/>
-      <w:bookmarkEnd w:id="27"/>
     </w:p>
     <w:p>
       <w:pPr>
@@ -4751,15 +4782,57 @@
       </w:pPr>
       <w:r>
         <w:rPr>
-          <w:lang w:val="es-ES"/>
-        </w:rPr>
-        <w:t>[.</w:t>
-      </w:r>
-      <w:r>
-        <w:rPr>
-          <w:lang w:val="es-ES"/>
-        </w:rPr>
-        <w:t>]</w:t>
+          <w:noProof/>
+          <w:lang w:eastAsia="es-MX"/>
+        </w:rPr>
+        <w:drawing>
+          <wp:inline distT="0" distB="0" distL="0" distR="0" wp14:anchorId="39F9FCBA" wp14:editId="466149D4">
+            <wp:extent cx="5062931" cy="2429301"/>
+            <wp:effectExtent l="0" t="0" r="4445" b="9525"/>
+            <wp:docPr id="11" name="Imagen 11"/>
+            <wp:cNvGraphicFramePr>
+              <a:graphicFrameLocks xmlns:a="http://schemas.openxmlformats.org/drawingml/2006/main" noChangeAspect="1"/>
+            </wp:cNvGraphicFramePr>
+            <a:graphic xmlns:a="http://schemas.openxmlformats.org/drawingml/2006/main">
+              <a:graphicData uri="http://schemas.openxmlformats.org/drawingml/2006/picture">
+                <pic:pic xmlns:pic="http://schemas.openxmlformats.org/drawingml/2006/picture">
+                  <pic:nvPicPr>
+                    <pic:cNvPr id="11" name="clasesModelo.png"/>
+                    <pic:cNvPicPr/>
+                  </pic:nvPicPr>
+                  <pic:blipFill rotWithShape="1">
+                    <a:blip r:embed="rId20">
+                      <a:extLst>
+                        <a:ext uri="{28A0092B-C50C-407E-A947-70E740481C1C}">
+                          <a14:useLocalDpi xmlns:a14="http://schemas.microsoft.com/office/drawing/2010/main" val="0"/>
+                        </a:ext>
+                      </a:extLst>
+                    </a:blip>
+                    <a:srcRect l="4621" t="4772" r="5159" b="14324"/>
+                    <a:stretch/>
+                  </pic:blipFill>
+                  <pic:spPr bwMode="auto">
+                    <a:xfrm>
+                      <a:off x="0" y="0"/>
+                      <a:ext cx="5063301" cy="2429479"/>
+                    </a:xfrm>
+                    <a:prstGeom prst="rect">
+                      <a:avLst/>
+                    </a:prstGeom>
+                    <a:ln>
+                      <a:noFill/>
+                    </a:ln>
+                    <a:extLst>
+                      <a:ext uri="{53640926-AAD7-44D8-BBD7-CCE9431645EC}">
+                        <a14:shadowObscured xmlns:a14="http://schemas.microsoft.com/office/drawing/2010/main"/>
+                      </a:ext>
+                    </a:extLst>
+                  </pic:spPr>
+                </pic:pic>
+              </a:graphicData>
+            </a:graphic>
+          </wp:inline>
+        </w:drawing>
       </w:r>
     </w:p>
     <w:p>
@@ -4769,55 +4842,99 @@
           <w:lang w:val="es-ES"/>
         </w:rPr>
       </w:pPr>
-      <w:bookmarkStart w:id="28" w:name="_Toc228057289"/>
-      <w:bookmarkStart w:id="29" w:name="_Toc447111338"/>
-      <w:bookmarkStart w:id="30" w:name="_Toc448089167"/>
+      <w:bookmarkStart w:id="27" w:name="_Toc228057289"/>
+      <w:bookmarkStart w:id="28" w:name="_Toc447111338"/>
+      <w:bookmarkStart w:id="29" w:name="_Toc448810470"/>
       <w:r>
         <w:rPr>
           <w:lang w:val="es-ES"/>
         </w:rPr>
         <w:t>Clases de control</w:t>
       </w:r>
+      <w:bookmarkEnd w:id="27"/>
       <w:bookmarkEnd w:id="28"/>
       <w:bookmarkEnd w:id="29"/>
-      <w:bookmarkEnd w:id="30"/>
     </w:p>
     <w:p>
       <w:pPr>
         <w:pStyle w:val="Textoindependiente"/>
-      </w:pPr>
-      <w:r>
-        <w:rPr>
-          <w:lang w:val="es-ES"/>
-        </w:rPr>
-        <w:t>[</w:t>
-      </w:r>
-      <w:r>
-        <w:rPr>
-          <w:lang w:val="es-ES"/>
-        </w:rPr>
-        <w:t>.</w:t>
-      </w:r>
-      <w:r>
-        <w:rPr>
-          <w:lang w:val="es-ES"/>
-        </w:rPr>
-        <w:t>]</w:t>
+        <w:rPr>
+          <w:lang w:val="es-ES"/>
+        </w:rPr>
+      </w:pPr>
+      <w:r>
+        <w:rPr>
+          <w:noProof/>
+          <w:lang w:eastAsia="es-MX"/>
+        </w:rPr>
+        <w:drawing>
+          <wp:inline distT="0" distB="0" distL="0" distR="0" wp14:anchorId="1D5A3730" wp14:editId="2903F8DE">
+            <wp:extent cx="4611919" cy="2108579"/>
+            <wp:effectExtent l="0" t="0" r="0" b="6350"/>
+            <wp:docPr id="10" name="Imagen 10"/>
+            <wp:cNvGraphicFramePr>
+              <a:graphicFrameLocks xmlns:a="http://schemas.openxmlformats.org/drawingml/2006/main" noChangeAspect="1"/>
+            </wp:cNvGraphicFramePr>
+            <a:graphic xmlns:a="http://schemas.openxmlformats.org/drawingml/2006/main">
+              <a:graphicData uri="http://schemas.openxmlformats.org/drawingml/2006/picture">
+                <pic:pic xmlns:pic="http://schemas.openxmlformats.org/drawingml/2006/picture">
+                  <pic:nvPicPr>
+                    <pic:cNvPr id="10" name="clasesControlador.png"/>
+                    <pic:cNvPicPr/>
+                  </pic:nvPicPr>
+                  <pic:blipFill rotWithShape="1">
+                    <a:blip r:embed="rId21">
+                      <a:extLst>
+                        <a:ext uri="{28A0092B-C50C-407E-A947-70E740481C1C}">
+                          <a14:useLocalDpi xmlns:a14="http://schemas.microsoft.com/office/drawing/2010/main" val="0"/>
+                        </a:ext>
+                      </a:extLst>
+                    </a:blip>
+                    <a:srcRect l="9243" t="8535" r="8564" b="23821"/>
+                    <a:stretch/>
+                  </pic:blipFill>
+                  <pic:spPr bwMode="auto">
+                    <a:xfrm>
+                      <a:off x="0" y="0"/>
+                      <a:ext cx="4612839" cy="2109000"/>
+                    </a:xfrm>
+                    <a:prstGeom prst="rect">
+                      <a:avLst/>
+                    </a:prstGeom>
+                    <a:ln>
+                      <a:noFill/>
+                    </a:ln>
+                    <a:extLst>
+                      <a:ext uri="{53640926-AAD7-44D8-BBD7-CCE9431645EC}">
+                        <a14:shadowObscured xmlns:a14="http://schemas.microsoft.com/office/drawing/2010/main"/>
+                      </a:ext>
+                    </a:extLst>
+                  </pic:spPr>
+                </pic:pic>
+              </a:graphicData>
+            </a:graphic>
+          </wp:inline>
+        </w:drawing>
       </w:r>
     </w:p>
     <w:p>
       <w:pPr>
+        <w:pStyle w:val="Textoindependiente"/>
+      </w:pPr>
+    </w:p>
+    <w:p>
+      <w:pPr>
         <w:pStyle w:val="Ttulo1"/>
       </w:pPr>
-      <w:bookmarkStart w:id="31" w:name="_Toc228057254"/>
-      <w:bookmarkStart w:id="32" w:name="_Toc447111339"/>
-      <w:bookmarkStart w:id="33" w:name="_Toc448089168"/>
+      <w:bookmarkStart w:id="30" w:name="_Toc228057254"/>
+      <w:bookmarkStart w:id="31" w:name="_Toc447111339"/>
+      <w:bookmarkStart w:id="32" w:name="_Toc448810471"/>
       <w:r>
         <w:t>Vista de Despliegue</w:t>
       </w:r>
+      <w:bookmarkEnd w:id="30"/>
       <w:bookmarkEnd w:id="31"/>
       <w:bookmarkEnd w:id="32"/>
-      <w:bookmarkEnd w:id="33"/>
     </w:p>
     <w:p>
       <w:pPr>
@@ -4826,18 +4943,18 @@
           <w:lang w:val="es-ES"/>
         </w:rPr>
       </w:pPr>
-      <w:bookmarkStart w:id="34" w:name="_Toc228057255"/>
-      <w:bookmarkStart w:id="35" w:name="_Toc447111340"/>
-      <w:bookmarkStart w:id="36" w:name="_Toc448089169"/>
+      <w:bookmarkStart w:id="33" w:name="_Toc228057255"/>
+      <w:bookmarkStart w:id="34" w:name="_Toc447111340"/>
+      <w:bookmarkStart w:id="35" w:name="_Toc448810472"/>
       <w:r>
         <w:rPr>
           <w:lang w:val="es-ES"/>
         </w:rPr>
         <w:t>Descripción</w:t>
       </w:r>
+      <w:bookmarkEnd w:id="33"/>
       <w:bookmarkEnd w:id="34"/>
       <w:bookmarkEnd w:id="35"/>
-      <w:bookmarkEnd w:id="36"/>
     </w:p>
     <w:p>
       <w:pPr>
@@ -4907,18 +5024,19 @@
           <w:lang w:val="es-ES"/>
         </w:rPr>
       </w:pPr>
-      <w:bookmarkStart w:id="37" w:name="_Toc228057256"/>
-      <w:bookmarkStart w:id="38" w:name="_Toc447111341"/>
-      <w:bookmarkStart w:id="39" w:name="_Toc448089170"/>
-      <w:r>
-        <w:rPr>
-          <w:lang w:val="es-ES"/>
-        </w:rPr>
+      <w:bookmarkStart w:id="36" w:name="_Toc228057256"/>
+      <w:bookmarkStart w:id="37" w:name="_Toc447111341"/>
+      <w:bookmarkStart w:id="38" w:name="_Toc448810473"/>
+      <w:r>
+        <w:rPr>
+          <w:lang w:val="es-ES"/>
+        </w:rPr>
+        <w:lastRenderedPageBreak/>
         <w:t>Modelo de despliegue</w:t>
       </w:r>
+      <w:bookmarkEnd w:id="36"/>
       <w:bookmarkEnd w:id="37"/>
       <w:bookmarkEnd w:id="38"/>
-      <w:bookmarkEnd w:id="39"/>
     </w:p>
     <w:p>
       <w:pPr>
@@ -4936,7 +5054,7 @@
           <w:lang w:eastAsia="es-MX"/>
         </w:rPr>
         <w:drawing>
-          <wp:inline distT="0" distB="0" distL="0" distR="0" wp14:anchorId="5AB8F63C" wp14:editId="04CB3437">
+          <wp:inline distT="0" distB="0" distL="0" distR="0" wp14:anchorId="186F1A9E" wp14:editId="795CDB30">
             <wp:extent cx="4400550" cy="2055382"/>
             <wp:effectExtent l="0" t="0" r="0" b="0"/>
             <wp:docPr id="3" name="Imagen 3"/>
@@ -4951,7 +5069,7 @@
                     <pic:cNvPicPr/>
                   </pic:nvPicPr>
                   <pic:blipFill>
-                    <a:blip r:embed="rId19">
+                    <a:blip r:embed="rId22">
                       <a:extLst>
                         <a:ext uri="{28A0092B-C50C-407E-A947-70E740481C1C}">
                           <a14:useLocalDpi xmlns:a14="http://schemas.microsoft.com/office/drawing/2010/main" val="0"/>
@@ -4990,15 +5108,15 @@
       <w:pPr>
         <w:pStyle w:val="Ttulo1"/>
       </w:pPr>
-      <w:bookmarkStart w:id="40" w:name="_Toc228057257"/>
-      <w:bookmarkStart w:id="41" w:name="_Toc447111342"/>
-      <w:bookmarkStart w:id="42" w:name="_Toc448089171"/>
+      <w:bookmarkStart w:id="39" w:name="_Toc228057257"/>
+      <w:bookmarkStart w:id="40" w:name="_Toc447111342"/>
+      <w:bookmarkStart w:id="41" w:name="_Toc448810474"/>
       <w:r>
         <w:t>Vista de Datos</w:t>
       </w:r>
+      <w:bookmarkEnd w:id="39"/>
       <w:bookmarkEnd w:id="40"/>
       <w:bookmarkEnd w:id="41"/>
-      <w:bookmarkEnd w:id="42"/>
     </w:p>
     <w:p>
       <w:pPr>
@@ -5007,65 +5125,49 @@
           <w:lang w:val="es-ES"/>
         </w:rPr>
       </w:pPr>
-      <w:bookmarkStart w:id="43" w:name="_Toc228057258"/>
-      <w:bookmarkStart w:id="44" w:name="_Toc447111343"/>
-      <w:bookmarkStart w:id="45" w:name="_Toc448089172"/>
+      <w:bookmarkStart w:id="42" w:name="_Toc228057258"/>
+      <w:bookmarkStart w:id="43" w:name="_Toc447111343"/>
+      <w:bookmarkStart w:id="44" w:name="_Toc448810475"/>
       <w:r>
         <w:rPr>
           <w:lang w:val="es-ES"/>
         </w:rPr>
         <w:t>Descripción</w:t>
       </w:r>
+      <w:bookmarkEnd w:id="42"/>
       <w:bookmarkEnd w:id="43"/>
       <w:bookmarkEnd w:id="44"/>
+    </w:p>
+    <w:p>
+      <w:pPr>
+        <w:pStyle w:val="InfoBlue"/>
+        <w:rPr>
+          <w:i w:val="0"/>
+          <w:color w:val="auto"/>
+          <w:lang w:val="es-ES"/>
+        </w:rPr>
+      </w:pPr>
+      <w:r>
+        <w:rPr>
+          <w:i w:val="0"/>
+          <w:color w:val="auto"/>
+          <w:lang w:val="es-ES"/>
+        </w:rPr>
+        <w:t>En esta sección se presenta el modelo entidad relación que define la base de datos donde se almacenará la información.</w:t>
+      </w:r>
+    </w:p>
+    <w:p>
+      <w:pPr>
+        <w:pStyle w:val="Textoindependiente"/>
+        <w:rPr>
+          <w:lang w:val="es-ES"/>
+        </w:rPr>
+      </w:pPr>
+      <w:bookmarkStart w:id="45" w:name="_GoBack"/>
       <w:bookmarkEnd w:id="45"/>
     </w:p>
     <w:p>
       <w:pPr>
-        <w:pStyle w:val="InfoBlue"/>
-        <w:rPr>
-          <w:lang w:val="es-ES"/>
-        </w:rPr>
-      </w:pPr>
-      <w:r>
-        <w:rPr>
-          <w:lang w:val="es-ES"/>
-        </w:rPr>
-        <w:t> [</w:t>
-      </w:r>
-      <w:r>
-        <w:rPr>
-          <w:lang w:val="es-ES"/>
-        </w:rPr>
-        <w:t>Debe incluirse u</w:t>
-      </w:r>
-      <w:r>
-        <w:rPr>
-          <w:lang w:val="es-ES"/>
-        </w:rPr>
-        <w:t>na descripción del</w:t>
-      </w:r>
-      <w:r>
-        <w:rPr>
-          <w:lang w:val="es-ES"/>
-        </w:rPr>
-        <w:t xml:space="preserve"> mecanismo </w:t>
-      </w:r>
-      <w:r>
-        <w:rPr>
-          <w:lang w:val="es-ES"/>
-        </w:rPr>
-        <w:t>de almacenamiento de datos del sistema. Esta sección es opcional, si hay poca o ninguna persistente de datos, o la traducción entre el modelo de diseño y el modelo de datos es trivial</w:t>
-      </w:r>
-      <w:r>
-        <w:rPr>
-          <w:lang w:val="es-ES"/>
-        </w:rPr>
-        <w:t>.]</w:t>
-      </w:r>
-    </w:p>
-    <w:p>
-      <w:pPr>
         <w:pStyle w:val="Ttulo3"/>
         <w:rPr>
           <w:rFonts w:cs="Arial"/>
@@ -5073,31 +5175,74 @@
       </w:pPr>
       <w:bookmarkStart w:id="46" w:name="_Toc228057259"/>
       <w:bookmarkStart w:id="47" w:name="_Toc447111344"/>
-      <w:bookmarkStart w:id="48" w:name="_Toc448089173"/>
+      <w:bookmarkStart w:id="48" w:name="_Toc448810476"/>
       <w:r>
         <w:rPr>
           <w:rFonts w:cs="Arial"/>
         </w:rPr>
         <w:lastRenderedPageBreak/>
-        <w:t>&lt;Diagrama de la Base de Datos</w:t>
-      </w:r>
-      <w:r>
-        <w:rPr>
-          <w:rFonts w:cs="Arial"/>
-        </w:rPr>
-        <w:t>&gt;</w:t>
+        <w:t>Diagrama de la Base de Datos</w:t>
       </w:r>
       <w:bookmarkEnd w:id="46"/>
       <w:bookmarkEnd w:id="47"/>
       <w:bookmarkEnd w:id="48"/>
     </w:p>
+    <w:p>
+      <w:r>
+        <w:rPr>
+          <w:noProof/>
+          <w:lang w:eastAsia="es-MX"/>
+        </w:rPr>
+        <w:drawing>
+          <wp:inline distT="0" distB="0" distL="0" distR="0" wp14:anchorId="7A51BEB0" wp14:editId="2D0D68B0">
+            <wp:extent cx="5612130" cy="4328160"/>
+            <wp:effectExtent l="0" t="0" r="7620" b="0"/>
+            <wp:docPr id="12" name="Imagen 12"/>
+            <wp:cNvGraphicFramePr>
+              <a:graphicFrameLocks xmlns:a="http://schemas.openxmlformats.org/drawingml/2006/main" noChangeAspect="1"/>
+            </wp:cNvGraphicFramePr>
+            <a:graphic xmlns:a="http://schemas.openxmlformats.org/drawingml/2006/main">
+              <a:graphicData uri="http://schemas.openxmlformats.org/drawingml/2006/picture">
+                <pic:pic xmlns:pic="http://schemas.openxmlformats.org/drawingml/2006/picture">
+                  <pic:nvPicPr>
+                    <pic:cNvPr id="12" name="modeloER.png"/>
+                    <pic:cNvPicPr/>
+                  </pic:nvPicPr>
+                  <pic:blipFill>
+                    <a:blip r:embed="rId23">
+                      <a:extLst>
+                        <a:ext uri="{28A0092B-C50C-407E-A947-70E740481C1C}">
+                          <a14:useLocalDpi xmlns:a14="http://schemas.microsoft.com/office/drawing/2010/main" val="0"/>
+                        </a:ext>
+                      </a:extLst>
+                    </a:blip>
+                    <a:stretch>
+                      <a:fillRect/>
+                    </a:stretch>
+                  </pic:blipFill>
+                  <pic:spPr>
+                    <a:xfrm>
+                      <a:off x="0" y="0"/>
+                      <a:ext cx="5612130" cy="4328160"/>
+                    </a:xfrm>
+                    <a:prstGeom prst="rect">
+                      <a:avLst/>
+                    </a:prstGeom>
+                  </pic:spPr>
+                </pic:pic>
+              </a:graphicData>
+            </a:graphic>
+          </wp:inline>
+        </w:drawing>
+      </w:r>
+    </w:p>
     <w:p/>
     <w:p>
       <w:pPr>
         <w:pStyle w:val="Ttulo1"/>
       </w:pPr>
       <w:bookmarkStart w:id="49" w:name="_Toc447111345"/>
-      <w:bookmarkStart w:id="50" w:name="_Toc448089174"/>
+      <w:bookmarkStart w:id="50" w:name="_Toc448810477"/>
       <w:r>
         <w:t>Vista Dinámica</w:t>
       </w:r>
@@ -5112,7 +5257,7 @@
         </w:rPr>
       </w:pPr>
       <w:bookmarkStart w:id="51" w:name="_Toc447111346"/>
-      <w:bookmarkStart w:id="52" w:name="_Toc448089175"/>
+      <w:bookmarkStart w:id="52" w:name="_Toc448810478"/>
       <w:r>
         <w:rPr>
           <w:lang w:val="es-ES"/>
@@ -5214,8 +5359,9 @@
       </w:pPr>
       <w:bookmarkStart w:id="53" w:name="_Toc228057291"/>
       <w:bookmarkStart w:id="54" w:name="_Toc447111347"/>
-      <w:bookmarkStart w:id="55" w:name="_Toc448089176"/>
-      <w:r>
+      <w:bookmarkStart w:id="55" w:name="_Toc448810479"/>
+      <w:r>
+        <w:lastRenderedPageBreak/>
         <w:t xml:space="preserve">Diagramas de </w:t>
       </w:r>
       <w:bookmarkEnd w:id="53"/>
@@ -5265,7 +5411,7 @@
       </w:pPr>
       <w:bookmarkStart w:id="56" w:name="_Toc228057292"/>
       <w:bookmarkStart w:id="57" w:name="_Toc447111348"/>
-      <w:bookmarkStart w:id="58" w:name="_Toc448089177"/>
+      <w:bookmarkStart w:id="58" w:name="_Toc448810480"/>
       <w:r>
         <w:rPr>
           <w:lang w:val="es-ES"/>
@@ -5317,7 +5463,7 @@
       </w:pPr>
     </w:p>
     <w:sectPr>
-      <w:footerReference w:type="first" r:id="rId20"/>
+      <w:footerReference w:type="first" r:id="rId24"/>
       <w:pgSz w:w="12240" w:h="15840"/>
       <w:pgMar w:top="1417" w:right="1701" w:bottom="1417" w:left="1701" w:header="709" w:footer="709" w:gutter="0"/>
       <w:pgNumType w:start="1"/>
@@ -5353,7 +5499,6 @@
   <w:p>
     <w:pPr>
       <w:pStyle w:val="Piedepgina"/>
-      <w:jc w:val="center"/>
     </w:pPr>
   </w:p>
   <w:p>
@@ -5474,7 +5619,7 @@
         <w:lang w:eastAsia="es-MX"/>
       </w:rPr>
       <w:drawing>
-        <wp:inline distT="0" distB="0" distL="0" distR="0" wp14:anchorId="29C35C83" wp14:editId="46C0D825">
+        <wp:inline distT="0" distB="0" distL="0" distR="0" wp14:anchorId="0DAA50F5" wp14:editId="59F0802C">
           <wp:extent cx="609600" cy="676275"/>
           <wp:effectExtent l="0" t="0" r="0" b="0"/>
           <wp:docPr id="1" name="Imagen 1" descr="escudo_unam"/>
@@ -9750,7 +9895,7 @@
   <CompanyAddress/>
   <CompanyPhone/>
   <CompanyFax/>
-  <CompanyEmail>4 de abril de 2016</CompanyEmail>
+  <CompanyEmail>18 de abril de 2016</CompanyEmail>
 </CoverPageProperties>
 </file>
 
@@ -9767,7 +9912,7 @@
 </file>
 
 <file path=customXml/itemProps2.xml><?xml version="1.0" encoding="utf-8"?>
-<ds:datastoreItem xmlns:ds="http://schemas.openxmlformats.org/officeDocument/2006/customXml" ds:itemID="{F46DFF4B-34C7-4035-9870-042C61A8C921}">
+<ds:datastoreItem xmlns:ds="http://schemas.openxmlformats.org/officeDocument/2006/customXml" ds:itemID="{AC3B8D1F-1CA7-4532-9765-EA984C4AA0E9}">
   <ds:schemaRefs>
     <ds:schemaRef ds:uri="http://schemas.openxmlformats.org/officeDocument/2006/bibliography"/>
   </ds:schemaRefs>

</xml_diff>

<commit_message>
Diseño de software versión 1.1 se realizaron correcciones menos a la primer revisión por pares.
</commit_message>
<xml_diff>
--- a/Documento de disenio/Documento de Diseño de Software.docx
+++ b/Documento de disenio/Documento de Diseño de Software.docx
@@ -858,7 +858,16 @@
                                         <w:sz w:val="64"/>
                                         <w:szCs w:val="64"/>
                                       </w:rPr>
-                                      <w:t>Documento de diseño</w:t>
+                                      <w:t>diseño</w:t>
+                                    </w:r>
+                                    <w:r>
+                                      <w:rPr>
+                                        <w:caps/>
+                                        <w:color w:val="5B9BD5" w:themeColor="accent1"/>
+                                        <w:sz w:val="64"/>
+                                        <w:szCs w:val="64"/>
+                                      </w:rPr>
+                                      <w:t xml:space="preserve"> SOFTWARE</w:t>
                                     </w:r>
                                   </w:sdtContent>
                                 </w:sdt>
@@ -894,7 +903,15 @@
                                         <w:sz w:val="36"/>
                                         <w:szCs w:val="36"/>
                                       </w:rPr>
-                                      <w:t>Versión 1.0</w:t>
+                                      <w:t>Versión 1.</w:t>
+                                    </w:r>
+                                    <w:r>
+                                      <w:rPr>
+                                        <w:color w:val="404040" w:themeColor="text1" w:themeTint="BF"/>
+                                        <w:sz w:val="36"/>
+                                        <w:szCs w:val="36"/>
+                                      </w:rPr>
+                                      <w:t>1</w:t>
                                     </w:r>
                                   </w:p>
                                 </w:sdtContent>
@@ -921,7 +938,11 @@
               </mc:Choice>
               <mc:Fallback>
                 <w:pict>
-                  <v:shape w14:anchorId="4C85B8F9" id="Cuadro de texto 154" o:spid="_x0000_s1028" type="#_x0000_t202" style="position:absolute;margin-left:0;margin-top:0;width:8in;height:286.5pt;z-index:251659264;visibility:visible;mso-wrap-style:square;mso-width-percent:941;mso-height-percent:363;mso-top-percent:300;mso-wrap-distance-left:9pt;mso-wrap-distance-top:0;mso-wrap-distance-right:9pt;mso-wrap-distance-bottom:0;mso-position-horizontal:center;mso-position-horizontal-relative:page;mso-position-vertical-relative:page;mso-width-percent:941;mso-height-percent:363;mso-top-percent:300;mso-width-relative:page;mso-height-relative:page;v-text-anchor:bottom" o:gfxdata="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" filled="f" stroked="f" strokeweight=".5pt">
+                  <v:shapetype w14:anchorId="4C85B8F9" id="_x0000_t202" coordsize="21600,21600" o:spt="202" path="m,l,21600r21600,l21600,xe">
+                    <v:stroke joinstyle="miter"/>
+                    <v:path gradientshapeok="t" o:connecttype="rect"/>
+                  </v:shapetype>
+                  <v:shape id="Cuadro de texto 154" o:spid="_x0000_s1028" type="#_x0000_t202" style="position:absolute;margin-left:0;margin-top:0;width:8in;height:286.5pt;z-index:251659264;visibility:visible;mso-wrap-style:square;mso-width-percent:941;mso-height-percent:363;mso-top-percent:300;mso-wrap-distance-left:9pt;mso-wrap-distance-top:0;mso-wrap-distance-right:9pt;mso-wrap-distance-bottom:0;mso-position-horizontal:center;mso-position-horizontal-relative:page;mso-position-vertical-relative:page;mso-width-percent:941;mso-height-percent:363;mso-top-percent:300;mso-width-relative:page;mso-height-relative:page;v-text-anchor:bottom" o:gfxdata="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" filled="f" stroked="f" strokeweight=".5pt">
                     <v:textbox inset="126pt,0,54pt,0">
                       <w:txbxContent>
                         <w:p>
@@ -960,7 +981,16 @@
                                   <w:sz w:val="64"/>
                                   <w:szCs w:val="64"/>
                                 </w:rPr>
-                                <w:t>Documento de diseño</w:t>
+                                <w:t>diseño</w:t>
+                              </w:r>
+                              <w:r>
+                                <w:rPr>
+                                  <w:caps/>
+                                  <w:color w:val="5B9BD5" w:themeColor="accent1"/>
+                                  <w:sz w:val="64"/>
+                                  <w:szCs w:val="64"/>
+                                </w:rPr>
+                                <w:t xml:space="preserve"> SOFTWARE</w:t>
                               </w:r>
                             </w:sdtContent>
                           </w:sdt>
@@ -996,7 +1026,15 @@
                                   <w:sz w:val="36"/>
                                   <w:szCs w:val="36"/>
                                 </w:rPr>
-                                <w:t>Versión 1.0</w:t>
+                                <w:t>Versión 1.</w:t>
+                              </w:r>
+                              <w:r>
+                                <w:rPr>
+                                  <w:color w:val="404040" w:themeColor="text1" w:themeTint="BF"/>
+                                  <w:sz w:val="36"/>
+                                  <w:szCs w:val="36"/>
+                                </w:rPr>
+                                <w:t>1</w:t>
                               </w:r>
                             </w:p>
                           </w:sdtContent>
@@ -1097,6 +1135,8 @@
             <w:br w:type="page"/>
           </w:r>
         </w:p>
+        <w:bookmarkStart w:id="0" w:name="_GoBack" w:displacedByCustomXml="next"/>
+        <w:bookmarkEnd w:id="0" w:displacedByCustomXml="next"/>
       </w:sdtContent>
     </w:sdt>
     <w:p>
@@ -3254,15 +3294,15 @@
       <w:pPr>
         <w:pStyle w:val="Ttulo1"/>
       </w:pPr>
-      <w:bookmarkStart w:id="0" w:name="_Toc228057244"/>
-      <w:bookmarkStart w:id="1" w:name="_Toc447111329"/>
-      <w:bookmarkStart w:id="2" w:name="_Toc448810459"/>
+      <w:bookmarkStart w:id="1" w:name="_Toc228057244"/>
+      <w:bookmarkStart w:id="2" w:name="_Toc447111329"/>
+      <w:bookmarkStart w:id="3" w:name="_Toc448810459"/>
       <w:r>
         <w:t>Representación de la Arquitectura</w:t>
       </w:r>
-      <w:bookmarkEnd w:id="0"/>
       <w:bookmarkEnd w:id="1"/>
       <w:bookmarkEnd w:id="2"/>
+      <w:bookmarkEnd w:id="3"/>
     </w:p>
     <w:p>
       <w:pPr>
@@ -3543,18 +3583,18 @@
         <w:pStyle w:val="Ttulo2"/>
         <w:ind w:left="720" w:hanging="720"/>
       </w:pPr>
-      <w:bookmarkStart w:id="3" w:name="_Toc228057245"/>
-      <w:bookmarkStart w:id="4" w:name="_Toc447111330"/>
-      <w:bookmarkStart w:id="5" w:name="_Toc448810460"/>
+      <w:bookmarkStart w:id="4" w:name="_Toc228057245"/>
+      <w:bookmarkStart w:id="5" w:name="_Toc447111330"/>
+      <w:bookmarkStart w:id="6" w:name="_Toc448810460"/>
       <w:r>
         <w:t>De</w:t>
       </w:r>
-      <w:bookmarkEnd w:id="3"/>
+      <w:bookmarkEnd w:id="4"/>
       <w:r>
         <w:t>finición del ambiente de implementación</w:t>
       </w:r>
-      <w:bookmarkEnd w:id="4"/>
       <w:bookmarkEnd w:id="5"/>
+      <w:bookmarkEnd w:id="6"/>
     </w:p>
     <w:p>
       <w:pPr>
@@ -3953,11 +3993,13 @@
               <w:spacing w:line="240" w:lineRule="auto"/>
             </w:pPr>
             <w:r>
-              <w:t>Mozilla Firefox</w:t>
-            </w:r>
-            <w:r>
-              <w:t>.</w:t>
-            </w:r>
+              <w:t xml:space="preserve">Apache </w:t>
+            </w:r>
+            <w:proofErr w:type="spellStart"/>
+            <w:r>
+              <w:t>Tomcat</w:t>
+            </w:r>
+            <w:proofErr w:type="spellEnd"/>
           </w:p>
         </w:tc>
         <w:tc>
@@ -3975,7 +4017,7 @@
               <w:spacing w:line="240" w:lineRule="auto"/>
             </w:pPr>
             <w:r>
-              <w:t>45</w:t>
+              <w:t>8.0</w:t>
             </w:r>
           </w:p>
         </w:tc>
@@ -4110,15 +4152,15 @@
       <w:pPr>
         <w:pStyle w:val="Ttulo1"/>
       </w:pPr>
-      <w:bookmarkStart w:id="6" w:name="_Toc228057246"/>
-      <w:bookmarkStart w:id="7" w:name="_Toc447111331"/>
-      <w:bookmarkStart w:id="8" w:name="_Toc448810461"/>
+      <w:bookmarkStart w:id="7" w:name="_Toc228057246"/>
+      <w:bookmarkStart w:id="8" w:name="_Toc447111331"/>
+      <w:bookmarkStart w:id="9" w:name="_Toc448810461"/>
       <w:r>
         <w:t>Vista Lógica</w:t>
       </w:r>
-      <w:bookmarkEnd w:id="6"/>
       <w:bookmarkEnd w:id="7"/>
       <w:bookmarkEnd w:id="8"/>
+      <w:bookmarkEnd w:id="9"/>
     </w:p>
     <w:p>
       <w:pPr>
@@ -4127,18 +4169,18 @@
           <w:lang w:val="es-ES"/>
         </w:rPr>
       </w:pPr>
-      <w:bookmarkStart w:id="9" w:name="_Toc228057247"/>
-      <w:bookmarkStart w:id="10" w:name="_Toc447111332"/>
-      <w:bookmarkStart w:id="11" w:name="_Toc448810462"/>
+      <w:bookmarkStart w:id="10" w:name="_Toc228057247"/>
+      <w:bookmarkStart w:id="11" w:name="_Toc447111332"/>
+      <w:bookmarkStart w:id="12" w:name="_Toc448810462"/>
       <w:r>
         <w:rPr>
           <w:lang w:val="es-ES"/>
         </w:rPr>
         <w:t>Descripción</w:t>
       </w:r>
-      <w:bookmarkEnd w:id="9"/>
       <w:bookmarkEnd w:id="10"/>
       <w:bookmarkEnd w:id="11"/>
+      <w:bookmarkEnd w:id="12"/>
     </w:p>
     <w:p>
       <w:pPr>
@@ -4184,15 +4226,15 @@
       <w:pPr>
         <w:pStyle w:val="Ttulo2"/>
       </w:pPr>
-      <w:bookmarkStart w:id="12" w:name="_Toc228057248"/>
-      <w:bookmarkStart w:id="13" w:name="_Toc447111333"/>
-      <w:bookmarkStart w:id="14" w:name="_Toc448810463"/>
+      <w:bookmarkStart w:id="13" w:name="_Toc228057248"/>
+      <w:bookmarkStart w:id="14" w:name="_Toc447111333"/>
+      <w:bookmarkStart w:id="15" w:name="_Toc448810463"/>
       <w:r>
         <w:t>Paquetes de la arquitectura</w:t>
       </w:r>
-      <w:bookmarkEnd w:id="12"/>
       <w:bookmarkEnd w:id="13"/>
       <w:bookmarkEnd w:id="14"/>
+      <w:bookmarkEnd w:id="15"/>
     </w:p>
     <w:p>
       <w:r>
@@ -4256,7 +4298,7 @@
           <w:rFonts w:cs="Arial"/>
         </w:rPr>
       </w:pPr>
-      <w:bookmarkStart w:id="15" w:name="_Toc448810464"/>
+      <w:bookmarkStart w:id="16" w:name="_Toc448810464"/>
       <w:r>
         <w:rPr>
           <w:rFonts w:cs="Arial"/>
@@ -4269,7 +4311,7 @@
         </w:rPr>
         <w:t>Modelo</w:t>
       </w:r>
-      <w:bookmarkEnd w:id="15"/>
+      <w:bookmarkEnd w:id="16"/>
     </w:p>
     <w:p>
       <w:pPr>
@@ -4400,14 +4442,14 @@
           <w:lang w:val="es-ES"/>
         </w:rPr>
       </w:pPr>
-      <w:bookmarkStart w:id="16" w:name="_Toc448810465"/>
+      <w:bookmarkStart w:id="17" w:name="_Toc448810465"/>
       <w:r>
         <w:rPr>
           <w:lang w:val="es-ES"/>
         </w:rPr>
         <w:t>Paquete: Vista</w:t>
       </w:r>
-      <w:bookmarkEnd w:id="16"/>
+      <w:bookmarkEnd w:id="17"/>
     </w:p>
     <w:p>
       <w:pPr>
@@ -4504,14 +4546,14 @@
           <w:lang w:val="es-ES"/>
         </w:rPr>
       </w:pPr>
-      <w:bookmarkStart w:id="17" w:name="_Toc448810466"/>
+      <w:bookmarkStart w:id="18" w:name="_Toc448810466"/>
       <w:r>
         <w:rPr>
           <w:lang w:val="es-ES"/>
         </w:rPr>
         <w:t>Paquete: Controlador</w:t>
       </w:r>
-      <w:bookmarkEnd w:id="17"/>
+      <w:bookmarkEnd w:id="18"/>
     </w:p>
     <w:p>
       <w:pPr>
@@ -4631,9 +4673,9 @@
           <w:lang w:val="es-ES"/>
         </w:rPr>
       </w:pPr>
-      <w:bookmarkStart w:id="18" w:name="_Toc228057286"/>
-      <w:bookmarkStart w:id="19" w:name="_Toc447111335"/>
-      <w:bookmarkStart w:id="20" w:name="_Toc448810467"/>
+      <w:bookmarkStart w:id="19" w:name="_Toc228057286"/>
+      <w:bookmarkStart w:id="20" w:name="_Toc447111335"/>
+      <w:bookmarkStart w:id="21" w:name="_Toc448810467"/>
       <w:r>
         <w:rPr>
           <w:lang w:val="es-ES"/>
@@ -4646,9 +4688,9 @@
         </w:rPr>
         <w:t>las clases</w:t>
       </w:r>
-      <w:bookmarkEnd w:id="18"/>
       <w:bookmarkEnd w:id="19"/>
       <w:bookmarkEnd w:id="20"/>
+      <w:bookmarkEnd w:id="21"/>
     </w:p>
     <w:p>
       <w:pPr>
@@ -4680,15 +4722,15 @@
       <w:pPr>
         <w:pStyle w:val="Ttulo3"/>
       </w:pPr>
-      <w:bookmarkStart w:id="21" w:name="_Toc228057287"/>
-      <w:bookmarkStart w:id="22" w:name="_Toc447111336"/>
-      <w:bookmarkStart w:id="23" w:name="_Toc448810468"/>
+      <w:bookmarkStart w:id="22" w:name="_Toc228057287"/>
+      <w:bookmarkStart w:id="23" w:name="_Toc447111336"/>
+      <w:bookmarkStart w:id="24" w:name="_Toc448810468"/>
       <w:r>
         <w:t>Clases de Interfaz</w:t>
       </w:r>
-      <w:bookmarkEnd w:id="21"/>
       <w:bookmarkEnd w:id="22"/>
       <w:bookmarkEnd w:id="23"/>
+      <w:bookmarkEnd w:id="24"/>
     </w:p>
     <w:p>
       <w:pPr>
@@ -4759,9 +4801,9 @@
           <w:lang w:val="es-ES"/>
         </w:rPr>
       </w:pPr>
-      <w:bookmarkStart w:id="24" w:name="_Toc228057288"/>
-      <w:bookmarkStart w:id="25" w:name="_Toc447111337"/>
-      <w:bookmarkStart w:id="26" w:name="_Toc448810469"/>
+      <w:bookmarkStart w:id="25" w:name="_Toc228057288"/>
+      <w:bookmarkStart w:id="26" w:name="_Toc447111337"/>
+      <w:bookmarkStart w:id="27" w:name="_Toc448810469"/>
       <w:r>
         <w:rPr>
           <w:lang w:val="es-ES"/>
@@ -4769,9 +4811,9 @@
         <w:lastRenderedPageBreak/>
         <w:t>Clases de entidad</w:t>
       </w:r>
-      <w:bookmarkEnd w:id="24"/>
       <w:bookmarkEnd w:id="25"/>
       <w:bookmarkEnd w:id="26"/>
+      <w:bookmarkEnd w:id="27"/>
     </w:p>
     <w:p>
       <w:pPr>
@@ -4842,18 +4884,18 @@
           <w:lang w:val="es-ES"/>
         </w:rPr>
       </w:pPr>
-      <w:bookmarkStart w:id="27" w:name="_Toc228057289"/>
-      <w:bookmarkStart w:id="28" w:name="_Toc447111338"/>
-      <w:bookmarkStart w:id="29" w:name="_Toc448810470"/>
+      <w:bookmarkStart w:id="28" w:name="_Toc228057289"/>
+      <w:bookmarkStart w:id="29" w:name="_Toc447111338"/>
+      <w:bookmarkStart w:id="30" w:name="_Toc448810470"/>
       <w:r>
         <w:rPr>
           <w:lang w:val="es-ES"/>
         </w:rPr>
         <w:t>Clases de control</w:t>
       </w:r>
-      <w:bookmarkEnd w:id="27"/>
       <w:bookmarkEnd w:id="28"/>
       <w:bookmarkEnd w:id="29"/>
+      <w:bookmarkEnd w:id="30"/>
     </w:p>
     <w:p>
       <w:pPr>
@@ -4926,15 +4968,15 @@
       <w:pPr>
         <w:pStyle w:val="Ttulo1"/>
       </w:pPr>
-      <w:bookmarkStart w:id="30" w:name="_Toc228057254"/>
-      <w:bookmarkStart w:id="31" w:name="_Toc447111339"/>
-      <w:bookmarkStart w:id="32" w:name="_Toc448810471"/>
+      <w:bookmarkStart w:id="31" w:name="_Toc228057254"/>
+      <w:bookmarkStart w:id="32" w:name="_Toc447111339"/>
+      <w:bookmarkStart w:id="33" w:name="_Toc448810471"/>
       <w:r>
         <w:t>Vista de Despliegue</w:t>
       </w:r>
-      <w:bookmarkEnd w:id="30"/>
       <w:bookmarkEnd w:id="31"/>
       <w:bookmarkEnd w:id="32"/>
+      <w:bookmarkEnd w:id="33"/>
     </w:p>
     <w:p>
       <w:pPr>
@@ -4943,18 +4985,18 @@
           <w:lang w:val="es-ES"/>
         </w:rPr>
       </w:pPr>
-      <w:bookmarkStart w:id="33" w:name="_Toc228057255"/>
-      <w:bookmarkStart w:id="34" w:name="_Toc447111340"/>
-      <w:bookmarkStart w:id="35" w:name="_Toc448810472"/>
+      <w:bookmarkStart w:id="34" w:name="_Toc228057255"/>
+      <w:bookmarkStart w:id="35" w:name="_Toc447111340"/>
+      <w:bookmarkStart w:id="36" w:name="_Toc448810472"/>
       <w:r>
         <w:rPr>
           <w:lang w:val="es-ES"/>
         </w:rPr>
         <w:t>Descripción</w:t>
       </w:r>
-      <w:bookmarkEnd w:id="33"/>
       <w:bookmarkEnd w:id="34"/>
       <w:bookmarkEnd w:id="35"/>
+      <w:bookmarkEnd w:id="36"/>
     </w:p>
     <w:p>
       <w:pPr>
@@ -5024,9 +5066,9 @@
           <w:lang w:val="es-ES"/>
         </w:rPr>
       </w:pPr>
-      <w:bookmarkStart w:id="36" w:name="_Toc228057256"/>
-      <w:bookmarkStart w:id="37" w:name="_Toc447111341"/>
-      <w:bookmarkStart w:id="38" w:name="_Toc448810473"/>
+      <w:bookmarkStart w:id="37" w:name="_Toc228057256"/>
+      <w:bookmarkStart w:id="38" w:name="_Toc447111341"/>
+      <w:bookmarkStart w:id="39" w:name="_Toc448810473"/>
       <w:r>
         <w:rPr>
           <w:lang w:val="es-ES"/>
@@ -5034,9 +5076,9 @@
         <w:lastRenderedPageBreak/>
         <w:t>Modelo de despliegue</w:t>
       </w:r>
-      <w:bookmarkEnd w:id="36"/>
       <w:bookmarkEnd w:id="37"/>
       <w:bookmarkEnd w:id="38"/>
+      <w:bookmarkEnd w:id="39"/>
     </w:p>
     <w:p>
       <w:pPr>
@@ -5108,15 +5150,15 @@
       <w:pPr>
         <w:pStyle w:val="Ttulo1"/>
       </w:pPr>
-      <w:bookmarkStart w:id="39" w:name="_Toc228057257"/>
-      <w:bookmarkStart w:id="40" w:name="_Toc447111342"/>
-      <w:bookmarkStart w:id="41" w:name="_Toc448810474"/>
+      <w:bookmarkStart w:id="40" w:name="_Toc228057257"/>
+      <w:bookmarkStart w:id="41" w:name="_Toc447111342"/>
+      <w:bookmarkStart w:id="42" w:name="_Toc448810474"/>
       <w:r>
         <w:t>Vista de Datos</w:t>
       </w:r>
-      <w:bookmarkEnd w:id="39"/>
       <w:bookmarkEnd w:id="40"/>
       <w:bookmarkEnd w:id="41"/>
+      <w:bookmarkEnd w:id="42"/>
     </w:p>
     <w:p>
       <w:pPr>
@@ -5125,18 +5167,18 @@
           <w:lang w:val="es-ES"/>
         </w:rPr>
       </w:pPr>
-      <w:bookmarkStart w:id="42" w:name="_Toc228057258"/>
-      <w:bookmarkStart w:id="43" w:name="_Toc447111343"/>
-      <w:bookmarkStart w:id="44" w:name="_Toc448810475"/>
+      <w:bookmarkStart w:id="43" w:name="_Toc228057258"/>
+      <w:bookmarkStart w:id="44" w:name="_Toc447111343"/>
+      <w:bookmarkStart w:id="45" w:name="_Toc448810475"/>
       <w:r>
         <w:rPr>
           <w:lang w:val="es-ES"/>
         </w:rPr>
         <w:t>Descripción</w:t>
       </w:r>
-      <w:bookmarkEnd w:id="42"/>
       <w:bookmarkEnd w:id="43"/>
       <w:bookmarkEnd w:id="44"/>
+      <w:bookmarkEnd w:id="45"/>
     </w:p>
     <w:p>
       <w:pPr>
@@ -5163,8 +5205,6 @@
           <w:lang w:val="es-ES"/>
         </w:rPr>
       </w:pPr>
-      <w:bookmarkStart w:id="45" w:name="_GoBack"/>
-      <w:bookmarkEnd w:id="45"/>
     </w:p>
     <w:p>
       <w:pPr>
@@ -9912,7 +9952,7 @@
 </file>
 
 <file path=customXml/itemProps2.xml><?xml version="1.0" encoding="utf-8"?>
-<ds:datastoreItem xmlns:ds="http://schemas.openxmlformats.org/officeDocument/2006/customXml" ds:itemID="{AC3B8D1F-1CA7-4532-9765-EA984C4AA0E9}">
+<ds:datastoreItem xmlns:ds="http://schemas.openxmlformats.org/officeDocument/2006/customXml" ds:itemID="{22E6AD54-6AC9-4B1A-9AB4-88AF487C1AC6}">
   <ds:schemaRefs>
     <ds:schemaRef ds:uri="http://schemas.openxmlformats.org/officeDocument/2006/bibliography"/>
   </ds:schemaRefs>

</xml_diff>

<commit_message>
Avance de la versión 1.1 del documento de diseño de software
</commit_message>
<xml_diff>
--- a/Documento de disenio/Documento de Diseño de Software.docx
+++ b/Documento de disenio/Documento de Diseño de Software.docx
@@ -365,7 +365,6 @@
                                   <w:dataBinding w:prefixMappings="xmlns:ns0='http://purl.org/dc/elements/1.1/' xmlns:ns1='http://schemas.openxmlformats.org/package/2006/metadata/core-properties' " w:xpath="/ns1:coreProperties[1]/ns0:creator[1]" w:storeItemID="{6C3C8BC8-F283-45AE-878A-BAB7291924A1}"/>
                                   <w:text/>
                                 </w:sdtPr>
-                                <w:sdtEndPr/>
                                 <w:sdtContent>
                                   <w:p>
                                     <w:pPr>
@@ -411,7 +410,6 @@
                                     <w:dataBinding w:prefixMappings="xmlns:ns0='http://schemas.microsoft.com/office/2006/coverPageProps' " w:xpath="/ns0:CoverPageProperties[1]/ns0:CompanyEmail[1]" w:storeItemID="{55AF091B-3C7A-41E3-B477-F2FDAA23CFDA}"/>
                                     <w:text/>
                                   </w:sdtPr>
-                                  <w:sdtEndPr/>
                                   <w:sdtContent>
                                     <w:r>
                                       <w:rPr>
@@ -419,15 +417,7 @@
                                         <w:sz w:val="18"/>
                                         <w:szCs w:val="18"/>
                                       </w:rPr>
-                                      <w:t>18</w:t>
-                                    </w:r>
-                                    <w:r>
-                                      <w:rPr>
-                                        <w:color w:val="595959" w:themeColor="text1" w:themeTint="A6"/>
-                                        <w:sz w:val="18"/>
-                                        <w:szCs w:val="18"/>
-                                      </w:rPr>
-                                      <w:t xml:space="preserve"> de abril de 2016</w:t>
+                                      <w:t>29 de mayo de 2016</w:t>
                                     </w:r>
                                   </w:sdtContent>
                                 </w:sdt>
@@ -474,7 +464,6 @@
                             <w:dataBinding w:prefixMappings="xmlns:ns0='http://purl.org/dc/elements/1.1/' xmlns:ns1='http://schemas.openxmlformats.org/package/2006/metadata/core-properties' " w:xpath="/ns1:coreProperties[1]/ns0:creator[1]" w:storeItemID="{6C3C8BC8-F283-45AE-878A-BAB7291924A1}"/>
                             <w:text/>
                           </w:sdtPr>
-                          <w:sdtEndPr/>
                           <w:sdtContent>
                             <w:p>
                               <w:pPr>
@@ -520,7 +509,6 @@
                               <w:dataBinding w:prefixMappings="xmlns:ns0='http://schemas.microsoft.com/office/2006/coverPageProps' " w:xpath="/ns0:CoverPageProperties[1]/ns0:CompanyEmail[1]" w:storeItemID="{55AF091B-3C7A-41E3-B477-F2FDAA23CFDA}"/>
                               <w:text/>
                             </w:sdtPr>
-                            <w:sdtEndPr/>
                             <w:sdtContent>
                               <w:r>
                                 <w:rPr>
@@ -528,15 +516,7 @@
                                   <w:sz w:val="18"/>
                                   <w:szCs w:val="18"/>
                                 </w:rPr>
-                                <w:t>18</w:t>
-                              </w:r>
-                              <w:r>
-                                <w:rPr>
-                                  <w:color w:val="595959" w:themeColor="text1" w:themeTint="A6"/>
-                                  <w:sz w:val="18"/>
-                                  <w:szCs w:val="18"/>
-                                </w:rPr>
-                                <w:t xml:space="preserve"> de abril de 2016</w:t>
+                                <w:t>29 de mayo de 2016</w:t>
                               </w:r>
                             </w:sdtContent>
                           </w:sdt>
@@ -646,7 +626,6 @@
                                   <w:dataBinding w:prefixMappings="xmlns:ns0='http://schemas.microsoft.com/office/2006/coverPageProps' " w:xpath="/ns0:CoverPageProperties[1]/ns0:Abstract[1]" w:storeItemID="{55AF091B-3C7A-41E3-B477-F2FDAA23CFDA}"/>
                                   <w:text w:multiLine="1"/>
                                 </w:sdtPr>
-                                <w:sdtEndPr/>
                                 <w:sdtContent>
                                   <w:p>
                                     <w:pPr>
@@ -727,7 +706,6 @@
                             <w:dataBinding w:prefixMappings="xmlns:ns0='http://schemas.microsoft.com/office/2006/coverPageProps' " w:xpath="/ns0:CoverPageProperties[1]/ns0:Abstract[1]" w:storeItemID="{55AF091B-3C7A-41E3-B477-F2FDAA23CFDA}"/>
                             <w:text w:multiLine="1"/>
                           </w:sdtPr>
-                          <w:sdtEndPr/>
                           <w:sdtContent>
                             <w:p>
                               <w:pPr>
@@ -858,16 +836,7 @@
                                         <w:sz w:val="64"/>
                                         <w:szCs w:val="64"/>
                                       </w:rPr>
-                                      <w:t>diseño</w:t>
-                                    </w:r>
-                                    <w:r>
-                                      <w:rPr>
-                                        <w:caps/>
-                                        <w:color w:val="5B9BD5" w:themeColor="accent1"/>
-                                        <w:sz w:val="64"/>
-                                        <w:szCs w:val="64"/>
-                                      </w:rPr>
-                                      <w:t xml:space="preserve"> SOFTWARE</w:t>
+                                      <w:t>diseño SOFTWARE</w:t>
                                     </w:r>
                                   </w:sdtContent>
                                 </w:sdt>
@@ -885,7 +854,6 @@
                                   <w:dataBinding w:prefixMappings="xmlns:ns0='http://purl.org/dc/elements/1.1/' xmlns:ns1='http://schemas.openxmlformats.org/package/2006/metadata/core-properties' " w:xpath="/ns1:coreProperties[1]/ns0:subject[1]" w:storeItemID="{6C3C8BC8-F283-45AE-878A-BAB7291924A1}"/>
                                   <w:text/>
                                 </w:sdtPr>
-                                <w:sdtEndPr/>
                                 <w:sdtContent>
                                   <w:p>
                                     <w:pPr>
@@ -903,15 +871,7 @@
                                         <w:sz w:val="36"/>
                                         <w:szCs w:val="36"/>
                                       </w:rPr>
-                                      <w:t>Versión 1.</w:t>
-                                    </w:r>
-                                    <w:r>
-                                      <w:rPr>
-                                        <w:color w:val="404040" w:themeColor="text1" w:themeTint="BF"/>
-                                        <w:sz w:val="36"/>
-                                        <w:szCs w:val="36"/>
-                                      </w:rPr>
-                                      <w:t>1</w:t>
+                                      <w:t>Versión 1.2</w:t>
                                     </w:r>
                                   </w:p>
                                 </w:sdtContent>
@@ -938,11 +898,7 @@
               </mc:Choice>
               <mc:Fallback>
                 <w:pict>
-                  <v:shapetype w14:anchorId="4C85B8F9" id="_x0000_t202" coordsize="21600,21600" o:spt="202" path="m,l,21600r21600,l21600,xe">
-                    <v:stroke joinstyle="miter"/>
-                    <v:path gradientshapeok="t" o:connecttype="rect"/>
-                  </v:shapetype>
-                  <v:shape id="Cuadro de texto 154" o:spid="_x0000_s1028" type="#_x0000_t202" style="position:absolute;margin-left:0;margin-top:0;width:8in;height:286.5pt;z-index:251659264;visibility:visible;mso-wrap-style:square;mso-width-percent:941;mso-height-percent:363;mso-top-percent:300;mso-wrap-distance-left:9pt;mso-wrap-distance-top:0;mso-wrap-distance-right:9pt;mso-wrap-distance-bottom:0;mso-position-horizontal:center;mso-position-horizontal-relative:page;mso-position-vertical-relative:page;mso-width-percent:941;mso-height-percent:363;mso-top-percent:300;mso-width-relative:page;mso-height-relative:page;v-text-anchor:bottom" o:gfxdata="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" filled="f" stroked="f" strokeweight=".5pt">
+                  <v:shape w14:anchorId="4C85B8F9" id="Cuadro de texto 154" o:spid="_x0000_s1028" type="#_x0000_t202" style="position:absolute;margin-left:0;margin-top:0;width:8in;height:286.5pt;z-index:251659264;visibility:visible;mso-wrap-style:square;mso-width-percent:941;mso-height-percent:363;mso-top-percent:300;mso-wrap-distance-left:9pt;mso-wrap-distance-top:0;mso-wrap-distance-right:9pt;mso-wrap-distance-bottom:0;mso-position-horizontal:center;mso-position-horizontal-relative:page;mso-position-vertical-relative:page;mso-width-percent:941;mso-height-percent:363;mso-top-percent:300;mso-width-relative:page;mso-height-relative:page;v-text-anchor:bottom" o:gfxdata="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" filled="f" stroked="f" strokeweight=".5pt">
                     <v:textbox inset="126pt,0,54pt,0">
                       <w:txbxContent>
                         <w:p>
@@ -981,16 +937,7 @@
                                   <w:sz w:val="64"/>
                                   <w:szCs w:val="64"/>
                                 </w:rPr>
-                                <w:t>diseño</w:t>
-                              </w:r>
-                              <w:r>
-                                <w:rPr>
-                                  <w:caps/>
-                                  <w:color w:val="5B9BD5" w:themeColor="accent1"/>
-                                  <w:sz w:val="64"/>
-                                  <w:szCs w:val="64"/>
-                                </w:rPr>
-                                <w:t xml:space="preserve"> SOFTWARE</w:t>
+                                <w:t>diseño SOFTWARE</w:t>
                               </w:r>
                             </w:sdtContent>
                           </w:sdt>
@@ -1008,7 +955,6 @@
                             <w:dataBinding w:prefixMappings="xmlns:ns0='http://purl.org/dc/elements/1.1/' xmlns:ns1='http://schemas.openxmlformats.org/package/2006/metadata/core-properties' " w:xpath="/ns1:coreProperties[1]/ns0:subject[1]" w:storeItemID="{6C3C8BC8-F283-45AE-878A-BAB7291924A1}"/>
                             <w:text/>
                           </w:sdtPr>
-                          <w:sdtEndPr/>
                           <w:sdtContent>
                             <w:p>
                               <w:pPr>
@@ -1026,15 +972,7 @@
                                   <w:sz w:val="36"/>
                                   <w:szCs w:val="36"/>
                                 </w:rPr>
-                                <w:t>Versión 1.</w:t>
-                              </w:r>
-                              <w:r>
-                                <w:rPr>
-                                  <w:color w:val="404040" w:themeColor="text1" w:themeTint="BF"/>
-                                  <w:sz w:val="36"/>
-                                  <w:szCs w:val="36"/>
-                                </w:rPr>
-                                <w:t>1</w:t>
+                                <w:t>Versión 1.2</w:t>
                               </w:r>
                             </w:p>
                           </w:sdtContent>
@@ -1135,8 +1073,6 @@
             <w:br w:type="page"/>
           </w:r>
         </w:p>
-        <w:bookmarkStart w:id="0" w:name="_GoBack" w:displacedByCustomXml="next"/>
-        <w:bookmarkEnd w:id="0" w:displacedByCustomXml="next"/>
       </w:sdtContent>
     </w:sdt>
     <w:p>
@@ -1719,6 +1655,7 @@
         <w:p>
           <w:pPr>
             <w:pStyle w:val="TDC3"/>
+            <w:ind w:right="758"/>
             <w:rPr>
               <w:rFonts w:asciiTheme="minorHAnsi" w:eastAsiaTheme="minorEastAsia" w:hAnsiTheme="minorHAnsi" w:cstheme="minorBidi"/>
               <w:noProof/>
@@ -1808,6 +1745,7 @@
         <w:p>
           <w:pPr>
             <w:pStyle w:val="TDC3"/>
+            <w:ind w:right="758"/>
             <w:rPr>
               <w:rFonts w:asciiTheme="minorHAnsi" w:eastAsiaTheme="minorEastAsia" w:hAnsiTheme="minorHAnsi" w:cstheme="minorBidi"/>
               <w:noProof/>
@@ -1896,6 +1834,7 @@
         <w:p>
           <w:pPr>
             <w:pStyle w:val="TDC3"/>
+            <w:ind w:right="758"/>
             <w:rPr>
               <w:rFonts w:asciiTheme="minorHAnsi" w:eastAsiaTheme="minorEastAsia" w:hAnsiTheme="minorHAnsi" w:cstheme="minorBidi"/>
               <w:noProof/>
@@ -2075,6 +2014,7 @@
         <w:p>
           <w:pPr>
             <w:pStyle w:val="TDC3"/>
+            <w:ind w:right="758"/>
             <w:rPr>
               <w:rFonts w:asciiTheme="minorHAnsi" w:eastAsiaTheme="minorEastAsia" w:hAnsiTheme="minorHAnsi" w:cstheme="minorBidi"/>
               <w:noProof/>
@@ -2162,6 +2102,7 @@
         <w:p>
           <w:pPr>
             <w:pStyle w:val="TDC3"/>
+            <w:ind w:right="758"/>
             <w:rPr>
               <w:rFonts w:asciiTheme="minorHAnsi" w:eastAsiaTheme="minorEastAsia" w:hAnsiTheme="minorHAnsi" w:cstheme="minorBidi"/>
               <w:noProof/>
@@ -2250,6 +2191,7 @@
         <w:p>
           <w:pPr>
             <w:pStyle w:val="TDC3"/>
+            <w:ind w:right="758"/>
             <w:rPr>
               <w:rFonts w:asciiTheme="minorHAnsi" w:eastAsiaTheme="minorEastAsia" w:hAnsiTheme="minorHAnsi" w:cstheme="minorBidi"/>
               <w:noProof/>
@@ -2789,6 +2731,7 @@
         <w:p>
           <w:pPr>
             <w:pStyle w:val="TDC3"/>
+            <w:ind w:right="758"/>
             <w:rPr>
               <w:rFonts w:asciiTheme="minorHAnsi" w:eastAsiaTheme="minorEastAsia" w:hAnsiTheme="minorHAnsi" w:cstheme="minorBidi"/>
               <w:noProof/>
@@ -3294,15 +3237,15 @@
       <w:pPr>
         <w:pStyle w:val="Ttulo1"/>
       </w:pPr>
-      <w:bookmarkStart w:id="1" w:name="_Toc228057244"/>
-      <w:bookmarkStart w:id="2" w:name="_Toc447111329"/>
-      <w:bookmarkStart w:id="3" w:name="_Toc448810459"/>
+      <w:bookmarkStart w:id="0" w:name="_Toc228057244"/>
+      <w:bookmarkStart w:id="1" w:name="_Toc447111329"/>
+      <w:bookmarkStart w:id="2" w:name="_Toc448810459"/>
       <w:r>
         <w:t>Representación de la Arquitectura</w:t>
       </w:r>
+      <w:bookmarkEnd w:id="0"/>
       <w:bookmarkEnd w:id="1"/>
       <w:bookmarkEnd w:id="2"/>
-      <w:bookmarkEnd w:id="3"/>
     </w:p>
     <w:p>
       <w:pPr>
@@ -3583,18 +3526,18 @@
         <w:pStyle w:val="Ttulo2"/>
         <w:ind w:left="720" w:hanging="720"/>
       </w:pPr>
-      <w:bookmarkStart w:id="4" w:name="_Toc228057245"/>
-      <w:bookmarkStart w:id="5" w:name="_Toc447111330"/>
-      <w:bookmarkStart w:id="6" w:name="_Toc448810460"/>
+      <w:bookmarkStart w:id="3" w:name="_Toc228057245"/>
+      <w:bookmarkStart w:id="4" w:name="_Toc447111330"/>
+      <w:bookmarkStart w:id="5" w:name="_Toc448810460"/>
       <w:r>
         <w:t>De</w:t>
       </w:r>
+      <w:bookmarkEnd w:id="3"/>
+      <w:r>
+        <w:t>finición del ambiente de implementación</w:t>
+      </w:r>
       <w:bookmarkEnd w:id="4"/>
-      <w:r>
-        <w:t>finición del ambiente de implementación</w:t>
-      </w:r>
       <w:bookmarkEnd w:id="5"/>
-      <w:bookmarkEnd w:id="6"/>
     </w:p>
     <w:p>
       <w:pPr>
@@ -4152,89 +4095,89 @@
       <w:pPr>
         <w:pStyle w:val="Ttulo1"/>
       </w:pPr>
-      <w:bookmarkStart w:id="7" w:name="_Toc228057246"/>
-      <w:bookmarkStart w:id="8" w:name="_Toc447111331"/>
-      <w:bookmarkStart w:id="9" w:name="_Toc448810461"/>
+      <w:bookmarkStart w:id="6" w:name="_Toc228057246"/>
+      <w:bookmarkStart w:id="7" w:name="_Toc447111331"/>
+      <w:bookmarkStart w:id="8" w:name="_Toc448810461"/>
       <w:r>
         <w:t>Vista Lógica</w:t>
       </w:r>
+      <w:bookmarkEnd w:id="6"/>
       <w:bookmarkEnd w:id="7"/>
       <w:bookmarkEnd w:id="8"/>
+    </w:p>
+    <w:p>
+      <w:pPr>
+        <w:pStyle w:val="Ttulo2"/>
+        <w:rPr>
+          <w:lang w:val="es-ES"/>
+        </w:rPr>
+      </w:pPr>
+      <w:bookmarkStart w:id="9" w:name="_Toc228057247"/>
+      <w:bookmarkStart w:id="10" w:name="_Toc447111332"/>
+      <w:bookmarkStart w:id="11" w:name="_Toc448810462"/>
+      <w:r>
+        <w:rPr>
+          <w:lang w:val="es-ES"/>
+        </w:rPr>
+        <w:t>Descripción</w:t>
+      </w:r>
       <w:bookmarkEnd w:id="9"/>
-    </w:p>
-    <w:p>
-      <w:pPr>
-        <w:pStyle w:val="Ttulo2"/>
-        <w:rPr>
-          <w:lang w:val="es-ES"/>
-        </w:rPr>
-      </w:pPr>
-      <w:bookmarkStart w:id="10" w:name="_Toc228057247"/>
-      <w:bookmarkStart w:id="11" w:name="_Toc447111332"/>
-      <w:bookmarkStart w:id="12" w:name="_Toc448810462"/>
-      <w:r>
-        <w:rPr>
-          <w:lang w:val="es-ES"/>
-        </w:rPr>
-        <w:t>Descripción</w:t>
-      </w:r>
       <w:bookmarkEnd w:id="10"/>
       <w:bookmarkEnd w:id="11"/>
+    </w:p>
+    <w:p>
+      <w:pPr>
+        <w:rPr>
+          <w:lang w:val="es-ES"/>
+        </w:rPr>
+      </w:pPr>
+      <w:r>
+        <w:rPr>
+          <w:lang w:val="es-ES"/>
+        </w:rPr>
+        <w:t> </w:t>
+      </w:r>
+      <w:r>
+        <w:rPr>
+          <w:lang w:val="es-ES"/>
+        </w:rPr>
+        <w:t>El modelo está compuesto por los paquetes Modelo, Vista y Controlador.</w:t>
+      </w:r>
+      <w:r>
+        <w:rPr>
+          <w:lang w:val="es-ES"/>
+        </w:rPr>
+        <w:t xml:space="preserve"> En la siguiente sección se describe el comportamiento, características y detalles de cada uno de ellos.</w:t>
+      </w:r>
+    </w:p>
+    <w:p>
+      <w:pPr>
+        <w:rPr>
+          <w:lang w:val="es-ES"/>
+        </w:rPr>
+      </w:pPr>
+    </w:p>
+    <w:p>
+      <w:pPr>
+        <w:pStyle w:val="Textoindependiente"/>
+        <w:rPr>
+          <w:lang w:val="es-ES"/>
+        </w:rPr>
+      </w:pPr>
+    </w:p>
+    <w:p>
+      <w:pPr>
+        <w:pStyle w:val="Ttulo2"/>
+      </w:pPr>
+      <w:bookmarkStart w:id="12" w:name="_Toc228057248"/>
+      <w:bookmarkStart w:id="13" w:name="_Toc447111333"/>
+      <w:bookmarkStart w:id="14" w:name="_Toc448810463"/>
+      <w:r>
+        <w:t>Paquetes de la arquitectura</w:t>
+      </w:r>
       <w:bookmarkEnd w:id="12"/>
-    </w:p>
-    <w:p>
-      <w:pPr>
-        <w:rPr>
-          <w:lang w:val="es-ES"/>
-        </w:rPr>
-      </w:pPr>
-      <w:r>
-        <w:rPr>
-          <w:lang w:val="es-ES"/>
-        </w:rPr>
-        <w:t> </w:t>
-      </w:r>
-      <w:r>
-        <w:rPr>
-          <w:lang w:val="es-ES"/>
-        </w:rPr>
-        <w:t>El modelo está compuesto por los paquetes Modelo, Vista y Controlador.</w:t>
-      </w:r>
-      <w:r>
-        <w:rPr>
-          <w:lang w:val="es-ES"/>
-        </w:rPr>
-        <w:t xml:space="preserve"> En la siguiente sección se describe el comportamiento, características y detalles de cada uno de ellos.</w:t>
-      </w:r>
-    </w:p>
-    <w:p>
-      <w:pPr>
-        <w:rPr>
-          <w:lang w:val="es-ES"/>
-        </w:rPr>
-      </w:pPr>
-    </w:p>
-    <w:p>
-      <w:pPr>
-        <w:pStyle w:val="Textoindependiente"/>
-        <w:rPr>
-          <w:lang w:val="es-ES"/>
-        </w:rPr>
-      </w:pPr>
-    </w:p>
-    <w:p>
-      <w:pPr>
-        <w:pStyle w:val="Ttulo2"/>
-      </w:pPr>
-      <w:bookmarkStart w:id="13" w:name="_Toc228057248"/>
-      <w:bookmarkStart w:id="14" w:name="_Toc447111333"/>
-      <w:bookmarkStart w:id="15" w:name="_Toc448810463"/>
-      <w:r>
-        <w:t>Paquetes de la arquitectura</w:t>
-      </w:r>
       <w:bookmarkEnd w:id="13"/>
       <w:bookmarkEnd w:id="14"/>
-      <w:bookmarkEnd w:id="15"/>
     </w:p>
     <w:p>
       <w:r>
@@ -4242,6 +4185,9 @@
       </w:r>
     </w:p>
     <w:p>
+      <w:pPr>
+        <w:jc w:val="center"/>
+      </w:pPr>
       <w:r>
         <w:rPr>
           <w:noProof/>
@@ -4249,10 +4195,10 @@
         </w:rPr>
         <w:lastRenderedPageBreak/>
         <w:drawing>
-          <wp:inline distT="0" distB="0" distL="0" distR="0" wp14:anchorId="1BDBBFBB" wp14:editId="58571E6E">
-            <wp:extent cx="5612130" cy="1895475"/>
+          <wp:inline distT="0" distB="0" distL="0" distR="0">
+            <wp:extent cx="4781550" cy="2400300"/>
             <wp:effectExtent l="0" t="0" r="0" b="0"/>
-            <wp:docPr id="2" name="Imagen 2"/>
+            <wp:docPr id="9" name="Imagen 9"/>
             <wp:cNvGraphicFramePr>
               <a:graphicFrameLocks xmlns:a="http://schemas.openxmlformats.org/drawingml/2006/main" noChangeAspect="1"/>
             </wp:cNvGraphicFramePr>
@@ -4260,10 +4206,10 @@
               <a:graphicData uri="http://schemas.openxmlformats.org/drawingml/2006/picture">
                 <pic:pic xmlns:pic="http://schemas.openxmlformats.org/drawingml/2006/picture">
                   <pic:nvPicPr>
-                    <pic:cNvPr id="2" name="paquetes.png"/>
+                    <pic:cNvPr id="9" name="paquetes.png"/>
                     <pic:cNvPicPr/>
                   </pic:nvPicPr>
-                  <pic:blipFill>
+                  <pic:blipFill rotWithShape="1">
                     <a:blip r:embed="rId15">
                       <a:extLst>
                         <a:ext uri="{28A0092B-C50C-407E-A947-70E740481C1C}">
@@ -4271,18 +4217,25 @@
                         </a:ext>
                       </a:extLst>
                     </a:blip>
-                    <a:stretch>
-                      <a:fillRect/>
-                    </a:stretch>
+                    <a:srcRect l="5601" t="13018" r="9199" b="14079"/>
+                    <a:stretch/>
                   </pic:blipFill>
-                  <pic:spPr>
+                  <pic:spPr bwMode="auto">
                     <a:xfrm>
                       <a:off x="0" y="0"/>
-                      <a:ext cx="5612130" cy="1895475"/>
+                      <a:ext cx="4781550" cy="2400300"/>
                     </a:xfrm>
                     <a:prstGeom prst="rect">
                       <a:avLst/>
                     </a:prstGeom>
+                    <a:ln>
+                      <a:noFill/>
+                    </a:ln>
+                    <a:extLst>
+                      <a:ext uri="{53640926-AAD7-44D8-BBD7-CCE9431645EC}">
+                        <a14:shadowObscured xmlns:a14="http://schemas.microsoft.com/office/drawing/2010/main"/>
+                      </a:ext>
+                    </a:extLst>
                   </pic:spPr>
                 </pic:pic>
               </a:graphicData>
@@ -4298,7 +4251,7 @@
           <w:rFonts w:cs="Arial"/>
         </w:rPr>
       </w:pPr>
-      <w:bookmarkStart w:id="16" w:name="_Toc448810464"/>
+      <w:bookmarkStart w:id="15" w:name="_Toc448810464"/>
       <w:r>
         <w:rPr>
           <w:rFonts w:cs="Arial"/>
@@ -4311,7 +4264,7 @@
         </w:rPr>
         <w:t>Modelo</w:t>
       </w:r>
-      <w:bookmarkEnd w:id="16"/>
+      <w:bookmarkEnd w:id="15"/>
     </w:p>
     <w:p>
       <w:pPr>
@@ -4442,14 +4395,14 @@
           <w:lang w:val="es-ES"/>
         </w:rPr>
       </w:pPr>
-      <w:bookmarkStart w:id="17" w:name="_Toc448810465"/>
+      <w:bookmarkStart w:id="16" w:name="_Toc448810465"/>
       <w:r>
         <w:rPr>
           <w:lang w:val="es-ES"/>
         </w:rPr>
         <w:t>Paquete: Vista</w:t>
       </w:r>
-      <w:bookmarkEnd w:id="17"/>
+      <w:bookmarkEnd w:id="16"/>
     </w:p>
     <w:p>
       <w:pPr>
@@ -4546,14 +4499,14 @@
           <w:lang w:val="es-ES"/>
         </w:rPr>
       </w:pPr>
-      <w:bookmarkStart w:id="18" w:name="_Toc448810466"/>
+      <w:bookmarkStart w:id="17" w:name="_Toc448810466"/>
       <w:r>
         <w:rPr>
           <w:lang w:val="es-ES"/>
         </w:rPr>
         <w:t>Paquete: Controlador</w:t>
       </w:r>
-      <w:bookmarkEnd w:id="18"/>
+      <w:bookmarkEnd w:id="17"/>
     </w:p>
     <w:p>
       <w:pPr>
@@ -4594,10 +4547,10 @@
           <w:lang w:eastAsia="es-MX"/>
         </w:rPr>
         <w:drawing>
-          <wp:inline distT="0" distB="0" distL="0" distR="0" wp14:anchorId="3A056CB0" wp14:editId="7D2762AB">
-            <wp:extent cx="5612130" cy="2340864"/>
-            <wp:effectExtent l="0" t="0" r="0" b="2540"/>
-            <wp:docPr id="7" name="Imagen 7"/>
+          <wp:inline distT="0" distB="0" distL="0" distR="0">
+            <wp:extent cx="5456959" cy="2609850"/>
+            <wp:effectExtent l="0" t="0" r="0" b="0"/>
+            <wp:docPr id="13" name="Imagen 13"/>
             <wp:cNvGraphicFramePr>
               <a:graphicFrameLocks xmlns:a="http://schemas.openxmlformats.org/drawingml/2006/main" noChangeAspect="1"/>
             </wp:cNvGraphicFramePr>
@@ -4605,7 +4558,7 @@
               <a:graphicData uri="http://schemas.openxmlformats.org/drawingml/2006/picture">
                 <pic:pic xmlns:pic="http://schemas.openxmlformats.org/drawingml/2006/picture">
                   <pic:nvPicPr>
-                    <pic:cNvPr id="7" name="paqueteControlador.png"/>
+                    <pic:cNvPr id="13" name="paqueteControlador.png"/>
                     <pic:cNvPicPr/>
                   </pic:nvPicPr>
                   <pic:blipFill rotWithShape="1">
@@ -4616,13 +4569,13 @@
                         </a:ext>
                       </a:extLst>
                     </a:blip>
-                    <a:srcRect b="34452"/>
+                    <a:srcRect l="8656" t="2993" r="9369" b="27858"/>
                     <a:stretch/>
                   </pic:blipFill>
                   <pic:spPr bwMode="auto">
                     <a:xfrm>
                       <a:off x="0" y="0"/>
-                      <a:ext cx="5612130" cy="2340864"/>
+                      <a:ext cx="5462456" cy="2612479"/>
                     </a:xfrm>
                     <a:prstGeom prst="rect">
                       <a:avLst/>
@@ -4673,9 +4626,9 @@
           <w:lang w:val="es-ES"/>
         </w:rPr>
       </w:pPr>
-      <w:bookmarkStart w:id="19" w:name="_Toc228057286"/>
-      <w:bookmarkStart w:id="20" w:name="_Toc447111335"/>
-      <w:bookmarkStart w:id="21" w:name="_Toc448810467"/>
+      <w:bookmarkStart w:id="18" w:name="_Toc228057286"/>
+      <w:bookmarkStart w:id="19" w:name="_Toc447111335"/>
+      <w:bookmarkStart w:id="20" w:name="_Toc448810467"/>
       <w:r>
         <w:rPr>
           <w:lang w:val="es-ES"/>
@@ -4688,53 +4641,55 @@
         </w:rPr>
         <w:t>las clases</w:t>
       </w:r>
+      <w:bookmarkEnd w:id="18"/>
       <w:bookmarkEnd w:id="19"/>
       <w:bookmarkEnd w:id="20"/>
+    </w:p>
+    <w:p>
+      <w:pPr>
+        <w:rPr>
+          <w:lang w:val="es-ES"/>
+        </w:rPr>
+      </w:pPr>
+      <w:r>
+        <w:rPr>
+          <w:lang w:val="es-ES"/>
+        </w:rPr>
+        <w:t>A continuación, se presentan los diagramas para representar las clases de interfaz (vistas o pantallas que se presentarán al usuario), de entidad (forma en que se almacenará y recuperará la información) y de control (indican la lógica del sistema).</w:t>
+      </w:r>
+    </w:p>
+    <w:p>
+      <w:pPr>
+        <w:rPr>
+          <w:lang w:val="es-ES"/>
+        </w:rPr>
+      </w:pPr>
+      <w:r>
+        <w:rPr>
+          <w:lang w:val="es-ES"/>
+        </w:rPr>
+        <w:t> </w:t>
+      </w:r>
+    </w:p>
+    <w:p>
+      <w:pPr>
+        <w:pStyle w:val="Ttulo3"/>
+      </w:pPr>
+      <w:bookmarkStart w:id="21" w:name="_Toc228057287"/>
+      <w:bookmarkStart w:id="22" w:name="_Toc447111336"/>
+      <w:bookmarkStart w:id="23" w:name="_Toc448810468"/>
+      <w:r>
+        <w:t>Clases de Interfaz</w:t>
+      </w:r>
       <w:bookmarkEnd w:id="21"/>
-    </w:p>
-    <w:p>
-      <w:pPr>
-        <w:rPr>
-          <w:lang w:val="es-ES"/>
-        </w:rPr>
-      </w:pPr>
-      <w:r>
-        <w:rPr>
-          <w:lang w:val="es-ES"/>
-        </w:rPr>
-        <w:t>A continuación, se presentan los diagramas para representar las clases de interfaz (vistas o pantallas que se presentarán al usuario), de entidad (forma en que se almacenará y recuperará la información) y de control (indican la lógica del sistema).</w:t>
-      </w:r>
-    </w:p>
-    <w:p>
-      <w:pPr>
-        <w:rPr>
-          <w:lang w:val="es-ES"/>
-        </w:rPr>
-      </w:pPr>
-      <w:r>
-        <w:rPr>
-          <w:lang w:val="es-ES"/>
-        </w:rPr>
-        <w:t> </w:t>
-      </w:r>
-    </w:p>
-    <w:p>
-      <w:pPr>
-        <w:pStyle w:val="Ttulo3"/>
-      </w:pPr>
-      <w:bookmarkStart w:id="22" w:name="_Toc228057287"/>
-      <w:bookmarkStart w:id="23" w:name="_Toc447111336"/>
-      <w:bookmarkStart w:id="24" w:name="_Toc448810468"/>
-      <w:r>
-        <w:t>Clases de Interfaz</w:t>
-      </w:r>
       <w:bookmarkEnd w:id="22"/>
       <w:bookmarkEnd w:id="23"/>
-      <w:bookmarkEnd w:id="24"/>
     </w:p>
     <w:p>
       <w:pPr>
         <w:pStyle w:val="InfoBlue"/>
+        <w:ind w:left="0"/>
+        <w:jc w:val="center"/>
         <w:rPr>
           <w:lang w:val="es-ES"/>
         </w:rPr>
@@ -4745,10 +4700,10 @@
           <w:lang w:eastAsia="es-MX"/>
         </w:rPr>
         <w:drawing>
-          <wp:inline distT="0" distB="0" distL="0" distR="0" wp14:anchorId="6B0125F1" wp14:editId="26197714">
-            <wp:extent cx="4606119" cy="5410515"/>
-            <wp:effectExtent l="0" t="0" r="4445" b="0"/>
-            <wp:docPr id="8" name="Imagen 8"/>
+          <wp:inline distT="0" distB="0" distL="0" distR="0">
+            <wp:extent cx="5438375" cy="2895600"/>
+            <wp:effectExtent l="0" t="0" r="0" b="0"/>
+            <wp:docPr id="17" name="Imagen 17"/>
             <wp:cNvGraphicFramePr>
               <a:graphicFrameLocks xmlns:a="http://schemas.openxmlformats.org/drawingml/2006/main" noChangeAspect="1"/>
             </wp:cNvGraphicFramePr>
@@ -4756,7 +4711,7 @@
               <a:graphicData uri="http://schemas.openxmlformats.org/drawingml/2006/picture">
                 <pic:pic xmlns:pic="http://schemas.openxmlformats.org/drawingml/2006/picture">
                   <pic:nvPicPr>
-                    <pic:cNvPr id="8" name="clasesInterfaz.png"/>
+                    <pic:cNvPr id="17" name="clasesInterfaz.png"/>
                     <pic:cNvPicPr/>
                   </pic:nvPicPr>
                   <pic:blipFill rotWithShape="1">
@@ -4767,13 +4722,13 @@
                         </a:ext>
                       </a:extLst>
                     </a:blip>
-                    <a:srcRect l="8877" r="9036" b="15975"/>
+                    <a:srcRect l="11880" t="1036" r="12255" b="37338"/>
                     <a:stretch/>
                   </pic:blipFill>
                   <pic:spPr bwMode="auto">
                     <a:xfrm>
                       <a:off x="0" y="0"/>
-                      <a:ext cx="4606820" cy="5411338"/>
+                      <a:ext cx="5441950" cy="2897504"/>
                     </a:xfrm>
                     <a:prstGeom prst="rect">
                       <a:avLst/>
@@ -4801,23 +4756,24 @@
           <w:lang w:val="es-ES"/>
         </w:rPr>
       </w:pPr>
-      <w:bookmarkStart w:id="25" w:name="_Toc228057288"/>
-      <w:bookmarkStart w:id="26" w:name="_Toc447111337"/>
-      <w:bookmarkStart w:id="27" w:name="_Toc448810469"/>
-      <w:r>
-        <w:rPr>
-          <w:lang w:val="es-ES"/>
-        </w:rPr>
-        <w:lastRenderedPageBreak/>
+      <w:bookmarkStart w:id="24" w:name="_Toc228057288"/>
+      <w:bookmarkStart w:id="25" w:name="_Toc447111337"/>
+      <w:bookmarkStart w:id="26" w:name="_Toc448810469"/>
+      <w:r>
+        <w:rPr>
+          <w:lang w:val="es-ES"/>
+        </w:rPr>
         <w:t>Clases de entidad</w:t>
       </w:r>
+      <w:bookmarkEnd w:id="24"/>
       <w:bookmarkEnd w:id="25"/>
       <w:bookmarkEnd w:id="26"/>
-      <w:bookmarkEnd w:id="27"/>
     </w:p>
     <w:p>
       <w:pPr>
         <w:pStyle w:val="InfoBlue"/>
+        <w:ind w:left="0"/>
+        <w:jc w:val="center"/>
         <w:rPr>
           <w:lang w:val="es-ES"/>
         </w:rPr>
@@ -4828,10 +4784,10 @@
           <w:lang w:eastAsia="es-MX"/>
         </w:rPr>
         <w:drawing>
-          <wp:inline distT="0" distB="0" distL="0" distR="0" wp14:anchorId="39F9FCBA" wp14:editId="466149D4">
-            <wp:extent cx="5062931" cy="2429301"/>
-            <wp:effectExtent l="0" t="0" r="4445" b="9525"/>
-            <wp:docPr id="11" name="Imagen 11"/>
+          <wp:inline distT="0" distB="0" distL="0" distR="0">
+            <wp:extent cx="5835968" cy="3038475"/>
+            <wp:effectExtent l="0" t="0" r="0" b="0"/>
+            <wp:docPr id="15" name="Imagen 15"/>
             <wp:cNvGraphicFramePr>
               <a:graphicFrameLocks xmlns:a="http://schemas.openxmlformats.org/drawingml/2006/main" noChangeAspect="1"/>
             </wp:cNvGraphicFramePr>
@@ -4839,7 +4795,7 @@
               <a:graphicData uri="http://schemas.openxmlformats.org/drawingml/2006/picture">
                 <pic:pic xmlns:pic="http://schemas.openxmlformats.org/drawingml/2006/picture">
                   <pic:nvPicPr>
-                    <pic:cNvPr id="11" name="clasesModelo.png"/>
+                    <pic:cNvPr id="15" name="clasesModelo.png"/>
                     <pic:cNvPicPr/>
                   </pic:nvPicPr>
                   <pic:blipFill rotWithShape="1">
@@ -4850,13 +4806,13 @@
                         </a:ext>
                       </a:extLst>
                     </a:blip>
-                    <a:srcRect l="4621" t="4772" r="5159" b="14324"/>
+                    <a:srcRect l="2716" t="4077" r="2750" b="4995"/>
                     <a:stretch/>
                   </pic:blipFill>
                   <pic:spPr bwMode="auto">
                     <a:xfrm>
                       <a:off x="0" y="0"/>
-                      <a:ext cx="5063301" cy="2429479"/>
+                      <a:ext cx="5841382" cy="3041294"/>
                     </a:xfrm>
                     <a:prstGeom prst="rect">
                       <a:avLst/>
@@ -4884,18 +4840,19 @@
           <w:lang w:val="es-ES"/>
         </w:rPr>
       </w:pPr>
-      <w:bookmarkStart w:id="28" w:name="_Toc228057289"/>
-      <w:bookmarkStart w:id="29" w:name="_Toc447111338"/>
-      <w:bookmarkStart w:id="30" w:name="_Toc448810470"/>
-      <w:r>
-        <w:rPr>
-          <w:lang w:val="es-ES"/>
-        </w:rPr>
+      <w:bookmarkStart w:id="27" w:name="_Toc228057289"/>
+      <w:bookmarkStart w:id="28" w:name="_Toc447111338"/>
+      <w:bookmarkStart w:id="29" w:name="_Toc448810470"/>
+      <w:r>
+        <w:rPr>
+          <w:lang w:val="es-ES"/>
+        </w:rPr>
+        <w:lastRenderedPageBreak/>
         <w:t>Clases de control</w:t>
       </w:r>
+      <w:bookmarkEnd w:id="27"/>
       <w:bookmarkEnd w:id="28"/>
       <w:bookmarkEnd w:id="29"/>
-      <w:bookmarkEnd w:id="30"/>
     </w:p>
     <w:p>
       <w:pPr>
@@ -4910,10 +4867,10 @@
           <w:lang w:eastAsia="es-MX"/>
         </w:rPr>
         <w:drawing>
-          <wp:inline distT="0" distB="0" distL="0" distR="0" wp14:anchorId="1D5A3730" wp14:editId="2903F8DE">
-            <wp:extent cx="4611919" cy="2108579"/>
-            <wp:effectExtent l="0" t="0" r="0" b="6350"/>
-            <wp:docPr id="10" name="Imagen 10"/>
+          <wp:inline distT="0" distB="0" distL="0" distR="0">
+            <wp:extent cx="5257800" cy="4152589"/>
+            <wp:effectExtent l="0" t="0" r="0" b="0"/>
+            <wp:docPr id="16" name="Imagen 16"/>
             <wp:cNvGraphicFramePr>
               <a:graphicFrameLocks xmlns:a="http://schemas.openxmlformats.org/drawingml/2006/main" noChangeAspect="1"/>
             </wp:cNvGraphicFramePr>
@@ -4921,7 +4878,7 @@
               <a:graphicData uri="http://schemas.openxmlformats.org/drawingml/2006/picture">
                 <pic:pic xmlns:pic="http://schemas.openxmlformats.org/drawingml/2006/picture">
                   <pic:nvPicPr>
-                    <pic:cNvPr id="10" name="clasesControlador.png"/>
+                    <pic:cNvPr id="16" name="clasesControlador.png"/>
                     <pic:cNvPicPr/>
                   </pic:nvPicPr>
                   <pic:blipFill rotWithShape="1">
@@ -4932,13 +4889,13 @@
                         </a:ext>
                       </a:extLst>
                     </a:blip>
-                    <a:srcRect l="9243" t="8535" r="8564" b="23821"/>
+                    <a:srcRect l="8825" t="4751" r="8010" b="15324"/>
                     <a:stretch/>
                   </pic:blipFill>
                   <pic:spPr bwMode="auto">
                     <a:xfrm>
                       <a:off x="0" y="0"/>
-                      <a:ext cx="4612839" cy="2109000"/>
+                      <a:ext cx="5266856" cy="4159742"/>
                     </a:xfrm>
                     <a:prstGeom prst="rect">
                       <a:avLst/>
@@ -4968,35 +4925,35 @@
       <w:pPr>
         <w:pStyle w:val="Ttulo1"/>
       </w:pPr>
-      <w:bookmarkStart w:id="31" w:name="_Toc228057254"/>
-      <w:bookmarkStart w:id="32" w:name="_Toc447111339"/>
-      <w:bookmarkStart w:id="33" w:name="_Toc448810471"/>
+      <w:bookmarkStart w:id="30" w:name="_Toc228057254"/>
+      <w:bookmarkStart w:id="31" w:name="_Toc447111339"/>
+      <w:bookmarkStart w:id="32" w:name="_Toc448810471"/>
       <w:r>
         <w:t>Vista de Despliegue</w:t>
       </w:r>
+      <w:bookmarkEnd w:id="30"/>
       <w:bookmarkEnd w:id="31"/>
       <w:bookmarkEnd w:id="32"/>
+    </w:p>
+    <w:p>
+      <w:pPr>
+        <w:pStyle w:val="Ttulo2"/>
+        <w:rPr>
+          <w:lang w:val="es-ES"/>
+        </w:rPr>
+      </w:pPr>
+      <w:bookmarkStart w:id="33" w:name="_Toc228057255"/>
+      <w:bookmarkStart w:id="34" w:name="_Toc447111340"/>
+      <w:bookmarkStart w:id="35" w:name="_Toc448810472"/>
+      <w:r>
+        <w:rPr>
+          <w:lang w:val="es-ES"/>
+        </w:rPr>
+        <w:t>Descripción</w:t>
+      </w:r>
       <w:bookmarkEnd w:id="33"/>
-    </w:p>
-    <w:p>
-      <w:pPr>
-        <w:pStyle w:val="Ttulo2"/>
-        <w:rPr>
-          <w:lang w:val="es-ES"/>
-        </w:rPr>
-      </w:pPr>
-      <w:bookmarkStart w:id="34" w:name="_Toc228057255"/>
-      <w:bookmarkStart w:id="35" w:name="_Toc447111340"/>
-      <w:bookmarkStart w:id="36" w:name="_Toc448810472"/>
-      <w:r>
-        <w:rPr>
-          <w:lang w:val="es-ES"/>
-        </w:rPr>
-        <w:t>Descripción</w:t>
-      </w:r>
       <w:bookmarkEnd w:id="34"/>
       <w:bookmarkEnd w:id="35"/>
-      <w:bookmarkEnd w:id="36"/>
     </w:p>
     <w:p>
       <w:pPr>
@@ -5066,9 +5023,9 @@
           <w:lang w:val="es-ES"/>
         </w:rPr>
       </w:pPr>
-      <w:bookmarkStart w:id="37" w:name="_Toc228057256"/>
-      <w:bookmarkStart w:id="38" w:name="_Toc447111341"/>
-      <w:bookmarkStart w:id="39" w:name="_Toc448810473"/>
+      <w:bookmarkStart w:id="36" w:name="_Toc228057256"/>
+      <w:bookmarkStart w:id="37" w:name="_Toc447111341"/>
+      <w:bookmarkStart w:id="38" w:name="_Toc448810473"/>
       <w:r>
         <w:rPr>
           <w:lang w:val="es-ES"/>
@@ -5076,9 +5033,9 @@
         <w:lastRenderedPageBreak/>
         <w:t>Modelo de despliegue</w:t>
       </w:r>
+      <w:bookmarkEnd w:id="36"/>
       <w:bookmarkEnd w:id="37"/>
       <w:bookmarkEnd w:id="38"/>
-      <w:bookmarkEnd w:id="39"/>
     </w:p>
     <w:p>
       <w:pPr>
@@ -5150,35 +5107,35 @@
       <w:pPr>
         <w:pStyle w:val="Ttulo1"/>
       </w:pPr>
-      <w:bookmarkStart w:id="40" w:name="_Toc228057257"/>
-      <w:bookmarkStart w:id="41" w:name="_Toc447111342"/>
-      <w:bookmarkStart w:id="42" w:name="_Toc448810474"/>
+      <w:bookmarkStart w:id="39" w:name="_Toc228057257"/>
+      <w:bookmarkStart w:id="40" w:name="_Toc447111342"/>
+      <w:bookmarkStart w:id="41" w:name="_Toc448810474"/>
       <w:r>
         <w:t>Vista de Datos</w:t>
       </w:r>
+      <w:bookmarkEnd w:id="39"/>
       <w:bookmarkEnd w:id="40"/>
       <w:bookmarkEnd w:id="41"/>
+    </w:p>
+    <w:p>
+      <w:pPr>
+        <w:pStyle w:val="Ttulo2"/>
+        <w:rPr>
+          <w:lang w:val="es-ES"/>
+        </w:rPr>
+      </w:pPr>
+      <w:bookmarkStart w:id="42" w:name="_Toc228057258"/>
+      <w:bookmarkStart w:id="43" w:name="_Toc447111343"/>
+      <w:bookmarkStart w:id="44" w:name="_Toc448810475"/>
+      <w:r>
+        <w:rPr>
+          <w:lang w:val="es-ES"/>
+        </w:rPr>
+        <w:t>Descripción</w:t>
+      </w:r>
       <w:bookmarkEnd w:id="42"/>
-    </w:p>
-    <w:p>
-      <w:pPr>
-        <w:pStyle w:val="Ttulo2"/>
-        <w:rPr>
-          <w:lang w:val="es-ES"/>
-        </w:rPr>
-      </w:pPr>
-      <w:bookmarkStart w:id="43" w:name="_Toc228057258"/>
-      <w:bookmarkStart w:id="44" w:name="_Toc447111343"/>
-      <w:bookmarkStart w:id="45" w:name="_Toc448810475"/>
-      <w:r>
-        <w:rPr>
-          <w:lang w:val="es-ES"/>
-        </w:rPr>
-        <w:t>Descripción</w:t>
-      </w:r>
       <w:bookmarkEnd w:id="43"/>
       <w:bookmarkEnd w:id="44"/>
-      <w:bookmarkEnd w:id="45"/>
     </w:p>
     <w:p>
       <w:pPr>
@@ -5213,9 +5170,9 @@
           <w:rFonts w:cs="Arial"/>
         </w:rPr>
       </w:pPr>
-      <w:bookmarkStart w:id="46" w:name="_Toc228057259"/>
-      <w:bookmarkStart w:id="47" w:name="_Toc447111344"/>
-      <w:bookmarkStart w:id="48" w:name="_Toc448810476"/>
+      <w:bookmarkStart w:id="45" w:name="_Toc228057259"/>
+      <w:bookmarkStart w:id="46" w:name="_Toc447111344"/>
+      <w:bookmarkStart w:id="47" w:name="_Toc448810476"/>
       <w:r>
         <w:rPr>
           <w:rFonts w:cs="Arial"/>
@@ -5223,9 +5180,9 @@
         <w:lastRenderedPageBreak/>
         <w:t>Diagrama de la Base de Datos</w:t>
       </w:r>
+      <w:bookmarkEnd w:id="45"/>
       <w:bookmarkEnd w:id="46"/>
       <w:bookmarkEnd w:id="47"/>
-      <w:bookmarkEnd w:id="48"/>
     </w:p>
     <w:p>
       <w:r>
@@ -5281,169 +5238,433 @@
       <w:pPr>
         <w:pStyle w:val="Ttulo1"/>
       </w:pPr>
-      <w:bookmarkStart w:id="49" w:name="_Toc447111345"/>
-      <w:bookmarkStart w:id="50" w:name="_Toc448810477"/>
+      <w:bookmarkStart w:id="48" w:name="_Toc447111345"/>
+      <w:bookmarkStart w:id="49" w:name="_Toc448810477"/>
       <w:r>
         <w:t>Vista Dinámica</w:t>
       </w:r>
+      <w:bookmarkEnd w:id="48"/>
       <w:bookmarkEnd w:id="49"/>
+    </w:p>
+    <w:p>
+      <w:pPr>
+        <w:pStyle w:val="Ttulo2"/>
+        <w:rPr>
+          <w:lang w:val="es-ES"/>
+        </w:rPr>
+      </w:pPr>
+      <w:bookmarkStart w:id="50" w:name="_Toc447111346"/>
+      <w:bookmarkStart w:id="51" w:name="_Toc448810478"/>
+      <w:r>
+        <w:rPr>
+          <w:lang w:val="es-ES"/>
+        </w:rPr>
+        <w:t>Descripción</w:t>
+      </w:r>
       <w:bookmarkEnd w:id="50"/>
+      <w:bookmarkEnd w:id="51"/>
+    </w:p>
+    <w:p>
+      <w:pPr>
+        <w:rPr>
+          <w:lang w:val="es-ES"/>
+        </w:rPr>
+      </w:pPr>
+      <w:r>
+        <w:rPr>
+          <w:lang w:val="es-ES"/>
+        </w:rPr>
+        <w:t>Los diagramas de secuencia indican como es la interacción de objetos a lo largo del tiempo, así como las clases que participan durante la ejecución de la misma. Así mismo, está indicado como son los flujos normales y aquellos que manejan excepciones.</w:t>
+      </w:r>
+    </w:p>
+    <w:p>
+      <w:pPr>
+        <w:rPr>
+          <w:i/>
+          <w:lang w:val="es-ES"/>
+        </w:rPr>
+      </w:pPr>
+      <w:r>
+        <w:rPr>
+          <w:lang w:val="es-ES"/>
+        </w:rPr>
+        <w:t>Los diagramas de estado muestran como es la navegación entre las diferentes interfaces del sistema. En algunas ocasiones se tiene algún tipo de error del cuál se muestra cómo se maneja dentro del sistema.</w:t>
+      </w:r>
+    </w:p>
+    <w:p>
+      <w:pPr>
+        <w:pStyle w:val="InfoBlue"/>
+        <w:rPr>
+          <w:i w:val="0"/>
+          <w:color w:val="auto"/>
+          <w:lang w:val="es-ES"/>
+        </w:rPr>
+      </w:pPr>
+    </w:p>
+    <w:p>
+      <w:pPr>
+        <w:pStyle w:val="Textoindependiente"/>
+        <w:rPr>
+          <w:lang w:val="es-ES"/>
+        </w:rPr>
+      </w:pPr>
     </w:p>
     <w:p>
       <w:pPr>
         <w:pStyle w:val="Ttulo2"/>
-        <w:rPr>
-          <w:lang w:val="es-ES"/>
-        </w:rPr>
-      </w:pPr>
-      <w:bookmarkStart w:id="51" w:name="_Toc447111346"/>
-      <w:bookmarkStart w:id="52" w:name="_Toc448810478"/>
-      <w:r>
-        <w:rPr>
-          <w:lang w:val="es-ES"/>
-        </w:rPr>
-        <w:t>Descripción</w:t>
-      </w:r>
-      <w:bookmarkEnd w:id="51"/>
-      <w:bookmarkEnd w:id="52"/>
-    </w:p>
-    <w:p>
-      <w:pPr>
-        <w:pStyle w:val="InfoBlue"/>
-        <w:rPr>
-          <w:lang w:val="es-ES"/>
-        </w:rPr>
-      </w:pPr>
-      <w:r>
-        <w:rPr>
-          <w:lang w:val="es-ES"/>
-        </w:rPr>
-        <w:t>[</w:t>
-      </w:r>
-      <w:r>
-        <w:rPr>
-          <w:lang w:val="es-ES"/>
-        </w:rPr>
-        <w:t>Cada caso de uso deberá ser representado con un diagrama de secuencia, éstos muestran cómo se comportan los objetos entre ellos a través del tiempo. Representarán el comportamien</w:t>
-      </w:r>
-      <w:r>
-        <w:rPr>
-          <w:lang w:val="es-ES"/>
-        </w:rPr>
-        <w:t xml:space="preserve">to dinámico de los casos de uso </w:t>
-      </w:r>
-      <w:r>
-        <w:rPr>
-          <w:lang w:val="es-ES"/>
-        </w:rPr>
-        <w:t xml:space="preserve">Deberá tomarse en cuenta que por cada caso de uso deben generarse diagramas de secuencia ejemplificando los flujos normales y aquellos que manejan excepciones, flujos excepcionales, además se deberá identificar cada una de las clases participantes en el caso de uso para que se representen en el diagrama de secuencia. </w:t>
-      </w:r>
-    </w:p>
-    <w:p>
-      <w:pPr>
-        <w:pStyle w:val="InfoBlue"/>
-        <w:rPr>
-          <w:lang w:val="es-ES"/>
-        </w:rPr>
-      </w:pPr>
-      <w:r>
-        <w:rPr>
-          <w:lang w:val="es-ES"/>
-        </w:rPr>
-        <w:t>El diagrama de estados, indicará cómo navega el usuario a través de las interfaces del sistema. Cada diagrama tendrá un estado inicial que se identificará con una circunferencia negra que rodea un punto negro, los estados serán representados por un óvalo con el nombre de la interfaz en la que se encuentra el usuario al realizar alguna acción, las acciones estarán determinadas en el documento por flechas con un estado origen, una acción y el estado destino.</w:t>
-      </w:r>
-      <w:r>
-        <w:rPr>
-          <w:lang w:val="es-ES"/>
-        </w:rPr>
-        <w:t xml:space="preserve"> </w:t>
-      </w:r>
-      <w:r>
-        <w:rPr>
-          <w:lang w:val="es-ES"/>
-        </w:rPr>
-        <w:t xml:space="preserve">Es necesario indicar aquellos eventos que generarían un error y manejarlos de acuerdo a sus necesidades, por </w:t>
-      </w:r>
-      <w:proofErr w:type="gramStart"/>
-      <w:r>
-        <w:rPr>
-          <w:lang w:val="es-ES"/>
-        </w:rPr>
-        <w:t>ejemplo</w:t>
-      </w:r>
-      <w:proofErr w:type="gramEnd"/>
-      <w:r>
-        <w:rPr>
-          <w:lang w:val="es-ES"/>
-        </w:rPr>
-        <w:t xml:space="preserve"> enviando al usuario a un estado donde pueda recuperarse para continuar sin necesidad de reiniciar todo el proceso.</w:t>
-      </w:r>
-      <w:r>
-        <w:rPr>
-          <w:lang w:val="es-ES"/>
-        </w:rPr>
-        <w:t>]</w:t>
-      </w:r>
-    </w:p>
-    <w:p>
-      <w:pPr>
-        <w:pStyle w:val="Textoindependiente"/>
-        <w:rPr>
-          <w:lang w:val="es-ES"/>
-        </w:rPr>
-      </w:pPr>
-    </w:p>
-    <w:p>
-      <w:pPr>
-        <w:pStyle w:val="Ttulo2"/>
-      </w:pPr>
-      <w:bookmarkStart w:id="53" w:name="_Toc228057291"/>
-      <w:bookmarkStart w:id="54" w:name="_Toc447111347"/>
-      <w:bookmarkStart w:id="55" w:name="_Toc448810479"/>
+      </w:pPr>
+      <w:bookmarkStart w:id="52" w:name="_Toc228057291"/>
+      <w:bookmarkStart w:id="53" w:name="_Toc447111347"/>
+      <w:bookmarkStart w:id="54" w:name="_Toc448810479"/>
       <w:r>
         <w:lastRenderedPageBreak/>
         <w:t xml:space="preserve">Diagramas de </w:t>
       </w:r>
+      <w:bookmarkEnd w:id="52"/>
+      <w:r>
+        <w:t>secuencia</w:t>
+      </w:r>
       <w:bookmarkEnd w:id="53"/>
-      <w:r>
-        <w:t>secuencia</w:t>
-      </w:r>
       <w:bookmarkEnd w:id="54"/>
+    </w:p>
+    <w:p>
+      <w:pPr>
+        <w:pStyle w:val="Ttulo3"/>
+        <w:rPr>
+          <w:lang w:val="es-ES"/>
+        </w:rPr>
+      </w:pPr>
+      <w:r>
+        <w:rPr>
+          <w:lang w:val="es-ES"/>
+        </w:rPr>
+        <w:t>Secuencia de Registro</w:t>
+      </w:r>
+    </w:p>
+    <w:p>
+      <w:pPr>
+        <w:pStyle w:val="Ttulo4"/>
+        <w:rPr>
+          <w:lang w:val="es-ES"/>
+        </w:rPr>
+      </w:pPr>
+      <w:r>
+        <w:rPr>
+          <w:lang w:val="es-ES"/>
+        </w:rPr>
+        <w:t>Flujo normal</w:t>
+      </w:r>
+    </w:p>
+    <w:p>
+      <w:pPr>
+        <w:rPr>
+          <w:lang w:val="es-ES"/>
+        </w:rPr>
+      </w:pPr>
+      <w:r>
+        <w:rPr>
+          <w:noProof/>
+          <w:lang w:eastAsia="es-MX"/>
+        </w:rPr>
+        <w:drawing>
+          <wp:inline distT="0" distB="0" distL="0" distR="0">
+            <wp:extent cx="5266443" cy="2085975"/>
+            <wp:effectExtent l="0" t="0" r="0" b="0"/>
+            <wp:docPr id="19" name="Imagen 19"/>
+            <wp:cNvGraphicFramePr>
+              <a:graphicFrameLocks xmlns:a="http://schemas.openxmlformats.org/drawingml/2006/main" noChangeAspect="1"/>
+            </wp:cNvGraphicFramePr>
+            <a:graphic xmlns:a="http://schemas.openxmlformats.org/drawingml/2006/main">
+              <a:graphicData uri="http://schemas.openxmlformats.org/drawingml/2006/picture">
+                <pic:pic xmlns:pic="http://schemas.openxmlformats.org/drawingml/2006/picture">
+                  <pic:nvPicPr>
+                    <pic:cNvPr id="19" name="secuenciaRegistro.png"/>
+                    <pic:cNvPicPr/>
+                  </pic:nvPicPr>
+                  <pic:blipFill rotWithShape="1">
+                    <a:blip r:embed="rId24">
+                      <a:extLst>
+                        <a:ext uri="{28A0092B-C50C-407E-A947-70E740481C1C}">
+                          <a14:useLocalDpi xmlns:a14="http://schemas.microsoft.com/office/drawing/2010/main" val="0"/>
+                        </a:ext>
+                      </a:extLst>
+                    </a:blip>
+                    <a:srcRect l="3394" t="26834" r="27190" b="24321"/>
+                    <a:stretch/>
+                  </pic:blipFill>
+                  <pic:spPr bwMode="auto">
+                    <a:xfrm>
+                      <a:off x="0" y="0"/>
+                      <a:ext cx="5273368" cy="2088718"/>
+                    </a:xfrm>
+                    <a:prstGeom prst="rect">
+                      <a:avLst/>
+                    </a:prstGeom>
+                    <a:ln>
+                      <a:noFill/>
+                    </a:ln>
+                    <a:extLst>
+                      <a:ext uri="{53640926-AAD7-44D8-BBD7-CCE9431645EC}">
+                        <a14:shadowObscured xmlns:a14="http://schemas.microsoft.com/office/drawing/2010/main"/>
+                      </a:ext>
+                    </a:extLst>
+                  </pic:spPr>
+                </pic:pic>
+              </a:graphicData>
+            </a:graphic>
+          </wp:inline>
+        </w:drawing>
+      </w:r>
+    </w:p>
+    <w:p>
+      <w:pPr>
+        <w:pStyle w:val="Ttulo4"/>
+        <w:rPr>
+          <w:lang w:val="es-ES"/>
+        </w:rPr>
+      </w:pPr>
+      <w:r>
+        <w:rPr>
+          <w:lang w:val="es-ES"/>
+        </w:rPr>
+        <w:t>Flujo alternativo A1</w:t>
+      </w:r>
+    </w:p>
+    <w:p>
+      <w:pPr>
+        <w:rPr>
+          <w:lang w:val="es-ES"/>
+        </w:rPr>
+      </w:pPr>
+      <w:r>
+        <w:rPr>
+          <w:noProof/>
+          <w:lang w:eastAsia="es-MX"/>
+        </w:rPr>
+        <w:drawing>
+          <wp:inline distT="0" distB="0" distL="0" distR="0">
+            <wp:extent cx="3479639" cy="2476500"/>
+            <wp:effectExtent l="0" t="0" r="6985" b="0"/>
+            <wp:docPr id="20" name="Imagen 20"/>
+            <wp:cNvGraphicFramePr>
+              <a:graphicFrameLocks xmlns:a="http://schemas.openxmlformats.org/drawingml/2006/main" noChangeAspect="1"/>
+            </wp:cNvGraphicFramePr>
+            <a:graphic xmlns:a="http://schemas.openxmlformats.org/drawingml/2006/main">
+              <a:graphicData uri="http://schemas.openxmlformats.org/drawingml/2006/picture">
+                <pic:pic xmlns:pic="http://schemas.openxmlformats.org/drawingml/2006/picture">
+                  <pic:nvPicPr>
+                    <pic:cNvPr id="20" name="secuenciaRegistroA1.png"/>
+                    <pic:cNvPicPr/>
+                  </pic:nvPicPr>
+                  <pic:blipFill rotWithShape="1">
+                    <a:blip r:embed="rId25">
+                      <a:extLst>
+                        <a:ext uri="{28A0092B-C50C-407E-A947-70E740481C1C}">
+                          <a14:useLocalDpi xmlns:a14="http://schemas.microsoft.com/office/drawing/2010/main" val="0"/>
+                        </a:ext>
+                      </a:extLst>
+                    </a:blip>
+                    <a:srcRect l="4073" t="27135" r="58249" b="25226"/>
+                    <a:stretch/>
+                  </pic:blipFill>
+                  <pic:spPr bwMode="auto">
+                    <a:xfrm>
+                      <a:off x="0" y="0"/>
+                      <a:ext cx="3490656" cy="2484341"/>
+                    </a:xfrm>
+                    <a:prstGeom prst="rect">
+                      <a:avLst/>
+                    </a:prstGeom>
+                    <a:ln>
+                      <a:noFill/>
+                    </a:ln>
+                    <a:extLst>
+                      <a:ext uri="{53640926-AAD7-44D8-BBD7-CCE9431645EC}">
+                        <a14:shadowObscured xmlns:a14="http://schemas.microsoft.com/office/drawing/2010/main"/>
+                      </a:ext>
+                    </a:extLst>
+                  </pic:spPr>
+                </pic:pic>
+              </a:graphicData>
+            </a:graphic>
+          </wp:inline>
+        </w:drawing>
+      </w:r>
+    </w:p>
+    <w:p>
+      <w:pPr>
+        <w:pStyle w:val="Ttulo4"/>
+        <w:rPr>
+          <w:lang w:val="es-ES"/>
+        </w:rPr>
+      </w:pPr>
+      <w:r>
+        <w:rPr>
+          <w:lang w:val="es-ES"/>
+        </w:rPr>
+        <w:t>Flujo alternativo A2, A3 Y A4</w:t>
+      </w:r>
+    </w:p>
+    <w:p>
+      <w:pPr>
+        <w:rPr>
+          <w:lang w:val="es-ES"/>
+        </w:rPr>
+      </w:pPr>
+      <w:r>
+        <w:rPr>
+          <w:noProof/>
+          <w:lang w:eastAsia="es-MX"/>
+        </w:rPr>
+        <w:drawing>
+          <wp:inline distT="0" distB="0" distL="0" distR="0">
+            <wp:extent cx="5758682" cy="2152650"/>
+            <wp:effectExtent l="0" t="0" r="0" b="0"/>
+            <wp:docPr id="21" name="Imagen 21"/>
+            <wp:cNvGraphicFramePr>
+              <a:graphicFrameLocks xmlns:a="http://schemas.openxmlformats.org/drawingml/2006/main" noChangeAspect="1"/>
+            </wp:cNvGraphicFramePr>
+            <a:graphic xmlns:a="http://schemas.openxmlformats.org/drawingml/2006/main">
+              <a:graphicData uri="http://schemas.openxmlformats.org/drawingml/2006/picture">
+                <pic:pic xmlns:pic="http://schemas.openxmlformats.org/drawingml/2006/picture">
+                  <pic:nvPicPr>
+                    <pic:cNvPr id="21" name="secuenciaRegistroA2.png"/>
+                    <pic:cNvPicPr/>
+                  </pic:nvPicPr>
+                  <pic:blipFill rotWithShape="1">
+                    <a:blip r:embed="rId26">
+                      <a:extLst>
+                        <a:ext uri="{28A0092B-C50C-407E-A947-70E740481C1C}">
+                          <a14:useLocalDpi xmlns:a14="http://schemas.microsoft.com/office/drawing/2010/main" val="0"/>
+                        </a:ext>
+                      </a:extLst>
+                    </a:blip>
+                    <a:srcRect l="2885" t="26446" r="25831" b="25277"/>
+                    <a:stretch/>
+                  </pic:blipFill>
+                  <pic:spPr bwMode="auto">
+                    <a:xfrm>
+                      <a:off x="0" y="0"/>
+                      <a:ext cx="5762907" cy="2154229"/>
+                    </a:xfrm>
+                    <a:prstGeom prst="rect">
+                      <a:avLst/>
+                    </a:prstGeom>
+                    <a:ln>
+                      <a:noFill/>
+                    </a:ln>
+                    <a:extLst>
+                      <a:ext uri="{53640926-AAD7-44D8-BBD7-CCE9431645EC}">
+                        <a14:shadowObscured xmlns:a14="http://schemas.microsoft.com/office/drawing/2010/main"/>
+                      </a:ext>
+                    </a:extLst>
+                  </pic:spPr>
+                </pic:pic>
+              </a:graphicData>
+            </a:graphic>
+          </wp:inline>
+        </w:drawing>
+      </w:r>
+    </w:p>
+    <w:p>
+      <w:pPr>
+        <w:rPr>
+          <w:lang w:val="es-ES"/>
+        </w:rPr>
+      </w:pPr>
+    </w:p>
+    <w:p>
+      <w:pPr>
+        <w:pStyle w:val="Ttulo4"/>
+        <w:rPr>
+          <w:lang w:val="es-ES"/>
+        </w:rPr>
+      </w:pPr>
+      <w:r>
+        <w:rPr>
+          <w:lang w:val="es-ES"/>
+        </w:rPr>
+        <w:t>Flujo alternativo A5</w:t>
+      </w:r>
+    </w:p>
+    <w:p>
+      <w:pPr>
+        <w:rPr>
+          <w:lang w:val="es-ES"/>
+        </w:rPr>
+      </w:pPr>
+      <w:r>
+        <w:rPr>
+          <w:noProof/>
+          <w:lang w:eastAsia="es-MX"/>
+        </w:rPr>
+        <w:drawing>
+          <wp:inline distT="0" distB="0" distL="0" distR="0">
+            <wp:extent cx="5133323" cy="2257425"/>
+            <wp:effectExtent l="0" t="0" r="0" b="0"/>
+            <wp:docPr id="22" name="Imagen 22"/>
+            <wp:cNvGraphicFramePr>
+              <a:graphicFrameLocks xmlns:a="http://schemas.openxmlformats.org/drawingml/2006/main" noChangeAspect="1"/>
+            </wp:cNvGraphicFramePr>
+            <a:graphic xmlns:a="http://schemas.openxmlformats.org/drawingml/2006/main">
+              <a:graphicData uri="http://schemas.openxmlformats.org/drawingml/2006/picture">
+                <pic:pic xmlns:pic="http://schemas.openxmlformats.org/drawingml/2006/picture">
+                  <pic:nvPicPr>
+                    <pic:cNvPr id="22" name="secuenciaRegistroA5.png"/>
+                    <pic:cNvPicPr/>
+                  </pic:nvPicPr>
+                  <pic:blipFill rotWithShape="1">
+                    <a:blip r:embed="rId27">
+                      <a:extLst>
+                        <a:ext uri="{28A0092B-C50C-407E-A947-70E740481C1C}">
+                          <a14:useLocalDpi xmlns:a14="http://schemas.microsoft.com/office/drawing/2010/main" val="0"/>
+                        </a:ext>
+                      </a:extLst>
+                    </a:blip>
+                    <a:srcRect t="28291" r="43652" b="26814"/>
+                    <a:stretch/>
+                  </pic:blipFill>
+                  <pic:spPr bwMode="auto">
+                    <a:xfrm>
+                      <a:off x="0" y="0"/>
+                      <a:ext cx="5141145" cy="2260865"/>
+                    </a:xfrm>
+                    <a:prstGeom prst="rect">
+                      <a:avLst/>
+                    </a:prstGeom>
+                    <a:ln>
+                      <a:noFill/>
+                    </a:ln>
+                    <a:extLst>
+                      <a:ext uri="{53640926-AAD7-44D8-BBD7-CCE9431645EC}">
+                        <a14:shadowObscured xmlns:a14="http://schemas.microsoft.com/office/drawing/2010/main"/>
+                      </a:ext>
+                    </a:extLst>
+                  </pic:spPr>
+                </pic:pic>
+              </a:graphicData>
+            </a:graphic>
+          </wp:inline>
+        </w:drawing>
+      </w:r>
+    </w:p>
+    <w:p>
+      <w:pPr>
+        <w:pStyle w:val="Textoindependiente"/>
+        <w:rPr>
+          <w:lang w:val="es-ES"/>
+        </w:rPr>
+      </w:pPr>
+    </w:p>
+    <w:p>
+      <w:pPr>
+        <w:pStyle w:val="Textoindependiente"/>
+        <w:rPr>
+          <w:lang w:val="es-ES"/>
+        </w:rPr>
+      </w:pPr>
+      <w:bookmarkStart w:id="55" w:name="_GoBack"/>
       <w:bookmarkEnd w:id="55"/>
-    </w:p>
-    <w:p>
-      <w:pPr>
-        <w:pStyle w:val="InfoBlue"/>
-        <w:rPr>
-          <w:lang w:val="es-ES"/>
-        </w:rPr>
-      </w:pPr>
-      <w:r>
-        <w:rPr>
-          <w:lang w:val="es-ES"/>
-        </w:rPr>
-        <w:t>[</w:t>
-      </w:r>
-      <w:r>
-        <w:rPr>
-          <w:lang w:val="es-ES"/>
-        </w:rPr>
-        <w:t>Diagramas de secuencia</w:t>
-      </w:r>
-      <w:r>
-        <w:rPr>
-          <w:lang w:val="es-ES"/>
-        </w:rPr>
-        <w:t>.]</w:t>
-      </w:r>
-    </w:p>
-    <w:p>
-      <w:pPr>
-        <w:pStyle w:val="Textoindependiente"/>
-        <w:rPr>
-          <w:lang w:val="es-ES"/>
-        </w:rPr>
-      </w:pPr>
     </w:p>
     <w:p>
       <w:pPr>
@@ -5503,7 +5724,7 @@
       </w:pPr>
     </w:p>
     <w:sectPr>
-      <w:footerReference w:type="first" r:id="rId24"/>
+      <w:footerReference w:type="first" r:id="rId28"/>
       <w:pgSz w:w="12240" w:h="15840"/>
       <w:pgMar w:top="1417" w:right="1701" w:bottom="1417" w:left="1701" w:header="709" w:footer="709" w:gutter="0"/>
       <w:pgNumType w:start="1"/>
@@ -5582,7 +5803,6 @@
         <w:docPartUnique/>
       </w:docPartObj>
     </w:sdtPr>
-    <w:sdtEndPr/>
     <w:sdtContent>
       <w:p>
         <w:pPr>
@@ -5720,28 +5940,7 @@
         <w:lang w:val="es-ES"/>
       </w:rPr>
       <w:tab/>
-      <w:t>D</w:t>
-    </w:r>
-    <w:r>
-      <w:rPr>
-        <w:u w:val="single"/>
-        <w:lang w:val="es-ES"/>
-      </w:rPr>
-      <w:t xml:space="preserve">ocumento de </w:t>
-    </w:r>
-    <w:r>
-      <w:rPr>
-        <w:u w:val="single"/>
-        <w:lang w:val="es-ES"/>
-      </w:rPr>
-      <w:t>Diseño</w:t>
-    </w:r>
-    <w:r>
-      <w:rPr>
-        <w:u w:val="single"/>
-        <w:lang w:val="es-ES"/>
-      </w:rPr>
-      <w:t xml:space="preserve"> de Software</w:t>
+      <w:t>Documento de Diseño de Software</w:t>
     </w:r>
   </w:p>
 </w:hdr>
@@ -9935,7 +10134,7 @@
   <CompanyAddress/>
   <CompanyPhone/>
   <CompanyFax/>
-  <CompanyEmail>18 de abril de 2016</CompanyEmail>
+  <CompanyEmail>29 de mayo de 2016</CompanyEmail>
 </CoverPageProperties>
 </file>
 
@@ -9952,7 +10151,7 @@
 </file>
 
 <file path=customXml/itemProps2.xml><?xml version="1.0" encoding="utf-8"?>
-<ds:datastoreItem xmlns:ds="http://schemas.openxmlformats.org/officeDocument/2006/customXml" ds:itemID="{22E6AD54-6AC9-4B1A-9AB4-88AF487C1AC6}">
+<ds:datastoreItem xmlns:ds="http://schemas.openxmlformats.org/officeDocument/2006/customXml" ds:itemID="{838B520E-C8BF-40ED-B34A-FFBF36CE0393}">
   <ds:schemaRefs>
     <ds:schemaRef ds:uri="http://schemas.openxmlformats.org/officeDocument/2006/bibliography"/>
   </ds:schemaRefs>

</xml_diff>